<commit_message>
added to proposal, added to bench model
</commit_message>
<xml_diff>
--- a/Project report.docx
+++ b/Project report.docx
@@ -1,6 +1,6 @@
 
 <file path=word/document.xml><?xml version="1.0" encoding="utf-8"?>
-<w:document xmlns:wpc="http://schemas.microsoft.com/office/word/2010/wordprocessingCanvas" xmlns:cx="http://schemas.microsoft.com/office/drawing/2014/chartex" xmlns:cx1="http://schemas.microsoft.com/office/drawing/2015/9/8/chartex" xmlns:mc="http://schemas.openxmlformats.org/markup-compatibility/2006" xmlns:o="urn:schemas-microsoft-com:office:office" xmlns:r="http://schemas.openxmlformats.org/officeDocument/2006/relationships" xmlns:m="http://schemas.openxmlformats.org/officeDocument/2006/math" xmlns:v="urn:schemas-microsoft-com:vml" xmlns:wp14="http://schemas.microsoft.com/office/word/2010/wordprocessingDrawing" xmlns:wp="http://schemas.openxmlformats.org/drawingml/2006/wordprocessingDrawing" xmlns:w10="urn:schemas-microsoft-com:office:word" xmlns:w="http://schemas.openxmlformats.org/wordprocessingml/2006/main" xmlns:w14="http://schemas.microsoft.com/office/word/2010/wordml" xmlns:w15="http://schemas.microsoft.com/office/word/2012/wordml" xmlns:w16se="http://schemas.microsoft.com/office/word/2015/wordml/symex" xmlns:wpg="http://schemas.microsoft.com/office/word/2010/wordprocessingGroup" xmlns:wpi="http://schemas.microsoft.com/office/word/2010/wordprocessingInk" xmlns:wne="http://schemas.microsoft.com/office/word/2006/wordml" xmlns:wps="http://schemas.microsoft.com/office/word/2010/wordprocessingShape" mc:Ignorable="w14 w15 w16se wp14">
+<w:document xmlns:wpc="http://schemas.microsoft.com/office/word/2010/wordprocessingCanvas" xmlns:cx="http://schemas.microsoft.com/office/drawing/2014/chartex" xmlns:cx1="http://schemas.microsoft.com/office/drawing/2015/9/8/chartex" xmlns:cx2="http://schemas.microsoft.com/office/drawing/2015/10/21/chartex" xmlns:cx3="http://schemas.microsoft.com/office/drawing/2016/5/9/chartex" xmlns:cx4="http://schemas.microsoft.com/office/drawing/2016/5/10/chartex" xmlns:cx5="http://schemas.microsoft.com/office/drawing/2016/5/11/chartex" xmlns:cx6="http://schemas.microsoft.com/office/drawing/2016/5/12/chartex" xmlns:cx7="http://schemas.microsoft.com/office/drawing/2016/5/13/chartex" xmlns:cx8="http://schemas.microsoft.com/office/drawing/2016/5/14/chartex" xmlns:mc="http://schemas.openxmlformats.org/markup-compatibility/2006" xmlns:aink="http://schemas.microsoft.com/office/drawing/2016/ink" xmlns:am3d="http://schemas.microsoft.com/office/drawing/2017/model3d" xmlns:o="urn:schemas-microsoft-com:office:office" xmlns:r="http://schemas.openxmlformats.org/officeDocument/2006/relationships" xmlns:m="http://schemas.openxmlformats.org/officeDocument/2006/math" xmlns:v="urn:schemas-microsoft-com:vml" xmlns:wp14="http://schemas.microsoft.com/office/word/2010/wordprocessingDrawing" xmlns:wp="http://schemas.openxmlformats.org/drawingml/2006/wordprocessingDrawing" xmlns:w10="urn:schemas-microsoft-com:office:word" xmlns:w="http://schemas.openxmlformats.org/wordprocessingml/2006/main" xmlns:w14="http://schemas.microsoft.com/office/word/2010/wordml" xmlns:w15="http://schemas.microsoft.com/office/word/2012/wordml" xmlns:w16cex="http://schemas.microsoft.com/office/word/2018/wordml/cex" xmlns:w16cid="http://schemas.microsoft.com/office/word/2016/wordml/cid" xmlns:w16="http://schemas.microsoft.com/office/word/2018/wordml" xmlns:w16se="http://schemas.microsoft.com/office/word/2015/wordml/symex" xmlns:wpg="http://schemas.microsoft.com/office/word/2010/wordprocessingGroup" xmlns:wpi="http://schemas.microsoft.com/office/word/2010/wordprocessingInk" xmlns:wne="http://schemas.microsoft.com/office/word/2006/wordml" xmlns:wps="http://schemas.microsoft.com/office/word/2010/wordprocessingShape" mc:Ignorable="w14 w15 w16se w16cid w16 w16cex wp14">
   <w:body>
     <w:p>
       <w:pPr>
@@ -172,7 +172,7 @@
           <w:szCs w:val="28"/>
         </w:rPr>
         <w:lastRenderedPageBreak/>
-        <w:t xml:space="preserve">1 </w:t>
+        <w:t>1</w:t>
       </w:r>
       <w:r>
         <w:rPr>
@@ -185,11 +185,9 @@
           <w:sz w:val="28"/>
           <w:szCs w:val="28"/>
         </w:rPr>
-        <w:t>Project Overview</w:t>
-      </w:r>
-    </w:p>
-    <w:p>
-      <w:pPr>
+        <w:t xml:space="preserve"> </w:t>
+      </w:r>
+      <w:r>
         <w:rPr>
           <w:rStyle w:val="BookTitle"/>
           <w:b w:val="0"/>
@@ -200,786 +198,17 @@
           <w:sz w:val="28"/>
           <w:szCs w:val="28"/>
         </w:rPr>
-      </w:pPr>
-      <w:r>
-        <w:rPr>
-          <w:rStyle w:val="BookTitle"/>
-          <w:b w:val="0"/>
-          <w:bCs w:val="0"/>
-          <w:i w:val="0"/>
-          <w:iCs w:val="0"/>
-          <w:spacing w:val="0"/>
-          <w:sz w:val="28"/>
-          <w:szCs w:val="28"/>
-        </w:rPr>
-        <w:tab/>
         <w:t>Problem Statement</w:t>
       </w:r>
     </w:p>
     <w:p>
-      <w:pPr>
-        <w:rPr>
-          <w:rStyle w:val="BookTitle"/>
-          <w:b w:val="0"/>
-          <w:bCs w:val="0"/>
-          <w:i w:val="0"/>
-          <w:iCs w:val="0"/>
-          <w:spacing w:val="0"/>
-          <w:sz w:val="28"/>
-          <w:szCs w:val="28"/>
-        </w:rPr>
-      </w:pPr>
-      <w:r>
-        <w:rPr>
-          <w:rStyle w:val="BookTitle"/>
-          <w:b w:val="0"/>
-          <w:bCs w:val="0"/>
-          <w:i w:val="0"/>
-          <w:iCs w:val="0"/>
-          <w:spacing w:val="0"/>
-          <w:sz w:val="28"/>
-          <w:szCs w:val="28"/>
-        </w:rPr>
-        <w:tab/>
-        <w:t>Metrics</w:t>
-      </w:r>
-    </w:p>
-    <w:p>
-      <w:pPr>
-        <w:rPr>
-          <w:rStyle w:val="BookTitle"/>
-          <w:b w:val="0"/>
-          <w:bCs w:val="0"/>
-          <w:i w:val="0"/>
-          <w:iCs w:val="0"/>
-          <w:spacing w:val="0"/>
-          <w:sz w:val="28"/>
-          <w:szCs w:val="28"/>
-        </w:rPr>
-      </w:pPr>
-    </w:p>
-    <w:p>
-      <w:pPr>
-        <w:rPr>
-          <w:rStyle w:val="BookTitle"/>
-          <w:b w:val="0"/>
-          <w:bCs w:val="0"/>
-          <w:i w:val="0"/>
-          <w:iCs w:val="0"/>
-          <w:spacing w:val="0"/>
-          <w:sz w:val="28"/>
-          <w:szCs w:val="28"/>
-        </w:rPr>
-      </w:pPr>
-      <w:r>
-        <w:rPr>
-          <w:rStyle w:val="BookTitle"/>
-          <w:b w:val="0"/>
-          <w:bCs w:val="0"/>
-          <w:i w:val="0"/>
-          <w:iCs w:val="0"/>
-          <w:spacing w:val="0"/>
-          <w:sz w:val="28"/>
-          <w:szCs w:val="28"/>
-        </w:rPr>
-        <w:t xml:space="preserve">1 </w:t>
-      </w:r>
-      <w:r>
-        <w:rPr>
-          <w:rStyle w:val="BookTitle"/>
-          <w:b w:val="0"/>
-          <w:bCs w:val="0"/>
-          <w:i w:val="0"/>
-          <w:iCs w:val="0"/>
-          <w:spacing w:val="0"/>
-          <w:sz w:val="28"/>
-          <w:szCs w:val="28"/>
-        </w:rPr>
-        <w:t>Data Exploration</w:t>
-      </w:r>
-    </w:p>
-    <w:p>
-      <w:pPr>
-        <w:rPr>
-          <w:rStyle w:val="BookTitle"/>
-          <w:b w:val="0"/>
-          <w:bCs w:val="0"/>
-          <w:i w:val="0"/>
-          <w:iCs w:val="0"/>
-          <w:spacing w:val="0"/>
-          <w:sz w:val="28"/>
-          <w:szCs w:val="28"/>
-        </w:rPr>
-      </w:pPr>
-      <w:bookmarkStart w:id="0" w:name="_GoBack"/>
-      <w:bookmarkEnd w:id="0"/>
-    </w:p>
-    <w:p>
-      <w:pPr>
-        <w:rPr>
-          <w:rStyle w:val="BookTitle"/>
-          <w:b w:val="0"/>
-          <w:bCs w:val="0"/>
-          <w:i w:val="0"/>
-          <w:iCs w:val="0"/>
-          <w:spacing w:val="0"/>
-          <w:sz w:val="28"/>
-          <w:szCs w:val="28"/>
-        </w:rPr>
-      </w:pPr>
-      <w:r>
-        <w:rPr>
-          <w:rStyle w:val="BookTitle"/>
-          <w:b w:val="0"/>
-          <w:bCs w:val="0"/>
-          <w:i w:val="0"/>
-          <w:iCs w:val="0"/>
-          <w:spacing w:val="0"/>
-          <w:sz w:val="28"/>
-          <w:szCs w:val="28"/>
-        </w:rPr>
-        <w:t xml:space="preserve">1 </w:t>
-      </w:r>
-      <w:r>
-        <w:rPr>
-          <w:rStyle w:val="BookTitle"/>
-          <w:b w:val="0"/>
-          <w:bCs w:val="0"/>
-          <w:i w:val="0"/>
-          <w:iCs w:val="0"/>
-          <w:spacing w:val="0"/>
-          <w:sz w:val="28"/>
-          <w:szCs w:val="28"/>
-        </w:rPr>
-        <w:t>Exploratory Visualization</w:t>
-      </w:r>
-    </w:p>
-    <w:p>
-      <w:pPr>
-        <w:rPr>
-          <w:rStyle w:val="BookTitle"/>
-          <w:b w:val="0"/>
-          <w:bCs w:val="0"/>
-          <w:i w:val="0"/>
-          <w:iCs w:val="0"/>
-          <w:spacing w:val="0"/>
-          <w:sz w:val="28"/>
-          <w:szCs w:val="28"/>
-        </w:rPr>
-      </w:pPr>
-    </w:p>
-    <w:p>
-      <w:pPr>
-        <w:rPr>
-          <w:rStyle w:val="BookTitle"/>
-          <w:b w:val="0"/>
-          <w:bCs w:val="0"/>
-          <w:i w:val="0"/>
-          <w:iCs w:val="0"/>
-          <w:spacing w:val="0"/>
-          <w:sz w:val="28"/>
-          <w:szCs w:val="28"/>
-        </w:rPr>
-      </w:pPr>
-      <w:r>
-        <w:rPr>
-          <w:rStyle w:val="BookTitle"/>
-          <w:b w:val="0"/>
-          <w:bCs w:val="0"/>
-          <w:i w:val="0"/>
-          <w:iCs w:val="0"/>
-          <w:spacing w:val="0"/>
-          <w:sz w:val="28"/>
-          <w:szCs w:val="28"/>
-        </w:rPr>
-        <w:t xml:space="preserve">1 </w:t>
-      </w:r>
-      <w:r>
-        <w:rPr>
-          <w:rStyle w:val="BookTitle"/>
-          <w:b w:val="0"/>
-          <w:bCs w:val="0"/>
-          <w:i w:val="0"/>
-          <w:iCs w:val="0"/>
-          <w:spacing w:val="0"/>
-          <w:sz w:val="28"/>
-          <w:szCs w:val="28"/>
-        </w:rPr>
-        <w:t>Algorithms and Techniques</w:t>
-      </w:r>
-    </w:p>
-    <w:p>
-      <w:pPr>
-        <w:rPr>
-          <w:rStyle w:val="BookTitle"/>
-          <w:b w:val="0"/>
-          <w:bCs w:val="0"/>
-          <w:i w:val="0"/>
-          <w:iCs w:val="0"/>
-          <w:spacing w:val="0"/>
-          <w:sz w:val="28"/>
-          <w:szCs w:val="28"/>
-        </w:rPr>
-      </w:pPr>
-    </w:p>
-    <w:p>
-      <w:pPr>
-        <w:rPr>
-          <w:rStyle w:val="BookTitle"/>
-          <w:b w:val="0"/>
-          <w:bCs w:val="0"/>
-          <w:i w:val="0"/>
-          <w:iCs w:val="0"/>
-          <w:spacing w:val="0"/>
-          <w:sz w:val="28"/>
-          <w:szCs w:val="28"/>
-        </w:rPr>
-      </w:pPr>
-      <w:r>
-        <w:rPr>
-          <w:rStyle w:val="BookTitle"/>
-          <w:b w:val="0"/>
-          <w:bCs w:val="0"/>
-          <w:i w:val="0"/>
-          <w:iCs w:val="0"/>
-          <w:spacing w:val="0"/>
-          <w:sz w:val="28"/>
-          <w:szCs w:val="28"/>
-        </w:rPr>
-        <w:t xml:space="preserve">1 </w:t>
-      </w:r>
-      <w:r>
-        <w:rPr>
-          <w:rStyle w:val="BookTitle"/>
-          <w:b w:val="0"/>
-          <w:bCs w:val="0"/>
-          <w:i w:val="0"/>
-          <w:iCs w:val="0"/>
-          <w:spacing w:val="0"/>
-          <w:sz w:val="28"/>
-          <w:szCs w:val="28"/>
-        </w:rPr>
-        <w:t xml:space="preserve">Benchmark </w:t>
-      </w:r>
-    </w:p>
-    <w:p>
-      <w:pPr>
-        <w:rPr>
-          <w:rStyle w:val="BookTitle"/>
-          <w:b w:val="0"/>
-          <w:bCs w:val="0"/>
-          <w:i w:val="0"/>
-          <w:iCs w:val="0"/>
-          <w:spacing w:val="0"/>
-          <w:sz w:val="28"/>
-          <w:szCs w:val="28"/>
-        </w:rPr>
-      </w:pPr>
-    </w:p>
-    <w:p>
-      <w:pPr>
-        <w:rPr>
-          <w:rStyle w:val="BookTitle"/>
-          <w:b w:val="0"/>
-          <w:bCs w:val="0"/>
-          <w:i w:val="0"/>
-          <w:iCs w:val="0"/>
-          <w:spacing w:val="0"/>
-          <w:sz w:val="28"/>
-          <w:szCs w:val="28"/>
-        </w:rPr>
-      </w:pPr>
-      <w:r>
-        <w:rPr>
-          <w:rStyle w:val="BookTitle"/>
-          <w:b w:val="0"/>
-          <w:bCs w:val="0"/>
-          <w:i w:val="0"/>
-          <w:iCs w:val="0"/>
-          <w:spacing w:val="0"/>
-          <w:sz w:val="28"/>
-          <w:szCs w:val="28"/>
-        </w:rPr>
-        <w:t xml:space="preserve">1 </w:t>
-      </w:r>
-      <w:r>
-        <w:rPr>
-          <w:rStyle w:val="BookTitle"/>
-          <w:b w:val="0"/>
-          <w:bCs w:val="0"/>
-          <w:i w:val="0"/>
-          <w:iCs w:val="0"/>
-          <w:spacing w:val="0"/>
-          <w:sz w:val="28"/>
-          <w:szCs w:val="28"/>
-        </w:rPr>
-        <w:t>Model Evaluation and Validation</w:t>
-      </w:r>
-    </w:p>
-    <w:p>
-      <w:pPr>
-        <w:rPr>
-          <w:rStyle w:val="BookTitle"/>
-          <w:b w:val="0"/>
-          <w:bCs w:val="0"/>
-          <w:i w:val="0"/>
-          <w:iCs w:val="0"/>
-          <w:spacing w:val="0"/>
-          <w:sz w:val="28"/>
-          <w:szCs w:val="28"/>
-        </w:rPr>
-      </w:pPr>
-    </w:p>
-    <w:p>
-      <w:pPr>
-        <w:rPr>
-          <w:rStyle w:val="BookTitle"/>
-          <w:b w:val="0"/>
-          <w:bCs w:val="0"/>
-          <w:i w:val="0"/>
-          <w:iCs w:val="0"/>
-          <w:spacing w:val="0"/>
-          <w:sz w:val="28"/>
-          <w:szCs w:val="28"/>
-        </w:rPr>
-      </w:pPr>
-    </w:p>
-    <w:p>
-      <w:pPr>
-        <w:rPr>
-          <w:rStyle w:val="BookTitle"/>
-          <w:b w:val="0"/>
-          <w:bCs w:val="0"/>
-          <w:i w:val="0"/>
-          <w:iCs w:val="0"/>
-          <w:spacing w:val="0"/>
-          <w:sz w:val="28"/>
-          <w:szCs w:val="28"/>
-        </w:rPr>
-      </w:pPr>
-    </w:p>
-    <w:p>
-      <w:pPr>
-        <w:rPr>
-          <w:rStyle w:val="BookTitle"/>
-          <w:b w:val="0"/>
-          <w:bCs w:val="0"/>
-          <w:i w:val="0"/>
-          <w:iCs w:val="0"/>
-          <w:spacing w:val="0"/>
-          <w:sz w:val="28"/>
-          <w:szCs w:val="28"/>
-        </w:rPr>
-      </w:pPr>
-    </w:p>
-    <w:p>
-      <w:pPr>
-        <w:rPr>
-          <w:rStyle w:val="BookTitle"/>
-          <w:b w:val="0"/>
-          <w:bCs w:val="0"/>
-          <w:i w:val="0"/>
-          <w:iCs w:val="0"/>
-          <w:spacing w:val="0"/>
-          <w:sz w:val="28"/>
-          <w:szCs w:val="28"/>
-        </w:rPr>
-      </w:pPr>
-      <w:r>
-        <w:rPr>
-          <w:rStyle w:val="BookTitle"/>
-          <w:b w:val="0"/>
-          <w:bCs w:val="0"/>
-          <w:i w:val="0"/>
-          <w:iCs w:val="0"/>
-          <w:spacing w:val="0"/>
-          <w:sz w:val="28"/>
-          <w:szCs w:val="28"/>
-        </w:rPr>
-        <w:t>1 Domain background</w:t>
-      </w:r>
-    </w:p>
-    <w:p>
-      <w:pPr>
-        <w:rPr>
-          <w:rStyle w:val="BookTitle"/>
-          <w:b w:val="0"/>
-          <w:bCs w:val="0"/>
-          <w:i w:val="0"/>
-          <w:iCs w:val="0"/>
-          <w:spacing w:val="0"/>
-          <w:sz w:val="28"/>
-          <w:szCs w:val="28"/>
-        </w:rPr>
-      </w:pPr>
-    </w:p>
-    <w:p>
-      <w:pPr>
-        <w:rPr>
-          <w:rStyle w:val="BookTitle"/>
-          <w:b w:val="0"/>
-          <w:bCs w:val="0"/>
-          <w:i w:val="0"/>
-          <w:iCs w:val="0"/>
-          <w:spacing w:val="0"/>
-          <w:sz w:val="28"/>
-          <w:szCs w:val="28"/>
-        </w:rPr>
-      </w:pPr>
-      <w:r>
-        <w:rPr>
-          <w:rStyle w:val="BookTitle"/>
-          <w:b w:val="0"/>
-          <w:bCs w:val="0"/>
-          <w:i w:val="0"/>
-          <w:iCs w:val="0"/>
-          <w:spacing w:val="0"/>
-          <w:sz w:val="28"/>
-          <w:szCs w:val="28"/>
-        </w:rPr>
-        <w:t>1 Domain background</w:t>
-      </w:r>
-    </w:p>
-    <w:p>
-      <w:pPr>
-        <w:rPr>
-          <w:rStyle w:val="BookTitle"/>
-          <w:b w:val="0"/>
-          <w:bCs w:val="0"/>
-          <w:i w:val="0"/>
-          <w:iCs w:val="0"/>
-          <w:spacing w:val="0"/>
-          <w:sz w:val="28"/>
-          <w:szCs w:val="28"/>
-        </w:rPr>
-      </w:pPr>
-      <w:r>
-        <w:rPr>
-          <w:rStyle w:val="BookTitle"/>
-          <w:b w:val="0"/>
-          <w:bCs w:val="0"/>
-          <w:i w:val="0"/>
-          <w:iCs w:val="0"/>
-          <w:spacing w:val="0"/>
-          <w:sz w:val="28"/>
-          <w:szCs w:val="28"/>
-        </w:rPr>
-        <w:t>1 Domain background</w:t>
-      </w:r>
-    </w:p>
-    <w:p>
-      <w:r>
-        <w:lastRenderedPageBreak/>
-        <w:t xml:space="preserve">Mortgage Backed Securities </w:t>
-      </w:r>
-      <w:r>
-        <w:t xml:space="preserve">(MBS) </w:t>
-      </w:r>
-      <w:r>
-        <w:t>market is one of the largest fixed income bond markets in the US</w:t>
-      </w:r>
-      <w:r>
-        <w:t xml:space="preserve"> with a total size of about</w:t>
-      </w:r>
-      <w:r>
-        <w:t xml:space="preserve"> 15 trillion dollars. </w:t>
-      </w:r>
-      <w:r>
-        <w:t xml:space="preserve">Its largest portion is called Agency MBS market and it consists of mortgage loans whose creditworthiness is guaranteed by the Government Sponsored Enterprises (GSEs) such as Fannie Mae, Freddie Mac, and </w:t>
-      </w:r>
-      <w:proofErr w:type="spellStart"/>
-      <w:r>
-        <w:t>Ginnie</w:t>
-      </w:r>
-      <w:proofErr w:type="spellEnd"/>
-      <w:r>
-        <w:t xml:space="preserve"> Mae, which </w:t>
-      </w:r>
-      <w:r>
-        <w:t xml:space="preserve">are </w:t>
-      </w:r>
-      <w:r>
-        <w:t xml:space="preserve">all in turn backed by the US Government. The main reason </w:t>
-      </w:r>
-      <w:r>
-        <w:t>the</w:t>
-      </w:r>
-      <w:r>
-        <w:t xml:space="preserve"> market exists is to provide mortgage financing to US home buyers. What makes </w:t>
-      </w:r>
-      <w:r>
-        <w:t>this financing</w:t>
-      </w:r>
-      <w:r>
-        <w:t xml:space="preserve"> possible is </w:t>
-      </w:r>
-      <w:r>
-        <w:t>that an</w:t>
-      </w:r>
-      <w:r>
-        <w:t xml:space="preserve"> originator </w:t>
-      </w:r>
-      <w:r>
-        <w:t>can</w:t>
-      </w:r>
-      <w:r>
-        <w:t xml:space="preserve"> </w:t>
-      </w:r>
-      <w:r>
-        <w:t>to sell a newly originated loan onto the market while freeing up capital that can be used to originate more mortgage loans. The latter (the sale) is possible due to the government credit risk guarantee, i.e. a promise for a loan principal to be repaid even in case of a borrower’s default</w:t>
-      </w:r>
-      <w:r>
-        <w:t>, and the relative liquidity in the Agency MBS sector. The government credit guarantee is</w:t>
-      </w:r>
-      <w:r>
-        <w:t xml:space="preserve"> an important assuring factor that keeps investors </w:t>
-      </w:r>
-      <w:r>
-        <w:t xml:space="preserve">interested in this sector, while </w:t>
-      </w:r>
-      <w:r>
-        <w:t xml:space="preserve">good </w:t>
-      </w:r>
-      <w:r>
-        <w:t>liquidity (</w:t>
-      </w:r>
-      <w:r>
-        <w:t xml:space="preserve">i.e. </w:t>
-      </w:r>
-      <w:r>
-        <w:t>low bid/offer spread) ensures that investors can deploy and withhold large amounts of capital quickly and safely in the sector. Both factors help</w:t>
-      </w:r>
-      <w:r>
-        <w:t xml:space="preserve"> keep mortgage bonds yields relatively low</w:t>
-      </w:r>
-      <w:r>
-        <w:t xml:space="preserve"> which directly translates into the lower mortgage rates. Needless to say, Agency MBS market is one of the most important markets in the US. </w:t>
-      </w:r>
-    </w:p>
-    <w:p>
-      <w:r>
-        <w:t xml:space="preserve">So, what does the Agency MBS market consists off? It consists of different types of MBS with the most basic building block for them all being a mortgage pool. What exactly is a mortgage pool? A mortgage pool is a fixed income security (a bond) whose underlying collateral, i.e. assets, is a collection of mortgage residential loans. </w:t>
-      </w:r>
-      <w:r>
-        <w:t>The majority of m</w:t>
-      </w:r>
-      <w:r>
-        <w:t>ortgage payments paid by the borrowers</w:t>
-      </w:r>
-      <w:r>
-        <w:t xml:space="preserve"> whose loans are in a pool,</w:t>
-      </w:r>
-      <w:r>
-        <w:t xml:space="preserve"> </w:t>
-      </w:r>
-      <w:r>
-        <w:t>are directed towards mortgage pool investors, and a small portion of those payments goes towards paying bank mortgage servicing fees and insurance premium</w:t>
-      </w:r>
-      <w:r>
-        <w:t>s</w:t>
-      </w:r>
-      <w:r>
-        <w:t xml:space="preserve"> towards the government credit risk guarantee. For example, in a pool of mortgage</w:t>
-      </w:r>
-      <w:r>
-        <w:t xml:space="preserve"> loans</w:t>
-      </w:r>
-      <w:r>
-        <w:t xml:space="preserve"> whose borrowers pay 4% mortgage rates</w:t>
-      </w:r>
-      <w:r>
-        <w:t xml:space="preserve"> on average</w:t>
-      </w:r>
-      <w:r>
-        <w:t xml:space="preserve">, </w:t>
-      </w:r>
-      <w:r>
-        <w:t xml:space="preserve">all of the repaid principal and </w:t>
-      </w:r>
-      <w:r>
-        <w:t>about 3%</w:t>
-      </w:r>
-      <w:r>
-        <w:t xml:space="preserve"> of interest is directed towards mortgage investors in a pool, while about 1% of interest payments</w:t>
-      </w:r>
-      <w:r>
-        <w:t xml:space="preserve"> is</w:t>
-      </w:r>
-      <w:r>
-        <w:t xml:space="preserve"> </w:t>
-      </w:r>
-      <w:r>
-        <w:t>distributed between loan servicer</w:t>
-      </w:r>
-      <w:r>
-        <w:t xml:space="preserve">s </w:t>
-      </w:r>
-      <w:r>
-        <w:t>and one of the GSEs</w:t>
-      </w:r>
-      <w:r>
-        <w:t xml:space="preserve"> (an insurance premium payment to compensate a GSE for the credit risk guarantee)</w:t>
-      </w:r>
-      <w:r>
-        <w:t xml:space="preserve">. </w:t>
-      </w:r>
-      <w:r>
-        <w:t>What happens to the cash flows o</w:t>
-      </w:r>
-      <w:r>
-        <w:t>f</w:t>
-      </w:r>
-      <w:r>
-        <w:t xml:space="preserve"> a mortgage pool if some</w:t>
-      </w:r>
-      <w:r>
-        <w:t xml:space="preserve"> of the</w:t>
-      </w:r>
-      <w:r>
-        <w:t xml:space="preserve"> loans get refinanced</w:t>
-      </w:r>
-      <w:r>
-        <w:t>/repaid</w:t>
-      </w:r>
-      <w:r>
-        <w:t>? The answer is that a pool sees a spike in cash flow in a form of a loan principal being repaid</w:t>
-      </w:r>
-      <w:r>
-        <w:t xml:space="preserve"> as a result of which the unpaid principal balance of a pool, i.e. bond notional, is being reduced</w:t>
-      </w:r>
-      <w:r>
-        <w:t xml:space="preserve">. </w:t>
-      </w:r>
-      <w:r>
-        <w:t>The same happens in case of a loan default. In this case a GSE advances the principal of a loan to a pool investor as a result of the credit risk guarantee. It turns out that a fairly significant portion of mortgage borrowers are repaying their mortgages</w:t>
-      </w:r>
-      <w:r>
-        <w:t xml:space="preserve"> early</w:t>
-      </w:r>
-      <w:r>
-        <w:t xml:space="preserve">. This can either be due to a mortgage refinance into a lower rate, a cash out refinance (taking out home equity), </w:t>
-      </w:r>
-      <w:r>
-        <w:t xml:space="preserve">house sale, or a mortgage default. All these factors depend on a variety of factors such as prevailing mortgage interest rates (i.e. ability to refinance into a lower rate), home price appreciation (i.e. ability to take out home equity), and </w:t>
-      </w:r>
-      <w:r>
-        <w:t>the</w:t>
-      </w:r>
-      <w:r>
-        <w:t xml:space="preserve"> state of the economy </w:t>
-      </w:r>
-      <w:r>
-        <w:t xml:space="preserve">(a driver of </w:t>
-      </w:r>
-      <w:r>
-        <w:t xml:space="preserve">mortgage defaults) to name a few. What all these factors have in common is that they all change the cash flows of a mortgage backed security, thus, making the task of predicting mortgage prepayments an important task for pricing and risk management of these securities. </w:t>
-      </w:r>
-    </w:p>
-    <w:p/>
-    <w:p>
-      <w:pPr>
-        <w:rPr>
-          <w:rStyle w:val="BookTitle"/>
-          <w:b w:val="0"/>
-          <w:bCs w:val="0"/>
-          <w:i w:val="0"/>
-          <w:iCs w:val="0"/>
-          <w:spacing w:val="0"/>
-          <w:sz w:val="28"/>
-          <w:szCs w:val="28"/>
-        </w:rPr>
-      </w:pPr>
-      <w:r>
-        <w:rPr>
-          <w:rStyle w:val="BookTitle"/>
-          <w:b w:val="0"/>
-          <w:bCs w:val="0"/>
-          <w:i w:val="0"/>
-          <w:iCs w:val="0"/>
-          <w:spacing w:val="0"/>
-          <w:sz w:val="28"/>
-          <w:szCs w:val="28"/>
-        </w:rPr>
-        <w:t>2</w:t>
-      </w:r>
-      <w:r>
-        <w:rPr>
-          <w:rStyle w:val="BookTitle"/>
-          <w:b w:val="0"/>
-          <w:bCs w:val="0"/>
-          <w:i w:val="0"/>
-          <w:iCs w:val="0"/>
-          <w:spacing w:val="0"/>
-          <w:sz w:val="28"/>
-          <w:szCs w:val="28"/>
-        </w:rPr>
-        <w:t xml:space="preserve"> </w:t>
-      </w:r>
-      <w:r>
-        <w:rPr>
-          <w:rStyle w:val="BookTitle"/>
-          <w:b w:val="0"/>
-          <w:bCs w:val="0"/>
-          <w:i w:val="0"/>
-          <w:iCs w:val="0"/>
-          <w:spacing w:val="0"/>
-          <w:sz w:val="28"/>
-          <w:szCs w:val="28"/>
-        </w:rPr>
-        <w:t>Problem Statement</w:t>
-      </w:r>
-    </w:p>
-    <w:p>
-      <w:r>
-        <w:t xml:space="preserve">In this project we build a </w:t>
-      </w:r>
-      <w:r>
-        <w:t xml:space="preserve">neural network-based prepayment </w:t>
-      </w:r>
-      <w:r>
-        <w:t>model designed to predict the rate</w:t>
-      </w:r>
-      <w:r>
-        <w:t>s</w:t>
-      </w:r>
-      <w:r>
-        <w:t xml:space="preserve"> at which </w:t>
-      </w:r>
-      <w:r>
-        <w:t xml:space="preserve">mortgage borrowers </w:t>
-      </w:r>
-      <w:r>
-        <w:t>repay</w:t>
-      </w:r>
-      <w:r>
-        <w:t xml:space="preserve"> their mortgage loans</w:t>
-      </w:r>
-      <w:r>
-        <w:t xml:space="preserve"> depending on a variety of factors</w:t>
-      </w:r>
-      <w:r>
-        <w:t>.</w:t>
-      </w:r>
-      <w:r>
-        <w:t xml:space="preserve"> These repayment rates are called mortgage prepayment speeds. Let us explain how exactly we calculate them. </w:t>
-      </w:r>
-    </w:p>
-    <w:p>
-      <w:r>
-        <w:t xml:space="preserve">When a borrower makes her monthly mortgage payment, a part of the payment </w:t>
-      </w:r>
-      <w:r>
-        <w:t xml:space="preserve">goes towards paying off interest and another part goes towards paying off mortgage principal. </w:t>
-      </w:r>
-      <w:r>
-        <w:t xml:space="preserve">Each month we know exactly how much principal should be left after a borrower makes her payment. That is actually decided at the time of the mortgage origination and this principal repayment schedule is called mortgage amortization schedule. </w:t>
-      </w:r>
-      <w:r>
-        <w:t xml:space="preserve">Suppose, the </w:t>
-      </w:r>
-      <w:r>
-        <w:lastRenderedPageBreak/>
-        <w:t>scheduled remaining principal balance after the N</w:t>
+      <w:r>
+        <w:t xml:space="preserve">In this project we build a neural network-based prepayment model designed to predict the rates at which mortgage borrowers repay their mortgage loans depending on a variety of factors. These repayment rates are called mortgage prepayment speeds. Let us explain how exactly we calculate them. </w:t>
+      </w:r>
+    </w:p>
+    <w:p>
+      <w:r>
+        <w:t>When a borrower makes her monthly mortgage payment, a part of the payment goes towards paying off interest and another part goes towards paying off mortgage principal. Each month we know exactly how much principal should be left after a borrower makes her payment. That is actually decided at the time of the mortgage origination and this principal repayment schedule is called mortgage amortization schedule. Suppose, the scheduled remaining principal balance after the N</w:t>
       </w:r>
       <w:r>
         <w:rPr>
@@ -997,11 +226,7 @@
         <w:t>N</w:t>
       </w:r>
       <w:r>
-        <w:t xml:space="preserve">, but a borrower has made a payment higher than the necessary by an amount of </w:t>
-      </w:r>
-      <w:proofErr w:type="spellStart"/>
-      <w:r>
-        <w:t>p</w:t>
+        <w:t>, but a borrower has made a payment higher than the necessary by an amount of p</w:t>
       </w:r>
       <w:r>
         <w:rPr>
@@ -1009,9 +234,8 @@
         </w:rPr>
         <w:t>N</w:t>
       </w:r>
-      <w:proofErr w:type="spellEnd"/>
-      <w:r>
-        <w:t>, then we define a Single Monthly Mortality (SMM) rate SMM</w:t>
+      <w:r>
+        <w:t>, then we define a Single Month Mortality (SMM) rate SMM</w:t>
       </w:r>
       <w:r>
         <w:rPr>
@@ -1133,16 +357,7 @@
     </w:p>
     <w:p>
       <w:r>
-        <w:t xml:space="preserve">In other words, we measure prepayment speeds </w:t>
-      </w:r>
-      <w:r>
-        <w:t>as</w:t>
-      </w:r>
-      <w:r>
-        <w:t xml:space="preserve"> percentage points of the outstanding principal balance. </w:t>
-      </w:r>
-      <w:r>
-        <w:t>Note that higher than scheduled mortgage payment does not decrease the scheduled mortgage principal for the next month, because the extra payments are applied towards the tail of a mortgage. For example, if you had 100 mortgage payments left, but one month you made two mortgage payments instead of one, then all is different is that you don’t need to make your 100</w:t>
+        <w:t>In other words, we measure prepayment speeds as percentage points of the outstanding principal balance. Note that higher than scheduled mortgage payment does not decrease the scheduled mortgage principal for the next month, because the extra payments are applied towards the tail of a mortgage. For example, if you had 100 mortgage payments left, but one month you made two mortgage payments instead of one, then all is different is that you don’t need to make your 100</w:t>
       </w:r>
       <w:r>
         <w:rPr>
@@ -1151,13 +366,7 @@
         <w:t>th</w:t>
       </w:r>
       <w:r>
-        <w:t xml:space="preserve"> mortgage payments anymore. Thus, the above definition makes sense irrespective of prepayments observed in </w:t>
-      </w:r>
-      <w:r>
-        <w:t xml:space="preserve">the </w:t>
-      </w:r>
-      <w:r>
-        <w:t xml:space="preserve">previous months. </w:t>
+        <w:t xml:space="preserve"> mortgage payments anymore. Thus, the above definition makes sense irrespective of prepayments observed in the previous months. </w:t>
       </w:r>
     </w:p>
     <w:p>
@@ -1211,10 +420,60 @@
         <w:t xml:space="preserve">In other words, CPR shows the percentage of the principal loan balance to be gone in one year if prepayment speeds remain the same every month for a year.   </w:t>
       </w:r>
     </w:p>
-    <w:p/>
-    <w:p>
-      <w:pPr>
-        <w:rPr>
+    <w:p>
+      <w:r>
+        <w:t xml:space="preserve">Government </w:t>
+      </w:r>
+      <w:r>
+        <w:t>S</w:t>
+      </w:r>
+      <w:r>
+        <w:t xml:space="preserve">ponsored </w:t>
+      </w:r>
+      <w:r>
+        <w:t>Enterprises (GSEs), such as Fannie Mae, are making a lot of mortgage prepayment data available on a monthly basis, because that data is required to calculate cashflows on many mortgage bonds and therefore, is an e</w:t>
+      </w:r>
+      <w:r>
+        <w:t xml:space="preserve">ssential information for mortgage investors </w:t>
+      </w:r>
+      <w:r>
+        <w:t>to know</w:t>
+      </w:r>
+      <w:r>
+        <w:t xml:space="preserve">. The data consists of monthly snapshots of characteristics and prepayment speeds of all mortgage pools whose credit risk (risk of borrower’s default) is guaranteed by a GSE, in this case by Fannie Mae. Besides the monthly pool prepayment speeds, which we discussed above, the data contains many of the average characteristics of borrowers in a pool. Among the few of those are </w:t>
+      </w:r>
+      <w:r>
+        <w:t xml:space="preserve">an </w:t>
+      </w:r>
+      <w:r>
+        <w:t xml:space="preserve">average of loan sizes on loans in a pool, </w:t>
+      </w:r>
+      <w:r>
+        <w:t xml:space="preserve">an </w:t>
+      </w:r>
+      <w:r>
+        <w:t xml:space="preserve">average FICO score, average age of loans, what percentage of loans were originated in a given state, who’s servicing the loan, and many more. We will use all of that data to build a model which will make prepayment speeds predictions. </w:t>
+      </w:r>
+    </w:p>
+    <w:p>
+      <w:r>
+        <w:t xml:space="preserve">More specifically, our dataset consists of all Fannie Mae guaranteed mortgage pools originated in 2010 and later with each pool containing at least 250 loans. That will make the size of the dataset a lot more manageable. </w:t>
+      </w:r>
+    </w:p>
+    <w:p>
+      <w:r>
+        <w:t xml:space="preserve">We will calibrate our model to prepayment experience observed in 2010-2016, and then test our model on prepayment experience of 2017 – Feb 2020. </w:t>
+      </w:r>
+    </w:p>
+    <w:p>
+      <w:pPr>
+        <w:rPr>
+          <w:rStyle w:val="BookTitle"/>
+          <w:b w:val="0"/>
+          <w:bCs w:val="0"/>
+          <w:i w:val="0"/>
+          <w:iCs w:val="0"/>
+          <w:spacing w:val="0"/>
           <w:sz w:val="28"/>
           <w:szCs w:val="28"/>
         </w:rPr>
@@ -1230,9 +489,1324 @@
           <w:sz w:val="28"/>
           <w:szCs w:val="28"/>
         </w:rPr>
-        <w:t>3</w:t>
-      </w:r>
-      <w:r>
+        <w:lastRenderedPageBreak/>
+        <w:t>2 Analysis</w:t>
+      </w:r>
+    </w:p>
+    <w:p>
+      <w:pPr>
+        <w:rPr>
+          <w:rStyle w:val="BookTitle"/>
+          <w:b w:val="0"/>
+          <w:bCs w:val="0"/>
+          <w:i w:val="0"/>
+          <w:iCs w:val="0"/>
+          <w:spacing w:val="0"/>
+        </w:rPr>
+      </w:pPr>
+      <w:r>
+        <w:rPr>
+          <w:rStyle w:val="BookTitle"/>
+          <w:b w:val="0"/>
+          <w:bCs w:val="0"/>
+          <w:i w:val="0"/>
+          <w:iCs w:val="0"/>
+          <w:spacing w:val="0"/>
+        </w:rPr>
+        <w:t>One of the most important factors in mortgage prepayments is refinancing incentive. An incentive to refinance on a loan is defined as (mortgage rate – prevailing mortgage rate available in the market at a time). We measure prepayment incentive in basis points. For example, if borrowers in a pool on average pay</w:t>
+      </w:r>
+      <w:r>
+        <w:rPr>
+          <w:rStyle w:val="BookTitle"/>
+          <w:b w:val="0"/>
+          <w:bCs w:val="0"/>
+          <w:i w:val="0"/>
+          <w:iCs w:val="0"/>
+          <w:spacing w:val="0"/>
+        </w:rPr>
+        <w:t xml:space="preserve"> a </w:t>
+      </w:r>
+      <w:r>
+        <w:rPr>
+          <w:rStyle w:val="BookTitle"/>
+          <w:b w:val="0"/>
+          <w:bCs w:val="0"/>
+          <w:i w:val="0"/>
+          <w:iCs w:val="0"/>
+          <w:spacing w:val="0"/>
+        </w:rPr>
+        <w:t xml:space="preserve">4% mortgage rate, but the prevailing mortgage rate in the market is 3%, then we say that a pool has 100 bps (=1%) rate incentive. In the data that we use rate incentive is called “spread”. </w:t>
+      </w:r>
+    </w:p>
+    <w:p>
+      <w:pPr>
+        <w:rPr>
+          <w:rStyle w:val="BookTitle"/>
+          <w:b w:val="0"/>
+          <w:bCs w:val="0"/>
+          <w:i w:val="0"/>
+          <w:iCs w:val="0"/>
+          <w:spacing w:val="0"/>
+        </w:rPr>
+      </w:pPr>
+      <w:r>
+        <w:rPr>
+          <w:rStyle w:val="BookTitle"/>
+          <w:b w:val="0"/>
+          <w:bCs w:val="0"/>
+          <w:i w:val="0"/>
+          <w:iCs w:val="0"/>
+          <w:spacing w:val="0"/>
+        </w:rPr>
+        <w:t>What is “prevailing mortgage rate”? Basically, it a common mortgage rate in the market</w:t>
+      </w:r>
+      <w:r>
+        <w:rPr>
+          <w:rStyle w:val="BookTitle"/>
+          <w:b w:val="0"/>
+          <w:bCs w:val="0"/>
+          <w:i w:val="0"/>
+          <w:iCs w:val="0"/>
+          <w:spacing w:val="0"/>
+        </w:rPr>
+        <w:t xml:space="preserve"> at any given time</w:t>
+      </w:r>
+      <w:r>
+        <w:rPr>
+          <w:rStyle w:val="BookTitle"/>
+          <w:b w:val="0"/>
+          <w:bCs w:val="0"/>
+          <w:i w:val="0"/>
+          <w:iCs w:val="0"/>
+          <w:spacing w:val="0"/>
+        </w:rPr>
+        <w:t xml:space="preserve">. </w:t>
+      </w:r>
+      <w:r>
+        <w:rPr>
+          <w:rStyle w:val="BookTitle"/>
+          <w:b w:val="0"/>
+          <w:bCs w:val="0"/>
+          <w:i w:val="0"/>
+          <w:iCs w:val="0"/>
+          <w:spacing w:val="0"/>
+        </w:rPr>
+        <w:t>The</w:t>
+      </w:r>
+      <w:r>
+        <w:rPr>
+          <w:rStyle w:val="BookTitle"/>
+          <w:b w:val="0"/>
+          <w:bCs w:val="0"/>
+          <w:i w:val="0"/>
+          <w:iCs w:val="0"/>
+          <w:spacing w:val="0"/>
+        </w:rPr>
+        <w:t xml:space="preserve"> industry standard is to use Freddie Mac’s weekly Primary Mortgage Market Survey (PMMS) rate, which is published on Thursday</w:t>
+      </w:r>
+      <w:r>
+        <w:rPr>
+          <w:rStyle w:val="BookTitle"/>
+          <w:b w:val="0"/>
+          <w:bCs w:val="0"/>
+          <w:i w:val="0"/>
+          <w:iCs w:val="0"/>
+          <w:spacing w:val="0"/>
+        </w:rPr>
+        <w:t>s</w:t>
+      </w:r>
+      <w:r>
+        <w:rPr>
+          <w:rStyle w:val="BookTitle"/>
+          <w:b w:val="0"/>
+          <w:bCs w:val="0"/>
+          <w:i w:val="0"/>
+          <w:iCs w:val="0"/>
+          <w:spacing w:val="0"/>
+        </w:rPr>
+        <w:t xml:space="preserve"> at 10am </w:t>
+      </w:r>
+      <w:r>
+        <w:rPr>
+          <w:rStyle w:val="BookTitle"/>
+          <w:b w:val="0"/>
+          <w:bCs w:val="0"/>
+          <w:i w:val="0"/>
+          <w:iCs w:val="0"/>
+          <w:spacing w:val="0"/>
+        </w:rPr>
+        <w:t xml:space="preserve">here </w:t>
+      </w:r>
+      <w:hyperlink r:id="rId5" w:history="1">
+        <w:r>
+          <w:rPr>
+            <w:rStyle w:val="Hyperlink"/>
+          </w:rPr>
+          <w:t>http://www.freddiemac.com/pmms/</w:t>
+        </w:r>
+      </w:hyperlink>
+      <w:r>
+        <w:rPr>
+          <w:rStyle w:val="BookTitle"/>
+          <w:b w:val="0"/>
+          <w:bCs w:val="0"/>
+          <w:i w:val="0"/>
+          <w:iCs w:val="0"/>
+          <w:spacing w:val="0"/>
+        </w:rPr>
+        <w:t>. Think of it as an average mortgage rate in the country for that week</w:t>
+      </w:r>
+      <w:r>
+        <w:rPr>
+          <w:rStyle w:val="BookTitle"/>
+          <w:b w:val="0"/>
+          <w:bCs w:val="0"/>
+          <w:i w:val="0"/>
+          <w:iCs w:val="0"/>
+          <w:spacing w:val="0"/>
+        </w:rPr>
+        <w:t xml:space="preserve">. We use </w:t>
+      </w:r>
+      <w:r>
+        <w:rPr>
+          <w:rStyle w:val="BookTitle"/>
+          <w:b w:val="0"/>
+          <w:bCs w:val="0"/>
+          <w:i w:val="0"/>
+          <w:iCs w:val="0"/>
+          <w:spacing w:val="0"/>
+        </w:rPr>
+        <w:t>an</w:t>
+      </w:r>
+      <w:r>
+        <w:rPr>
+          <w:rStyle w:val="BookTitle"/>
+          <w:b w:val="0"/>
+          <w:bCs w:val="0"/>
+          <w:i w:val="0"/>
+          <w:iCs w:val="0"/>
+          <w:spacing w:val="0"/>
+        </w:rPr>
+        <w:t xml:space="preserve"> 8-weeks average of PMMS rates for 8 weeks prior to an observed prepayment event to calculate the prevailing mortgage rate, and therefore, the rate incentive.</w:t>
+      </w:r>
+      <w:r>
+        <w:rPr>
+          <w:rStyle w:val="BookTitle"/>
+          <w:b w:val="0"/>
+          <w:bCs w:val="0"/>
+          <w:i w:val="0"/>
+          <w:iCs w:val="0"/>
+          <w:spacing w:val="0"/>
+        </w:rPr>
+        <w:t xml:space="preserve"> </w:t>
+      </w:r>
+    </w:p>
+    <w:p>
+      <w:pPr>
+        <w:rPr>
+          <w:rStyle w:val="BookTitle"/>
+          <w:b w:val="0"/>
+          <w:bCs w:val="0"/>
+          <w:i w:val="0"/>
+          <w:iCs w:val="0"/>
+          <w:spacing w:val="0"/>
+        </w:rPr>
+      </w:pPr>
+      <w:r>
+        <w:rPr>
+          <w:rStyle w:val="BookTitle"/>
+          <w:b w:val="0"/>
+          <w:bCs w:val="0"/>
+          <w:i w:val="0"/>
+          <w:iCs w:val="0"/>
+          <w:spacing w:val="0"/>
+        </w:rPr>
+        <w:t xml:space="preserve">It should be intuitively obvious that the higher the </w:t>
+      </w:r>
+      <w:r>
+        <w:rPr>
+          <w:rStyle w:val="BookTitle"/>
+          <w:b w:val="0"/>
+          <w:bCs w:val="0"/>
+          <w:i w:val="0"/>
+          <w:iCs w:val="0"/>
+          <w:spacing w:val="0"/>
+        </w:rPr>
+        <w:t xml:space="preserve">rate </w:t>
+      </w:r>
+      <w:r>
+        <w:rPr>
+          <w:rStyle w:val="BookTitle"/>
+          <w:b w:val="0"/>
+          <w:bCs w:val="0"/>
+          <w:i w:val="0"/>
+          <w:iCs w:val="0"/>
+          <w:spacing w:val="0"/>
+        </w:rPr>
+        <w:t xml:space="preserve">incentive the more likely a loan </w:t>
+      </w:r>
+      <w:r>
+        <w:rPr>
+          <w:rStyle w:val="BookTitle"/>
+          <w:b w:val="0"/>
+          <w:bCs w:val="0"/>
+          <w:i w:val="0"/>
+          <w:iCs w:val="0"/>
+          <w:spacing w:val="0"/>
+        </w:rPr>
+        <w:t>to</w:t>
+      </w:r>
+      <w:r>
+        <w:rPr>
+          <w:rStyle w:val="BookTitle"/>
+          <w:b w:val="0"/>
+          <w:bCs w:val="0"/>
+          <w:i w:val="0"/>
+          <w:iCs w:val="0"/>
+          <w:spacing w:val="0"/>
+        </w:rPr>
+        <w:t xml:space="preserve"> refinance. </w:t>
+      </w:r>
+      <w:r>
+        <w:rPr>
+          <w:rStyle w:val="BookTitle"/>
+          <w:b w:val="0"/>
+          <w:bCs w:val="0"/>
+          <w:i w:val="0"/>
+          <w:iCs w:val="0"/>
+          <w:spacing w:val="0"/>
+        </w:rPr>
+        <w:t xml:space="preserve">This can easily be seen in the data. </w:t>
+      </w:r>
+      <w:r>
+        <w:rPr>
+          <w:rStyle w:val="BookTitle"/>
+          <w:b w:val="0"/>
+          <w:bCs w:val="0"/>
+          <w:i w:val="0"/>
+          <w:iCs w:val="0"/>
+          <w:spacing w:val="0"/>
+        </w:rPr>
+        <w:t>See below</w:t>
+      </w:r>
+      <w:r>
+        <w:rPr>
+          <w:rStyle w:val="BookTitle"/>
+          <w:b w:val="0"/>
+          <w:bCs w:val="0"/>
+          <w:i w:val="0"/>
+          <w:iCs w:val="0"/>
+          <w:spacing w:val="0"/>
+        </w:rPr>
+        <w:t xml:space="preserve"> a snapshot of prepayment speeds o</w:t>
+      </w:r>
+      <w:r>
+        <w:rPr>
+          <w:rStyle w:val="BookTitle"/>
+          <w:b w:val="0"/>
+          <w:bCs w:val="0"/>
+          <w:i w:val="0"/>
+          <w:iCs w:val="0"/>
+          <w:spacing w:val="0"/>
+        </w:rPr>
+        <w:t>n</w:t>
+      </w:r>
+      <w:r>
+        <w:rPr>
+          <w:rStyle w:val="BookTitle"/>
+          <w:b w:val="0"/>
+          <w:bCs w:val="0"/>
+          <w:i w:val="0"/>
+          <w:iCs w:val="0"/>
+          <w:spacing w:val="0"/>
+        </w:rPr>
+        <w:t xml:space="preserve"> 10,000 randomly chosen mortgage pools depending on rate incentive (“spread”) and stratified by an average </w:t>
+      </w:r>
+      <w:r>
+        <w:rPr>
+          <w:rStyle w:val="BookTitle"/>
+          <w:b w:val="0"/>
+          <w:bCs w:val="0"/>
+          <w:i w:val="0"/>
+          <w:iCs w:val="0"/>
+          <w:spacing w:val="0"/>
+        </w:rPr>
+        <w:t xml:space="preserve">loan </w:t>
+      </w:r>
+      <w:r>
+        <w:rPr>
+          <w:rStyle w:val="BookTitle"/>
+          <w:b w:val="0"/>
+          <w:bCs w:val="0"/>
+          <w:i w:val="0"/>
+          <w:iCs w:val="0"/>
+          <w:spacing w:val="0"/>
+        </w:rPr>
+        <w:t>size</w:t>
+      </w:r>
+      <w:r>
+        <w:rPr>
+          <w:rStyle w:val="BookTitle"/>
+          <w:b w:val="0"/>
+          <w:bCs w:val="0"/>
+          <w:i w:val="0"/>
+          <w:iCs w:val="0"/>
+          <w:spacing w:val="0"/>
+        </w:rPr>
+        <w:t xml:space="preserve">s of pools. What we see here is twofold -- higher rate incentives do correspond to higher prepayment speeds (SMM) and also higher loan sizes at same levels of incentive typically correspond to even higher prepayment speeds. It makes sense, because borrowers with bigger mortgages save more dollars by refinancing into a lower rate than borrowers with lower mortgage balances. </w:t>
+      </w:r>
+    </w:p>
+    <w:p>
+      <w:pPr>
+        <w:spacing w:before="0" w:after="0" w:line="240" w:lineRule="auto"/>
+        <w:jc w:val="center"/>
+        <w:rPr>
+          <w:rFonts w:ascii="Times New Roman" w:eastAsia="Times New Roman" w:hAnsi="Times New Roman" w:cs="Times New Roman"/>
+          <w:sz w:val="24"/>
+          <w:szCs w:val="24"/>
+        </w:rPr>
+      </w:pPr>
+      <w:r>
+        <w:rPr>
+          <w:noProof/>
+        </w:rPr>
+        <w:drawing>
+          <wp:inline distT="0" distB="0" distL="0" distR="0" wp14:anchorId="7C64DFD6" wp14:editId="30FF26DF">
+            <wp:extent cx="4732957" cy="1752600"/>
+            <wp:effectExtent l="0" t="0" r="4445" b="0"/>
+            <wp:docPr id="2" name="Picture 2" descr="Chart, scatter chart&#10;&#10;Description automatically generated"/>
+            <wp:cNvGraphicFramePr>
+              <a:graphicFrameLocks xmlns:a="http://schemas.openxmlformats.org/drawingml/2006/main" noChangeAspect="1"/>
+            </wp:cNvGraphicFramePr>
+            <a:graphic xmlns:a="http://schemas.openxmlformats.org/drawingml/2006/main">
+              <a:graphicData uri="http://schemas.openxmlformats.org/drawingml/2006/picture">
+                <pic:pic xmlns:pic="http://schemas.openxmlformats.org/drawingml/2006/picture">
+                  <pic:nvPicPr>
+                    <pic:cNvPr id="2" name="Picture 2" descr="Chart, scatter chart&#10;&#10;Description automatically generated"/>
+                    <pic:cNvPicPr>
+                      <a:picLocks noChangeAspect="1" noChangeArrowheads="1"/>
+                    </pic:cNvPicPr>
+                  </pic:nvPicPr>
+                  <pic:blipFill>
+                    <a:blip r:embed="rId6">
+                      <a:extLst>
+                        <a:ext uri="{28A0092B-C50C-407E-A947-70E740481C1C}">
+                          <a14:useLocalDpi xmlns:a14="http://schemas.microsoft.com/office/drawing/2010/main" val="0"/>
+                        </a:ext>
+                      </a:extLst>
+                    </a:blip>
+                    <a:srcRect/>
+                    <a:stretch>
+                      <a:fillRect/>
+                    </a:stretch>
+                  </pic:blipFill>
+                  <pic:spPr bwMode="auto">
+                    <a:xfrm>
+                      <a:off x="0" y="0"/>
+                      <a:ext cx="4749559" cy="1758748"/>
+                    </a:xfrm>
+                    <a:prstGeom prst="rect">
+                      <a:avLst/>
+                    </a:prstGeom>
+                    <a:noFill/>
+                    <a:ln>
+                      <a:noFill/>
+                    </a:ln>
+                  </pic:spPr>
+                </pic:pic>
+              </a:graphicData>
+            </a:graphic>
+          </wp:inline>
+        </w:drawing>
+      </w:r>
+    </w:p>
+    <w:p>
+      <w:pPr>
+        <w:rPr>
+          <w:rStyle w:val="BookTitle"/>
+          <w:b w:val="0"/>
+          <w:bCs w:val="0"/>
+          <w:i w:val="0"/>
+          <w:iCs w:val="0"/>
+          <w:spacing w:val="0"/>
+        </w:rPr>
+      </w:pPr>
+      <w:r>
+        <w:rPr>
+          <w:rStyle w:val="BookTitle"/>
+          <w:b w:val="0"/>
+          <w:bCs w:val="0"/>
+          <w:i w:val="0"/>
+          <w:iCs w:val="0"/>
+          <w:spacing w:val="0"/>
+        </w:rPr>
+        <w:t xml:space="preserve">Another example for how prepayment speeds depend on mortgage pool characteristics is </w:t>
+      </w:r>
+      <w:r>
+        <w:rPr>
+          <w:rStyle w:val="BookTitle"/>
+          <w:b w:val="0"/>
+          <w:bCs w:val="0"/>
+          <w:i w:val="0"/>
+          <w:iCs w:val="0"/>
+          <w:spacing w:val="0"/>
+        </w:rPr>
+        <w:t xml:space="preserve">to show prepayment speeds depending on what percentage of loans in a pool are investor loans. Investor loans are much more expensive to originate than non-investor loans due to higher fees that GSEs require to guarantee their credit risk. As a result, they tend to refinance a lot less than non-investor loans for the same level of rate incentive. This phenomenon can be easily observed on the graph below. </w:t>
+      </w:r>
+    </w:p>
+    <w:p>
+      <w:pPr>
+        <w:spacing w:before="0" w:after="0" w:line="240" w:lineRule="auto"/>
+        <w:jc w:val="center"/>
+        <w:rPr>
+          <w:rFonts w:ascii="Times New Roman" w:eastAsia="Times New Roman" w:hAnsi="Times New Roman" w:cs="Times New Roman"/>
+          <w:sz w:val="24"/>
+          <w:szCs w:val="24"/>
+        </w:rPr>
+      </w:pPr>
+      <w:r>
+        <w:rPr>
+          <w:noProof/>
+        </w:rPr>
+        <w:lastRenderedPageBreak/>
+        <w:drawing>
+          <wp:inline distT="0" distB="0" distL="0" distR="0" wp14:anchorId="37E81039" wp14:editId="5AEA367A">
+            <wp:extent cx="4815270" cy="1783080"/>
+            <wp:effectExtent l="0" t="0" r="0" b="0"/>
+            <wp:docPr id="3" name="Picture 3" descr="Chart, scatter chart&#10;&#10;Description automatically generated"/>
+            <wp:cNvGraphicFramePr>
+              <a:graphicFrameLocks xmlns:a="http://schemas.openxmlformats.org/drawingml/2006/main" noChangeAspect="1"/>
+            </wp:cNvGraphicFramePr>
+            <a:graphic xmlns:a="http://schemas.openxmlformats.org/drawingml/2006/main">
+              <a:graphicData uri="http://schemas.openxmlformats.org/drawingml/2006/picture">
+                <pic:pic xmlns:pic="http://schemas.openxmlformats.org/drawingml/2006/picture">
+                  <pic:nvPicPr>
+                    <pic:cNvPr id="3" name="Picture 3" descr="Chart, scatter chart&#10;&#10;Description automatically generated"/>
+                    <pic:cNvPicPr>
+                      <a:picLocks noChangeAspect="1" noChangeArrowheads="1"/>
+                    </pic:cNvPicPr>
+                  </pic:nvPicPr>
+                  <pic:blipFill>
+                    <a:blip r:embed="rId7">
+                      <a:extLst>
+                        <a:ext uri="{28A0092B-C50C-407E-A947-70E740481C1C}">
+                          <a14:useLocalDpi xmlns:a14="http://schemas.microsoft.com/office/drawing/2010/main" val="0"/>
+                        </a:ext>
+                      </a:extLst>
+                    </a:blip>
+                    <a:srcRect/>
+                    <a:stretch>
+                      <a:fillRect/>
+                    </a:stretch>
+                  </pic:blipFill>
+                  <pic:spPr bwMode="auto">
+                    <a:xfrm>
+                      <a:off x="0" y="0"/>
+                      <a:ext cx="4838568" cy="1791707"/>
+                    </a:xfrm>
+                    <a:prstGeom prst="rect">
+                      <a:avLst/>
+                    </a:prstGeom>
+                    <a:noFill/>
+                    <a:ln>
+                      <a:noFill/>
+                    </a:ln>
+                  </pic:spPr>
+                </pic:pic>
+              </a:graphicData>
+            </a:graphic>
+          </wp:inline>
+        </w:drawing>
+      </w:r>
+    </w:p>
+    <w:p>
+      <w:pPr>
+        <w:rPr>
+          <w:rStyle w:val="BookTitle"/>
+          <w:b w:val="0"/>
+          <w:bCs w:val="0"/>
+          <w:i w:val="0"/>
+          <w:iCs w:val="0"/>
+          <w:spacing w:val="0"/>
+        </w:rPr>
+      </w:pPr>
+      <w:r>
+        <w:rPr>
+          <w:rStyle w:val="BookTitle"/>
+          <w:b w:val="0"/>
+          <w:bCs w:val="0"/>
+          <w:i w:val="0"/>
+          <w:iCs w:val="0"/>
+          <w:spacing w:val="0"/>
+        </w:rPr>
+        <w:t>Finally, prepayment speeds on a pool of mortgages can depend on factors other than characteristics of the loans themselves. For example, prepayment speeds can be vastly different depending on who has originated those loans in the first place. The prime example for that is loans that have been originated by Quicken</w:t>
+      </w:r>
+      <w:r>
+        <w:rPr>
+          <w:rStyle w:val="BookTitle"/>
+          <w:b w:val="0"/>
+          <w:bCs w:val="0"/>
+          <w:i w:val="0"/>
+          <w:iCs w:val="0"/>
+          <w:spacing w:val="0"/>
+        </w:rPr>
+        <w:t xml:space="preserve">, see graph below. </w:t>
+      </w:r>
+    </w:p>
+    <w:p>
+      <w:pPr>
+        <w:spacing w:before="0" w:after="0" w:line="240" w:lineRule="auto"/>
+        <w:jc w:val="center"/>
+        <w:rPr>
+          <w:rFonts w:ascii="Times New Roman" w:eastAsia="Times New Roman" w:hAnsi="Times New Roman" w:cs="Times New Roman"/>
+          <w:sz w:val="24"/>
+          <w:szCs w:val="24"/>
+        </w:rPr>
+      </w:pPr>
+      <w:r>
+        <w:rPr>
+          <w:noProof/>
+        </w:rPr>
+        <w:drawing>
+          <wp:inline distT="0" distB="0" distL="0" distR="0" wp14:anchorId="31D72FD0" wp14:editId="03DF14BF">
+            <wp:extent cx="4835847" cy="1790700"/>
+            <wp:effectExtent l="0" t="0" r="3175" b="0"/>
+            <wp:docPr id="5" name="Picture 5" descr="Chart, scatter chart&#10;&#10;Description automatically generated"/>
+            <wp:cNvGraphicFramePr>
+              <a:graphicFrameLocks xmlns:a="http://schemas.openxmlformats.org/drawingml/2006/main" noChangeAspect="1"/>
+            </wp:cNvGraphicFramePr>
+            <a:graphic xmlns:a="http://schemas.openxmlformats.org/drawingml/2006/main">
+              <a:graphicData uri="http://schemas.openxmlformats.org/drawingml/2006/picture">
+                <pic:pic xmlns:pic="http://schemas.openxmlformats.org/drawingml/2006/picture">
+                  <pic:nvPicPr>
+                    <pic:cNvPr id="5" name="Picture 5" descr="Chart, scatter chart&#10;&#10;Description automatically generated"/>
+                    <pic:cNvPicPr>
+                      <a:picLocks noChangeAspect="1" noChangeArrowheads="1"/>
+                    </pic:cNvPicPr>
+                  </pic:nvPicPr>
+                  <pic:blipFill>
+                    <a:blip r:embed="rId8">
+                      <a:extLst>
+                        <a:ext uri="{28A0092B-C50C-407E-A947-70E740481C1C}">
+                          <a14:useLocalDpi xmlns:a14="http://schemas.microsoft.com/office/drawing/2010/main" val="0"/>
+                        </a:ext>
+                      </a:extLst>
+                    </a:blip>
+                    <a:srcRect/>
+                    <a:stretch>
+                      <a:fillRect/>
+                    </a:stretch>
+                  </pic:blipFill>
+                  <pic:spPr bwMode="auto">
+                    <a:xfrm>
+                      <a:off x="0" y="0"/>
+                      <a:ext cx="4849050" cy="1795589"/>
+                    </a:xfrm>
+                    <a:prstGeom prst="rect">
+                      <a:avLst/>
+                    </a:prstGeom>
+                    <a:noFill/>
+                    <a:ln>
+                      <a:noFill/>
+                    </a:ln>
+                  </pic:spPr>
+                </pic:pic>
+              </a:graphicData>
+            </a:graphic>
+          </wp:inline>
+        </w:drawing>
+      </w:r>
+    </w:p>
+    <w:p>
+      <w:pPr>
+        <w:rPr>
+          <w:rStyle w:val="BookTitle"/>
+          <w:b w:val="0"/>
+          <w:bCs w:val="0"/>
+          <w:i w:val="0"/>
+          <w:iCs w:val="0"/>
+          <w:spacing w:val="0"/>
+        </w:rPr>
+      </w:pPr>
+      <w:r>
+        <w:rPr>
+          <w:rStyle w:val="BookTitle"/>
+          <w:b w:val="0"/>
+          <w:bCs w:val="0"/>
+          <w:i w:val="0"/>
+          <w:iCs w:val="0"/>
+          <w:spacing w:val="0"/>
+        </w:rPr>
+        <w:t xml:space="preserve">Quicken speeds tend to be much faster than similar pools of loans originated by other servicers. As a matter of fact, there are servicers who are “slower” than average and sometimes by a lot. That is why it is important to include servicing composition of a pool as factors to drive the model predictions. Our data includes fields showing what percentage of loans has been originated by a particular mortgage originator. We have this information for the top 22 industry leading mortgage originators. </w:t>
+      </w:r>
+    </w:p>
+    <w:p>
+      <w:pPr>
+        <w:rPr>
+          <w:rStyle w:val="BookTitle"/>
+          <w:b w:val="0"/>
+          <w:bCs w:val="0"/>
+          <w:i w:val="0"/>
+          <w:iCs w:val="0"/>
+          <w:spacing w:val="0"/>
+        </w:rPr>
+      </w:pPr>
+      <w:r>
+        <w:rPr>
+          <w:rStyle w:val="BookTitle"/>
+          <w:b w:val="0"/>
+          <w:bCs w:val="0"/>
+          <w:i w:val="0"/>
+          <w:iCs w:val="0"/>
+          <w:spacing w:val="0"/>
+        </w:rPr>
+        <w:t>It is</w:t>
+      </w:r>
+      <w:r>
+        <w:rPr>
+          <w:rStyle w:val="BookTitle"/>
+          <w:b w:val="0"/>
+          <w:bCs w:val="0"/>
+          <w:i w:val="0"/>
+          <w:iCs w:val="0"/>
+          <w:spacing w:val="0"/>
+        </w:rPr>
+        <w:t xml:space="preserve"> evident from the discussion above</w:t>
+      </w:r>
+      <w:r>
+        <w:rPr>
+          <w:rStyle w:val="BookTitle"/>
+          <w:b w:val="0"/>
+          <w:bCs w:val="0"/>
+          <w:i w:val="0"/>
+          <w:iCs w:val="0"/>
+          <w:spacing w:val="0"/>
+        </w:rPr>
+        <w:t xml:space="preserve"> that</w:t>
+      </w:r>
+      <w:r>
+        <w:rPr>
+          <w:rStyle w:val="BookTitle"/>
+          <w:b w:val="0"/>
+          <w:bCs w:val="0"/>
+          <w:i w:val="0"/>
+          <w:iCs w:val="0"/>
+          <w:spacing w:val="0"/>
+        </w:rPr>
+        <w:t xml:space="preserve"> mortgage prepayments </w:t>
+      </w:r>
+      <w:r>
+        <w:rPr>
+          <w:rStyle w:val="BookTitle"/>
+          <w:b w:val="0"/>
+          <w:bCs w:val="0"/>
+          <w:i w:val="0"/>
+          <w:iCs w:val="0"/>
+          <w:spacing w:val="0"/>
+        </w:rPr>
+        <w:t>depend</w:t>
+      </w:r>
+      <w:r>
+        <w:rPr>
+          <w:rStyle w:val="BookTitle"/>
+          <w:b w:val="0"/>
+          <w:bCs w:val="0"/>
+          <w:i w:val="0"/>
+          <w:iCs w:val="0"/>
+          <w:spacing w:val="0"/>
+        </w:rPr>
+        <w:t xml:space="preserve"> on</w:t>
+      </w:r>
+      <w:r>
+        <w:rPr>
+          <w:rStyle w:val="BookTitle"/>
+          <w:b w:val="0"/>
+          <w:bCs w:val="0"/>
+          <w:i w:val="0"/>
+          <w:iCs w:val="0"/>
+          <w:spacing w:val="0"/>
+        </w:rPr>
+        <w:t xml:space="preserve"> a variety of</w:t>
+      </w:r>
+      <w:r>
+        <w:rPr>
+          <w:rStyle w:val="BookTitle"/>
+          <w:b w:val="0"/>
+          <w:bCs w:val="0"/>
+          <w:i w:val="0"/>
+          <w:iCs w:val="0"/>
+          <w:spacing w:val="0"/>
+        </w:rPr>
+        <w:t xml:space="preserve"> factors </w:t>
+      </w:r>
+      <w:r>
+        <w:rPr>
+          <w:rStyle w:val="BookTitle"/>
+          <w:b w:val="0"/>
+          <w:bCs w:val="0"/>
+          <w:i w:val="0"/>
+          <w:iCs w:val="0"/>
+          <w:spacing w:val="0"/>
+        </w:rPr>
+        <w:t xml:space="preserve">which are many and some of the dependencies are quite complex. It should also be noted that what we are trying to predict here is borrower’s behavior, which can be and often is non-linear in nature. Therefore, our model has to be very flexible, capable of fitting complex dependencies between model factors, and therefore, most likely has many parameters. </w:t>
+      </w:r>
+    </w:p>
+    <w:p>
+      <w:pPr>
+        <w:rPr>
+          <w:rStyle w:val="BookTitle"/>
+          <w:b w:val="0"/>
+          <w:bCs w:val="0"/>
+          <w:i w:val="0"/>
+          <w:iCs w:val="0"/>
+          <w:spacing w:val="0"/>
+        </w:rPr>
+      </w:pPr>
+      <w:r>
+        <w:rPr>
+          <w:rStyle w:val="BookTitle"/>
+          <w:b w:val="0"/>
+          <w:bCs w:val="0"/>
+          <w:i w:val="0"/>
+          <w:iCs w:val="0"/>
+          <w:spacing w:val="0"/>
+        </w:rPr>
+        <w:t>A typical approach to prepayment modeling is to build a parametric model of the form</w:t>
+      </w:r>
+    </w:p>
+    <w:p>
+      <w:pPr>
+        <w:jc w:val="center"/>
+        <w:rPr>
+          <w:rStyle w:val="BookTitle"/>
+          <w:b w:val="0"/>
+          <w:bCs w:val="0"/>
+          <w:i w:val="0"/>
+          <w:iCs w:val="0"/>
+          <w:spacing w:val="0"/>
+        </w:rPr>
+      </w:pPr>
+      <m:oMathPara>
+        <m:oMath>
+          <m:r>
+            <m:rPr>
+              <m:sty m:val="p"/>
+            </m:rPr>
+            <w:rPr>
+              <w:rStyle w:val="BookTitle"/>
+              <w:rFonts w:ascii="Cambria Math" w:hAnsi="Cambria Math"/>
+              <w:spacing w:val="0"/>
+            </w:rPr>
+            <m:t>SMM</m:t>
+          </m:r>
+          <m:d>
+            <m:dPr>
+              <m:ctrlPr>
+                <w:rPr>
+                  <w:rStyle w:val="BookTitle"/>
+                  <w:rFonts w:ascii="Cambria Math" w:hAnsi="Cambria Math"/>
+                  <w:b w:val="0"/>
+                  <w:bCs w:val="0"/>
+                  <w:i w:val="0"/>
+                  <w:iCs w:val="0"/>
+                  <w:spacing w:val="0"/>
+                </w:rPr>
+              </m:ctrlPr>
+            </m:dPr>
+            <m:e>
+              <m:r>
+                <m:rPr>
+                  <m:sty m:val="p"/>
+                </m:rPr>
+                <w:rPr>
+                  <w:rStyle w:val="BookTitle"/>
+                  <w:rFonts w:ascii="Cambria Math" w:hAnsi="Cambria Math"/>
+                  <w:spacing w:val="0"/>
+                </w:rPr>
+                <m:t>X</m:t>
+              </m:r>
+            </m:e>
+          </m:d>
+          <m:r>
+            <m:rPr>
+              <m:sty m:val="p"/>
+            </m:rPr>
+            <w:rPr>
+              <w:rStyle w:val="BookTitle"/>
+              <w:rFonts w:ascii="Cambria Math" w:hAnsi="Cambria Math"/>
+              <w:spacing w:val="0"/>
+            </w:rPr>
+            <m:t>=</m:t>
+          </m:r>
+          <m:sSub>
+            <m:sSubPr>
+              <m:ctrlPr>
+                <w:rPr>
+                  <w:rStyle w:val="BookTitle"/>
+                  <w:rFonts w:ascii="Cambria Math" w:hAnsi="Cambria Math"/>
+                  <w:b w:val="0"/>
+                  <w:bCs w:val="0"/>
+                  <w:i w:val="0"/>
+                  <w:iCs w:val="0"/>
+                  <w:spacing w:val="0"/>
+                </w:rPr>
+              </m:ctrlPr>
+            </m:sSubPr>
+            <m:e>
+              <m:r>
+                <m:rPr>
+                  <m:sty m:val="p"/>
+                </m:rPr>
+                <w:rPr>
+                  <w:rStyle w:val="BookTitle"/>
+                  <w:rFonts w:ascii="Cambria Math" w:hAnsi="Cambria Math"/>
+                  <w:spacing w:val="0"/>
+                </w:rPr>
+                <m:t>F</m:t>
+              </m:r>
+            </m:e>
+            <m:sub>
+              <m:r>
+                <m:rPr>
+                  <m:sty m:val="p"/>
+                </m:rPr>
+                <w:rPr>
+                  <w:rStyle w:val="BookTitle"/>
+                  <w:rFonts w:ascii="Cambria Math" w:hAnsi="Cambria Math"/>
+                  <w:spacing w:val="0"/>
+                </w:rPr>
+                <m:t>1</m:t>
+              </m:r>
+            </m:sub>
+          </m:sSub>
+          <m:d>
+            <m:dPr>
+              <m:ctrlPr>
+                <w:rPr>
+                  <w:rStyle w:val="BookTitle"/>
+                  <w:rFonts w:ascii="Cambria Math" w:hAnsi="Cambria Math"/>
+                  <w:b w:val="0"/>
+                  <w:bCs w:val="0"/>
+                  <w:i w:val="0"/>
+                  <w:iCs w:val="0"/>
+                  <w:spacing w:val="0"/>
+                </w:rPr>
+              </m:ctrlPr>
+            </m:dPr>
+            <m:e>
+              <m:sSub>
+                <m:sSubPr>
+                  <m:ctrlPr>
+                    <w:rPr>
+                      <w:rStyle w:val="BookTitle"/>
+                      <w:rFonts w:ascii="Cambria Math" w:hAnsi="Cambria Math"/>
+                      <w:b w:val="0"/>
+                      <w:bCs w:val="0"/>
+                      <w:i w:val="0"/>
+                      <w:iCs w:val="0"/>
+                      <w:spacing w:val="0"/>
+                    </w:rPr>
+                  </m:ctrlPr>
+                </m:sSubPr>
+                <m:e>
+                  <m:r>
+                    <m:rPr>
+                      <m:sty m:val="p"/>
+                    </m:rPr>
+                    <w:rPr>
+                      <w:rStyle w:val="BookTitle"/>
+                      <w:rFonts w:ascii="Cambria Math" w:hAnsi="Cambria Math"/>
+                      <w:spacing w:val="0"/>
+                    </w:rPr>
+                    <m:t>X</m:t>
+                  </m:r>
+                </m:e>
+                <m:sub>
+                  <m:r>
+                    <m:rPr>
+                      <m:sty m:val="p"/>
+                    </m:rPr>
+                    <w:rPr>
+                      <w:rStyle w:val="BookTitle"/>
+                      <w:rFonts w:ascii="Cambria Math" w:hAnsi="Cambria Math"/>
+                      <w:spacing w:val="0"/>
+                    </w:rPr>
+                    <m:t>1</m:t>
+                  </m:r>
+                </m:sub>
+              </m:sSub>
+            </m:e>
+          </m:d>
+          <m:r>
+            <m:rPr>
+              <m:sty m:val="p"/>
+            </m:rPr>
+            <w:rPr>
+              <w:rStyle w:val="BookTitle"/>
+              <w:rFonts w:ascii="Cambria Math" w:hAnsi="Cambria Math"/>
+              <w:spacing w:val="0"/>
+            </w:rPr>
+            <m:t>×…×</m:t>
+          </m:r>
+          <m:sSub>
+            <m:sSubPr>
+              <m:ctrlPr>
+                <w:rPr>
+                  <w:rStyle w:val="BookTitle"/>
+                  <w:rFonts w:ascii="Cambria Math" w:hAnsi="Cambria Math"/>
+                  <w:b w:val="0"/>
+                  <w:bCs w:val="0"/>
+                  <w:i w:val="0"/>
+                  <w:iCs w:val="0"/>
+                  <w:spacing w:val="0"/>
+                </w:rPr>
+              </m:ctrlPr>
+            </m:sSubPr>
+            <m:e>
+              <m:r>
+                <w:rPr>
+                  <w:rStyle w:val="BookTitle"/>
+                  <w:rFonts w:ascii="Cambria Math" w:hAnsi="Cambria Math"/>
+                  <w:spacing w:val="0"/>
+                </w:rPr>
+                <m:t>F</m:t>
+              </m:r>
+            </m:e>
+            <m:sub>
+              <m:r>
+                <m:rPr>
+                  <m:sty m:val="p"/>
+                </m:rPr>
+                <w:rPr>
+                  <w:rStyle w:val="BookTitle"/>
+                  <w:rFonts w:ascii="Cambria Math" w:hAnsi="Cambria Math"/>
+                  <w:spacing w:val="0"/>
+                </w:rPr>
+                <m:t>N</m:t>
+              </m:r>
+            </m:sub>
+          </m:sSub>
+          <m:d>
+            <m:dPr>
+              <m:ctrlPr>
+                <w:rPr>
+                  <w:rStyle w:val="BookTitle"/>
+                  <w:rFonts w:ascii="Cambria Math" w:hAnsi="Cambria Math"/>
+                  <w:b w:val="0"/>
+                  <w:bCs w:val="0"/>
+                  <w:i w:val="0"/>
+                  <w:iCs w:val="0"/>
+                  <w:spacing w:val="0"/>
+                </w:rPr>
+              </m:ctrlPr>
+            </m:dPr>
+            <m:e>
+              <m:sSub>
+                <m:sSubPr>
+                  <m:ctrlPr>
+                    <w:rPr>
+                      <w:rStyle w:val="BookTitle"/>
+                      <w:rFonts w:ascii="Cambria Math" w:hAnsi="Cambria Math"/>
+                      <w:b w:val="0"/>
+                      <w:bCs w:val="0"/>
+                      <w:i w:val="0"/>
+                      <w:iCs w:val="0"/>
+                      <w:spacing w:val="0"/>
+                    </w:rPr>
+                  </m:ctrlPr>
+                </m:sSubPr>
+                <m:e>
+                  <m:r>
+                    <w:rPr>
+                      <w:rStyle w:val="BookTitle"/>
+                      <w:rFonts w:ascii="Cambria Math" w:hAnsi="Cambria Math"/>
+                      <w:spacing w:val="0"/>
+                    </w:rPr>
+                    <m:t>X</m:t>
+                  </m:r>
+                </m:e>
+                <m:sub>
+                  <m:r>
+                    <m:rPr>
+                      <m:sty m:val="p"/>
+                    </m:rPr>
+                    <w:rPr>
+                      <w:rStyle w:val="BookTitle"/>
+                      <w:rFonts w:ascii="Cambria Math" w:hAnsi="Cambria Math"/>
+                      <w:spacing w:val="0"/>
+                    </w:rPr>
+                    <m:t>N</m:t>
+                  </m:r>
+                </m:sub>
+              </m:sSub>
+            </m:e>
+          </m:d>
+          <m:r>
+            <m:rPr>
+              <m:sty m:val="p"/>
+            </m:rPr>
+            <w:rPr>
+              <w:rStyle w:val="BookTitle"/>
+              <w:rFonts w:ascii="Cambria Math" w:hAnsi="Cambria Math"/>
+              <w:spacing w:val="0"/>
+            </w:rPr>
+            <m:t xml:space="preserve"> </m:t>
+          </m:r>
+        </m:oMath>
+      </m:oMathPara>
+    </w:p>
+    <w:p>
+      <w:pPr>
+        <w:rPr>
+          <w:rStyle w:val="BookTitle"/>
+          <w:b w:val="0"/>
+          <w:bCs w:val="0"/>
+          <w:i w:val="0"/>
+          <w:iCs w:val="0"/>
+          <w:spacing w:val="0"/>
+        </w:rPr>
+      </w:pPr>
+      <w:r>
+        <w:rPr>
+          <w:rStyle w:val="BookTitle"/>
+          <w:b w:val="0"/>
+          <w:bCs w:val="0"/>
+          <w:i w:val="0"/>
+          <w:iCs w:val="0"/>
+          <w:spacing w:val="0"/>
+        </w:rPr>
+        <w:t xml:space="preserve">With each function </w:t>
+      </w:r>
+      <m:oMath>
+        <m:sSub>
+          <m:sSubPr>
+            <m:ctrlPr>
+              <w:rPr>
+                <w:rStyle w:val="BookTitle"/>
+                <w:rFonts w:ascii="Cambria Math" w:hAnsi="Cambria Math"/>
+                <w:b w:val="0"/>
+                <w:bCs w:val="0"/>
+                <w:i w:val="0"/>
+                <w:iCs w:val="0"/>
+                <w:spacing w:val="0"/>
+              </w:rPr>
+            </m:ctrlPr>
+          </m:sSubPr>
+          <m:e>
+            <m:r>
+              <w:rPr>
+                <w:rStyle w:val="BookTitle"/>
+                <w:rFonts w:ascii="Cambria Math" w:hAnsi="Cambria Math"/>
+                <w:spacing w:val="0"/>
+              </w:rPr>
+              <m:t>F</m:t>
+            </m:r>
+          </m:e>
+          <m:sub>
+            <m:r>
+              <m:rPr>
+                <m:sty m:val="p"/>
+              </m:rPr>
+              <w:rPr>
+                <w:rStyle w:val="BookTitle"/>
+                <w:rFonts w:ascii="Cambria Math" w:hAnsi="Cambria Math"/>
+                <w:spacing w:val="0"/>
+              </w:rPr>
+              <m:t>i</m:t>
+            </m:r>
+          </m:sub>
+        </m:sSub>
+        <m:d>
+          <m:dPr>
+            <m:ctrlPr>
+              <w:rPr>
+                <w:rStyle w:val="BookTitle"/>
+                <w:rFonts w:ascii="Cambria Math" w:hAnsi="Cambria Math"/>
+                <w:b w:val="0"/>
+                <w:bCs w:val="0"/>
+                <w:i w:val="0"/>
+                <w:iCs w:val="0"/>
+                <w:spacing w:val="0"/>
+              </w:rPr>
+            </m:ctrlPr>
+          </m:dPr>
+          <m:e>
+            <m:sSub>
+              <m:sSubPr>
+                <m:ctrlPr>
+                  <w:rPr>
+                    <w:rStyle w:val="BookTitle"/>
+                    <w:rFonts w:ascii="Cambria Math" w:hAnsi="Cambria Math"/>
+                    <w:b w:val="0"/>
+                    <w:bCs w:val="0"/>
+                    <w:i w:val="0"/>
+                    <w:iCs w:val="0"/>
+                    <w:spacing w:val="0"/>
+                  </w:rPr>
+                </m:ctrlPr>
+              </m:sSubPr>
+              <m:e>
+                <m:r>
+                  <w:rPr>
+                    <w:rStyle w:val="BookTitle"/>
+                    <w:rFonts w:ascii="Cambria Math" w:hAnsi="Cambria Math"/>
+                    <w:spacing w:val="0"/>
+                  </w:rPr>
+                  <m:t>X</m:t>
+                </m:r>
+              </m:e>
+              <m:sub>
+                <m:r>
+                  <m:rPr>
+                    <m:sty m:val="p"/>
+                  </m:rPr>
+                  <w:rPr>
+                    <w:rStyle w:val="BookTitle"/>
+                    <w:rFonts w:ascii="Cambria Math" w:hAnsi="Cambria Math"/>
+                    <w:spacing w:val="0"/>
+                  </w:rPr>
+                  <m:t>i</m:t>
+                </m:r>
+              </m:sub>
+            </m:sSub>
+          </m:e>
+        </m:d>
+      </m:oMath>
+      <w:r>
+        <w:rPr>
+          <w:rStyle w:val="BookTitle"/>
+          <w:b w:val="0"/>
+          <w:bCs w:val="0"/>
+          <w:i w:val="0"/>
+          <w:iCs w:val="0"/>
+          <w:spacing w:val="0"/>
+        </w:rPr>
+        <w:t xml:space="preserve"> modeling that one specific factor </w:t>
+      </w:r>
+      <m:oMath>
+        <m:sSub>
+          <m:sSubPr>
+            <m:ctrlPr>
+              <w:rPr>
+                <w:rStyle w:val="BookTitle"/>
+                <w:rFonts w:ascii="Cambria Math" w:hAnsi="Cambria Math"/>
+                <w:b w:val="0"/>
+                <w:bCs w:val="0"/>
+                <w:i w:val="0"/>
+                <w:iCs w:val="0"/>
+                <w:spacing w:val="0"/>
+              </w:rPr>
+            </m:ctrlPr>
+          </m:sSubPr>
+          <m:e>
+            <m:r>
+              <w:rPr>
+                <w:rStyle w:val="BookTitle"/>
+                <w:rFonts w:ascii="Cambria Math" w:hAnsi="Cambria Math"/>
+                <w:spacing w:val="0"/>
+              </w:rPr>
+              <m:t>X</m:t>
+            </m:r>
+          </m:e>
+          <m:sub>
+            <m:r>
+              <m:rPr>
+                <m:sty m:val="p"/>
+              </m:rPr>
+              <w:rPr>
+                <w:rStyle w:val="BookTitle"/>
+                <w:rFonts w:ascii="Cambria Math" w:hAnsi="Cambria Math"/>
+                <w:spacing w:val="0"/>
+              </w:rPr>
+              <m:t>i</m:t>
+            </m:r>
+          </m:sub>
+        </m:sSub>
+      </m:oMath>
+      <w:r>
+        <w:rPr>
+          <w:rStyle w:val="BookTitle"/>
+          <w:b w:val="0"/>
+          <w:bCs w:val="0"/>
+          <w:i w:val="0"/>
+          <w:iCs w:val="0"/>
+          <w:spacing w:val="0"/>
+        </w:rPr>
+        <w:t xml:space="preserve">. The factors are typically fitted sequentially thru least squared errors approximation. </w:t>
+      </w:r>
+    </w:p>
+    <w:p>
+      <w:pPr>
+        <w:rPr>
+          <w:rStyle w:val="BookTitle"/>
+          <w:b w:val="0"/>
+          <w:bCs w:val="0"/>
+          <w:i w:val="0"/>
+          <w:iCs w:val="0"/>
+          <w:spacing w:val="0"/>
+        </w:rPr>
+      </w:pPr>
+      <w:r>
+        <w:rPr>
+          <w:rStyle w:val="BookTitle"/>
+          <w:b w:val="0"/>
+          <w:bCs w:val="0"/>
+          <w:i w:val="0"/>
+          <w:iCs w:val="0"/>
+          <w:spacing w:val="0"/>
+        </w:rPr>
+        <w:t xml:space="preserve">The approach above has its advantages and disadvantages. The advantages are that each factor in the model is easily understood and can be tweaked, if necessary. The disadvantages are in that one has to know beforehand what the factors should be an in which order they should be fitted. The later part is usually done through an extensive data exploration phase and for that reason prepayment models sometimes take many months to </w:t>
+      </w:r>
+      <w:r>
+        <w:rPr>
+          <w:rStyle w:val="BookTitle"/>
+          <w:b w:val="0"/>
+          <w:bCs w:val="0"/>
+          <w:i w:val="0"/>
+          <w:iCs w:val="0"/>
+          <w:spacing w:val="0"/>
+        </w:rPr>
+        <w:lastRenderedPageBreak/>
+        <w:t xml:space="preserve">develop. The other disadvantage is that one has to pick a parametrization function for each factor. For the most part it is fine, and model produces satisfactory results, but then also model “sees” only what you “tell” it to “see”. </w:t>
+      </w:r>
+    </w:p>
+    <w:p>
+      <w:pPr>
+        <w:rPr>
+          <w:rStyle w:val="BookTitle"/>
+          <w:b w:val="0"/>
+          <w:bCs w:val="0"/>
+          <w:i w:val="0"/>
+          <w:iCs w:val="0"/>
+          <w:spacing w:val="0"/>
+        </w:rPr>
+      </w:pPr>
+      <w:r>
+        <w:rPr>
+          <w:rStyle w:val="BookTitle"/>
+          <w:b w:val="0"/>
+          <w:bCs w:val="0"/>
+          <w:i w:val="0"/>
+          <w:iCs w:val="0"/>
+          <w:spacing w:val="0"/>
+        </w:rPr>
+        <w:t xml:space="preserve">With this neural-network modeling approach we are trying to address the speed of development and model flexibility issues at the expense of model transparency, because neural-networks after all are kind of a black box. </w:t>
+      </w:r>
+    </w:p>
+    <w:p>
+      <w:pPr>
+        <w:rPr>
+          <w:rStyle w:val="BookTitle"/>
+          <w:b w:val="0"/>
+          <w:bCs w:val="0"/>
+          <w:i w:val="0"/>
+          <w:iCs w:val="0"/>
+          <w:spacing w:val="0"/>
+        </w:rPr>
+      </w:pPr>
+    </w:p>
+    <w:p>
+      <w:pPr>
         <w:rPr>
           <w:rStyle w:val="BookTitle"/>
           <w:b w:val="0"/>
@@ -1243,8 +1817,7 @@
           <w:sz w:val="28"/>
           <w:szCs w:val="28"/>
         </w:rPr>
-        <w:t xml:space="preserve"> </w:t>
-      </w:r>
+      </w:pPr>
       <w:r>
         <w:rPr>
           <w:rStyle w:val="BookTitle"/>
@@ -1256,209 +1829,8 @@
           <w:sz w:val="28"/>
           <w:szCs w:val="28"/>
         </w:rPr>
-        <w:t>Dataset and Inputs</w:t>
-      </w:r>
-    </w:p>
-    <w:p>
-      <w:r>
-        <w:t>The dataset we use to build our model is</w:t>
-      </w:r>
-      <w:r>
-        <w:t xml:space="preserve"> the mortgage pools prepayment dataset provided by Fannie Mae. They provide prepayment speeds and pool characteristics for all the pools whose credit risk they guarantee on a monthly basis. This dataset is rather big, and its total size runs well over 10GB. For the purpose of this study, we will only consider mortgage pools originated in 2010 </w:t>
-      </w:r>
-      <w:r>
-        <w:t>and later</w:t>
-      </w:r>
-      <w:r>
-        <w:t xml:space="preserve">, and we will further restrict </w:t>
-      </w:r>
-      <w:r>
-        <w:t xml:space="preserve">our dataset to pools with at least 250 loans in them. This will also help us </w:t>
-      </w:r>
-      <w:r>
-        <w:t xml:space="preserve">eliminate some of the noise in </w:t>
-      </w:r>
-      <w:r>
-        <w:t>prepayment speeds</w:t>
-      </w:r>
-      <w:r>
-        <w:t>.</w:t>
-      </w:r>
-      <w:r>
-        <w:t xml:space="preserve"> It should be intuitively evident that the more loans a pool contains, the more stable the prepayment speeds </w:t>
-      </w:r>
-      <w:r>
-        <w:t xml:space="preserve">on a pool </w:t>
-      </w:r>
-      <w:r>
-        <w:t xml:space="preserve">are. </w:t>
-      </w:r>
-    </w:p>
-    <w:p>
-      <w:r>
-        <w:t xml:space="preserve">Here are some of the fields provided in our dataset. Note that they typically represent the average value of a corresponding metric across all loans in a pool. </w:t>
-      </w:r>
-    </w:p>
-    <w:p>
-      <w:pPr>
-        <w:pStyle w:val="ListParagraph"/>
-        <w:numPr>
-          <w:ilvl w:val="0"/>
-          <w:numId w:val="4"/>
-        </w:numPr>
-      </w:pPr>
-      <w:r>
-        <w:t>Average mortgage rate</w:t>
-      </w:r>
-      <w:r>
-        <w:t xml:space="preserve"> of loans</w:t>
-      </w:r>
-      <w:r>
-        <w:t xml:space="preserve">. </w:t>
-      </w:r>
-    </w:p>
-    <w:p>
-      <w:pPr>
-        <w:pStyle w:val="ListParagraph"/>
-        <w:numPr>
-          <w:ilvl w:val="0"/>
-          <w:numId w:val="4"/>
-        </w:numPr>
-      </w:pPr>
-      <w:r>
-        <w:t xml:space="preserve">Average loan size. </w:t>
-      </w:r>
-    </w:p>
-    <w:p>
-      <w:pPr>
-        <w:pStyle w:val="ListParagraph"/>
-        <w:numPr>
-          <w:ilvl w:val="0"/>
-          <w:numId w:val="4"/>
-        </w:numPr>
-      </w:pPr>
-      <w:r>
-        <w:t xml:space="preserve">Average age of loans in a pool. </w:t>
-      </w:r>
-    </w:p>
-    <w:p>
-      <w:pPr>
-        <w:pStyle w:val="ListParagraph"/>
-        <w:numPr>
-          <w:ilvl w:val="0"/>
-          <w:numId w:val="4"/>
-        </w:numPr>
-      </w:pPr>
-      <w:r>
-        <w:t>Average FICO score</w:t>
-      </w:r>
-      <w:r>
-        <w:t xml:space="preserve"> or borrowers. </w:t>
-      </w:r>
-    </w:p>
-    <w:p>
-      <w:pPr>
-        <w:pStyle w:val="ListParagraph"/>
-        <w:numPr>
-          <w:ilvl w:val="0"/>
-          <w:numId w:val="4"/>
-        </w:numPr>
-      </w:pPr>
-      <w:r>
-        <w:t xml:space="preserve">Loan to Value ratio (LTV), i.e. the ratio of the outstanding loan amount to the value of the house. </w:t>
-      </w:r>
-    </w:p>
-    <w:p>
-      <w:pPr>
-        <w:pStyle w:val="ListParagraph"/>
-        <w:numPr>
-          <w:ilvl w:val="0"/>
-          <w:numId w:val="4"/>
-        </w:numPr>
-      </w:pPr>
-      <w:r>
-        <w:t>What percentage of loans in a pool are investor loans?</w:t>
-      </w:r>
-    </w:p>
-    <w:p>
-      <w:pPr>
-        <w:pStyle w:val="ListParagraph"/>
-        <w:numPr>
-          <w:ilvl w:val="0"/>
-          <w:numId w:val="4"/>
-        </w:numPr>
-      </w:pPr>
-      <w:r>
-        <w:t>What percentage of loans in a pool are purchase loans?</w:t>
-      </w:r>
-    </w:p>
-    <w:p>
-      <w:pPr>
-        <w:pStyle w:val="ListParagraph"/>
-        <w:numPr>
-          <w:ilvl w:val="0"/>
-          <w:numId w:val="4"/>
-        </w:numPr>
-      </w:pPr>
-      <w:r>
-        <w:t>What is the geographical composition of a pool by state?</w:t>
-      </w:r>
-    </w:p>
-    <w:p>
-      <w:pPr>
-        <w:pStyle w:val="ListParagraph"/>
-        <w:numPr>
-          <w:ilvl w:val="0"/>
-          <w:numId w:val="4"/>
-        </w:numPr>
-      </w:pPr>
-      <w:r>
-        <w:t xml:space="preserve">Which financial institutions or banks are servicing the loans? </w:t>
-      </w:r>
-    </w:p>
-    <w:p>
-      <w:pPr>
-        <w:pStyle w:val="ListParagraph"/>
-        <w:numPr>
-          <w:ilvl w:val="0"/>
-          <w:numId w:val="4"/>
-        </w:numPr>
-      </w:pPr>
-      <w:r>
-        <w:t xml:space="preserve">The outstanding total balance of loans in a pool. </w:t>
-      </w:r>
-    </w:p>
-    <w:p>
-      <w:r>
-        <w:lastRenderedPageBreak/>
-        <w:t xml:space="preserve">And we also supplement the Fannie Mae dataset with a few more fields with the most important of them all being Rate Incentive, which is </w:t>
-      </w:r>
-      <w:r>
-        <w:t xml:space="preserve">a difference </w:t>
-      </w:r>
-      <w:r>
-        <w:t xml:space="preserve">between average mortgage rates of loans in a pool and the prevailing mortgage rates in the market at the time. It should be </w:t>
-      </w:r>
-      <w:r>
-        <w:t xml:space="preserve">intuitively </w:t>
-      </w:r>
-      <w:r>
-        <w:t>obvious that the higher the rate incentive the higher the prepayment speeds</w:t>
-      </w:r>
-      <w:r>
-        <w:t xml:space="preserve"> are</w:t>
-      </w:r>
-      <w:r>
-        <w:t xml:space="preserve"> on a pool. </w:t>
-      </w:r>
-    </w:p>
-    <w:p>
-      <w:r>
-        <w:t xml:space="preserve">We have provided our full dataset in csv files on GitHub together with this project. The total size of this reduced dataset is just under 400 MB, which is a lot more manageable. </w:t>
-      </w:r>
-    </w:p>
-    <w:p/>
-    <w:p>
+        <w:t xml:space="preserve">3 </w:t>
+      </w:r>
       <w:r>
         <w:rPr>
           <w:rStyle w:val="BookTitle"/>
@@ -1470,7 +1842,7 @@
           <w:sz w:val="28"/>
           <w:szCs w:val="28"/>
         </w:rPr>
-        <w:t>4</w:t>
+        <w:t>Implement</w:t>
       </w:r>
       <w:r>
         <w:rPr>
@@ -1483,9 +1855,414 @@
           <w:sz w:val="28"/>
           <w:szCs w:val="28"/>
         </w:rPr>
+        <w:t xml:space="preserve">ation </w:t>
+      </w:r>
+    </w:p>
+    <w:p>
+      <w:r>
+        <w:t xml:space="preserve">We built a </w:t>
+      </w:r>
+      <w:r>
+        <w:t>feed-forward</w:t>
+      </w:r>
+      <w:r>
+        <w:t xml:space="preserve"> neural</w:t>
+      </w:r>
+      <w:r>
         <w:t xml:space="preserve"> </w:t>
       </w:r>
       <w:r>
+        <w:t xml:space="preserve">network consisting of five layers </w:t>
+      </w:r>
+      <w:r>
+        <w:t xml:space="preserve">with </w:t>
+      </w:r>
+      <w:r>
+        <w:t xml:space="preserve">four hidden layers and one output layer. </w:t>
+      </w:r>
+      <w:r>
+        <w:t xml:space="preserve">The network has the following general architecture. </w:t>
+      </w:r>
+    </w:p>
+    <w:p>
+      <w:pPr>
+        <w:spacing w:before="280"/>
+        <w:jc w:val="center"/>
+        <w:rPr>
+          <w:sz w:val="18"/>
+          <w:szCs w:val="18"/>
+        </w:rPr>
+      </w:pPr>
+      <w:r>
+        <w:rPr>
+          <w:sz w:val="18"/>
+          <w:szCs w:val="18"/>
+        </w:rPr>
+        <w:t>1</w:t>
+      </w:r>
+      <w:r>
+        <w:rPr>
+          <w:sz w:val="18"/>
+          <w:szCs w:val="18"/>
+          <w:vertAlign w:val="superscript"/>
+        </w:rPr>
+        <w:t>st</w:t>
+      </w:r>
+      <w:r>
+        <w:rPr>
+          <w:sz w:val="18"/>
+          <w:szCs w:val="18"/>
+        </w:rPr>
+        <w:t xml:space="preserve"> hidden layer (512 neurons) </w:t>
+      </w:r>
+      <w:r>
+        <w:rPr>
+          <w:sz w:val="18"/>
+          <w:szCs w:val="18"/>
+        </w:rPr>
+        <w:t>, ‘relu’ activation</w:t>
+      </w:r>
+      <w:r>
+        <w:rPr>
+          <w:sz w:val="18"/>
+          <w:szCs w:val="18"/>
+        </w:rPr>
+        <w:t xml:space="preserve"> [0.5 dropout rate used during fitting]</w:t>
+      </w:r>
+    </w:p>
+    <w:p>
+      <w:pPr>
+        <w:jc w:val="center"/>
+        <w:rPr>
+          <w:sz w:val="18"/>
+          <w:szCs w:val="18"/>
+        </w:rPr>
+      </w:pPr>
+      <w:r>
+        <w:rPr>
+          <w:sz w:val="18"/>
+          <w:szCs w:val="18"/>
+        </w:rPr>
+        <w:sym w:font="Symbol" w:char="F0DF"/>
+      </w:r>
+    </w:p>
+    <w:p>
+      <w:pPr>
+        <w:jc w:val="center"/>
+        <w:rPr>
+          <w:sz w:val="18"/>
+          <w:szCs w:val="18"/>
+        </w:rPr>
+      </w:pPr>
+      <w:r>
+        <w:rPr>
+          <w:sz w:val="18"/>
+          <w:szCs w:val="18"/>
+        </w:rPr>
+        <w:t>2</w:t>
+      </w:r>
+      <w:r>
+        <w:rPr>
+          <w:sz w:val="18"/>
+          <w:szCs w:val="18"/>
+          <w:vertAlign w:val="superscript"/>
+        </w:rPr>
+        <w:t>nd</w:t>
+      </w:r>
+      <w:r>
+        <w:rPr>
+          <w:sz w:val="18"/>
+          <w:szCs w:val="18"/>
+        </w:rPr>
+        <w:t xml:space="preserve"> hidden layer (256 neurons) </w:t>
+      </w:r>
+      <w:r>
+        <w:rPr>
+          <w:sz w:val="18"/>
+          <w:szCs w:val="18"/>
+        </w:rPr>
+        <w:t>, ‘relu’ activation</w:t>
+      </w:r>
+      <w:r>
+        <w:rPr>
+          <w:sz w:val="18"/>
+          <w:szCs w:val="18"/>
+        </w:rPr>
+        <w:t xml:space="preserve"> [</w:t>
+      </w:r>
+      <w:r>
+        <w:rPr>
+          <w:sz w:val="18"/>
+          <w:szCs w:val="18"/>
+        </w:rPr>
+        <w:t>0.5 dropout rate used during fitting]</w:t>
+      </w:r>
+    </w:p>
+    <w:p>
+      <w:pPr>
+        <w:jc w:val="center"/>
+        <w:rPr>
+          <w:sz w:val="18"/>
+          <w:szCs w:val="18"/>
+        </w:rPr>
+      </w:pPr>
+      <w:r>
+        <w:rPr>
+          <w:sz w:val="18"/>
+          <w:szCs w:val="18"/>
+        </w:rPr>
+        <w:sym w:font="Symbol" w:char="F0DF"/>
+      </w:r>
+    </w:p>
+    <w:p>
+      <w:pPr>
+        <w:jc w:val="center"/>
+        <w:rPr>
+          <w:sz w:val="18"/>
+          <w:szCs w:val="18"/>
+        </w:rPr>
+      </w:pPr>
+      <w:r>
+        <w:rPr>
+          <w:sz w:val="18"/>
+          <w:szCs w:val="18"/>
+        </w:rPr>
+        <w:t>3</w:t>
+      </w:r>
+      <w:r>
+        <w:rPr>
+          <w:sz w:val="18"/>
+          <w:szCs w:val="18"/>
+          <w:vertAlign w:val="superscript"/>
+        </w:rPr>
+        <w:t>rd</w:t>
+      </w:r>
+      <w:r>
+        <w:rPr>
+          <w:sz w:val="18"/>
+          <w:szCs w:val="18"/>
+        </w:rPr>
+        <w:t xml:space="preserve"> hidden layer (128 neurons) </w:t>
+      </w:r>
+      <w:r>
+        <w:rPr>
+          <w:sz w:val="18"/>
+          <w:szCs w:val="18"/>
+        </w:rPr>
+        <w:t>, ‘relu’ activation</w:t>
+      </w:r>
+      <w:r>
+        <w:rPr>
+          <w:sz w:val="18"/>
+          <w:szCs w:val="18"/>
+        </w:rPr>
+        <w:t xml:space="preserve"> [</w:t>
+      </w:r>
+      <w:r>
+        <w:rPr>
+          <w:sz w:val="18"/>
+          <w:szCs w:val="18"/>
+        </w:rPr>
+        <w:t>0.5 dropout rate used during fitting]</w:t>
+      </w:r>
+    </w:p>
+    <w:p>
+      <w:pPr>
+        <w:jc w:val="center"/>
+        <w:rPr>
+          <w:sz w:val="18"/>
+          <w:szCs w:val="18"/>
+        </w:rPr>
+      </w:pPr>
+      <w:r>
+        <w:rPr>
+          <w:sz w:val="18"/>
+          <w:szCs w:val="18"/>
+        </w:rPr>
+        <w:sym w:font="Symbol" w:char="F0DF"/>
+      </w:r>
+    </w:p>
+    <w:p>
+      <w:pPr>
+        <w:jc w:val="center"/>
+        <w:rPr>
+          <w:sz w:val="18"/>
+          <w:szCs w:val="18"/>
+        </w:rPr>
+      </w:pPr>
+      <w:r>
+        <w:rPr>
+          <w:sz w:val="18"/>
+          <w:szCs w:val="18"/>
+        </w:rPr>
+        <w:t>4</w:t>
+      </w:r>
+      <w:r>
+        <w:rPr>
+          <w:sz w:val="18"/>
+          <w:szCs w:val="18"/>
+          <w:vertAlign w:val="superscript"/>
+        </w:rPr>
+        <w:t>th</w:t>
+      </w:r>
+      <w:r>
+        <w:rPr>
+          <w:sz w:val="18"/>
+          <w:szCs w:val="18"/>
+        </w:rPr>
+        <w:t xml:space="preserve"> hidden layer (64 neurons) </w:t>
+      </w:r>
+      <w:r>
+        <w:rPr>
+          <w:sz w:val="18"/>
+          <w:szCs w:val="18"/>
+        </w:rPr>
+        <w:t>, ‘relu’ activation</w:t>
+      </w:r>
+      <w:r>
+        <w:rPr>
+          <w:sz w:val="18"/>
+          <w:szCs w:val="18"/>
+        </w:rPr>
+        <w:t xml:space="preserve"> </w:t>
+      </w:r>
+      <w:r>
+        <w:rPr>
+          <w:sz w:val="18"/>
+          <w:szCs w:val="18"/>
+        </w:rPr>
+        <w:t>[0.</w:t>
+      </w:r>
+      <w:r>
+        <w:rPr>
+          <w:sz w:val="18"/>
+          <w:szCs w:val="18"/>
+        </w:rPr>
+        <w:t>3</w:t>
+      </w:r>
+      <w:r>
+        <w:rPr>
+          <w:sz w:val="18"/>
+          <w:szCs w:val="18"/>
+        </w:rPr>
+        <w:t xml:space="preserve"> dropout rate used during fitting]</w:t>
+      </w:r>
+    </w:p>
+    <w:p>
+      <w:pPr>
+        <w:jc w:val="center"/>
+        <w:rPr>
+          <w:sz w:val="18"/>
+          <w:szCs w:val="18"/>
+        </w:rPr>
+      </w:pPr>
+      <w:r>
+        <w:rPr>
+          <w:sz w:val="18"/>
+          <w:szCs w:val="18"/>
+        </w:rPr>
+        <w:sym w:font="Symbol" w:char="F0DF"/>
+      </w:r>
+    </w:p>
+    <w:p>
+      <w:pPr>
+        <w:spacing w:after="280"/>
+        <w:jc w:val="center"/>
+        <w:rPr>
+          <w:sz w:val="18"/>
+          <w:szCs w:val="18"/>
+        </w:rPr>
+      </w:pPr>
+      <w:r>
+        <w:rPr>
+          <w:sz w:val="18"/>
+          <w:szCs w:val="18"/>
+        </w:rPr>
+        <w:t>Output layer, 1 neuron, ‘relu’ activation</w:t>
+      </w:r>
+    </w:p>
+    <w:p>
+      <w:r>
+        <w:t>In our implementation we have used Keras API into Tensorflow</w:t>
+      </w:r>
+      <w:r>
+        <w:t xml:space="preserve"> and specifically Sequential model. For model fitting we have used “Adam” optimizer with ‘mse’ loss function. </w:t>
+      </w:r>
+      <w:r>
+        <w:t xml:space="preserve">To speed up the model calibration process we have used a batch optimization algorithm with a batch size of 1024. The calibration was done over 300 epochs. </w:t>
+      </w:r>
+    </w:p>
+    <w:p>
+      <w:r>
+        <w:t xml:space="preserve">All hyper parameters used in the model were chosen through a trial and error process, i.e. through examining the goodness of the model fit on a train set vs. the performance of the model on a test set. </w:t>
+      </w:r>
+    </w:p>
+    <w:p>
+      <w:r>
+        <w:t xml:space="preserve">As stated </w:t>
+      </w:r>
+      <w:r>
+        <w:t>in the 1</w:t>
+      </w:r>
+      <w:r>
+        <w:rPr>
+          <w:vertAlign w:val="superscript"/>
+        </w:rPr>
+        <w:t>st</w:t>
+      </w:r>
+      <w:r>
+        <w:t xml:space="preserve"> section </w:t>
+      </w:r>
+      <w:r>
+        <w:t xml:space="preserve">above, for the train set we have used </w:t>
+      </w:r>
+      <w:r>
+        <w:t xml:space="preserve">the </w:t>
+      </w:r>
+      <w:r>
+        <w:t xml:space="preserve">prepayment experience of 2010 thru 2016, and for the test set we have used the prepayment experience of 2017 thru Feb of 2020.  </w:t>
+      </w:r>
+    </w:p>
+    <w:p>
+      <w:r>
+        <w:t xml:space="preserve">The model was coded up in a Jupyter Notebook </w:t>
+      </w:r>
+      <w:r>
+        <w:t xml:space="preserve">and </w:t>
+      </w:r>
+      <w:r>
+        <w:t>supplied in</w:t>
+      </w:r>
+      <w:r>
+        <w:t xml:space="preserve"> current</w:t>
+      </w:r>
+      <w:r>
+        <w:t xml:space="preserve"> repository </w:t>
+      </w:r>
+      <w:r>
+        <w:t xml:space="preserve">under filename </w:t>
+      </w:r>
+      <w:r>
+        <w:t>model_fitting.ipynb.</w:t>
+      </w:r>
+    </w:p>
+    <w:p>
+      <w:pPr>
+        <w:rPr>
+          <w:rStyle w:val="BookTitle"/>
+          <w:b w:val="0"/>
+          <w:bCs w:val="0"/>
+          <w:i w:val="0"/>
+          <w:iCs w:val="0"/>
+          <w:spacing w:val="0"/>
+        </w:rPr>
+      </w:pPr>
+      <w:r>
+        <w:t xml:space="preserve">The data used in the model fitting contained 101 features (columns) with only one of them being a categorical variable. That variable was “Seasonality” which is the month of the year during which a prepayment even has occurred. It turns out that borrowers tend to refinance their mortgages more often in the summer and less often in winter. Prepayment speeds can differ by 10-15% depending on the time of year all else equal. Hence, “Seasonality” is an important factor in the model. Because of this one categorical variable, the number of features in the model grew to 111. </w:t>
+      </w:r>
+    </w:p>
+    <w:p>
+      <w:pPr>
         <w:rPr>
           <w:rStyle w:val="BookTitle"/>
           <w:b w:val="0"/>
@@ -1496,61 +2273,7 @@
           <w:sz w:val="28"/>
           <w:szCs w:val="28"/>
         </w:rPr>
-        <w:t>A Solution Statement</w:t>
-      </w:r>
-    </w:p>
-    <w:p>
-      <w:r>
-        <w:t xml:space="preserve">In order to solve the problem above we will construct </w:t>
-      </w:r>
-      <w:r>
-        <w:t>an FF-</w:t>
-      </w:r>
-      <w:r>
-        <w:t xml:space="preserve">neural network designed to predict mortgage prepayment speeds </w:t>
-      </w:r>
-      <w:r>
-        <w:t>given</w:t>
-      </w:r>
-      <w:r>
-        <w:t xml:space="preserve"> pool characteristics</w:t>
-      </w:r>
-      <w:r>
-        <w:t xml:space="preserve"> and </w:t>
-      </w:r>
-      <w:r>
-        <w:t xml:space="preserve">the </w:t>
-      </w:r>
-      <w:r>
-        <w:t xml:space="preserve">current </w:t>
-      </w:r>
-      <w:r>
-        <w:t xml:space="preserve">mortgage </w:t>
-      </w:r>
-      <w:r>
-        <w:t>rate incentive</w:t>
-      </w:r>
-      <w:r>
-        <w:t xml:space="preserve">. </w:t>
-      </w:r>
-      <w:r>
-        <w:t>The model will first be fitted to a larger historical dataset</w:t>
-      </w:r>
-      <w:r>
-        <w:t xml:space="preserve"> via minimizing the RMSE of model </w:t>
-      </w:r>
-      <w:r>
-        <w:t>errors</w:t>
-      </w:r>
-      <w:r>
-        <w:t xml:space="preserve">. In the process we will also find the suitable hyper parameters, which result in a reasonably good model fit and do not result in overfitting of the test dataset. Then we will examine the model against </w:t>
-      </w:r>
-      <w:r>
-        <w:t xml:space="preserve">our evaluation metrics (see below). </w:t>
-      </w:r>
-    </w:p>
-    <w:p/>
-    <w:p>
+      </w:pPr>
       <w:r>
         <w:rPr>
           <w:rStyle w:val="BookTitle"/>
@@ -1562,7 +2285,8 @@
           <w:sz w:val="28"/>
           <w:szCs w:val="28"/>
         </w:rPr>
-        <w:t>5</w:t>
+        <w:lastRenderedPageBreak/>
+        <w:t xml:space="preserve">4 </w:t>
       </w:r>
       <w:r>
         <w:rPr>
@@ -1575,9 +2299,549 @@
           <w:sz w:val="28"/>
           <w:szCs w:val="28"/>
         </w:rPr>
-        <w:t xml:space="preserve"> </w:t>
-      </w:r>
-      <w:r>
+        <w:t>Results</w:t>
+      </w:r>
+    </w:p>
+    <w:p>
+      <w:r>
+        <w:t>The model is fitting previous prepayment experience quite nicely and appears to have a good predictive power into the future as evidenced by</w:t>
+      </w:r>
+      <w:r>
+        <w:t xml:space="preserve"> the</w:t>
+      </w:r>
+      <w:r>
+        <w:t xml:space="preserve"> in/out of sample comparisons below. Here we show the model performance on </w:t>
+      </w:r>
+      <w:r>
+        <w:t xml:space="preserve">the </w:t>
+      </w:r>
+      <w:r>
+        <w:t>in sample or test population (2010 thru 2016 prepayment experience) and on</w:t>
+      </w:r>
+      <w:r>
+        <w:t xml:space="preserve"> the</w:t>
+      </w:r>
+      <w:r>
+        <w:t xml:space="preserve"> out of sample (2017 – Feb 2020) prepayment experience. </w:t>
+      </w:r>
+      <w:r>
+        <w:t xml:space="preserve">The pools in the graph below are stratified by the %coupon that is paid to a mortgage investor. They usually appear in the increments of 0.5%. Below we have 2.5%, 3%, 3.5%, 4%, 4.5%, 5% mortgage pools. For a mortgage pool which is paying X% coupon, the average mortgage rate that borrowers are paying is typically 50-100 bps higher. It is natural to stratify our pools by coupon, because that is just how mortgage bond market trades, and also because prepayments speeds on different coupon bonds will be significantly different. Higher coupon bonds will have higher average borrower’s mortgage rates and therefore, higher rate incentive. So, prepayment speeds on them will be higher. </w:t>
+      </w:r>
+    </w:p>
+    <w:p/>
+    <w:p>
+      <w:pPr>
+        <w:spacing w:before="0" w:after="0" w:line="240" w:lineRule="auto"/>
+        <w:rPr>
+          <w:rFonts w:ascii="Times New Roman" w:eastAsia="Times New Roman" w:hAnsi="Times New Roman" w:cs="Times New Roman"/>
+          <w:sz w:val="24"/>
+          <w:szCs w:val="24"/>
+        </w:rPr>
+      </w:pPr>
+      <w:r>
+        <w:rPr>
+          <w:noProof/>
+        </w:rPr>
+        <w:drawing>
+          <wp:inline distT="0" distB="0" distL="0" distR="0" wp14:anchorId="65EBF58B" wp14:editId="7AFFB2B6">
+            <wp:extent cx="5943600" cy="3060700"/>
+            <wp:effectExtent l="0" t="0" r="0" b="0"/>
+            <wp:docPr id="6" name="Picture 6"/>
+            <wp:cNvGraphicFramePr>
+              <a:graphicFrameLocks xmlns:a="http://schemas.openxmlformats.org/drawingml/2006/main" noChangeAspect="1"/>
+            </wp:cNvGraphicFramePr>
+            <a:graphic xmlns:a="http://schemas.openxmlformats.org/drawingml/2006/main">
+              <a:graphicData uri="http://schemas.openxmlformats.org/drawingml/2006/picture">
+                <pic:pic xmlns:pic="http://schemas.openxmlformats.org/drawingml/2006/picture">
+                  <pic:nvPicPr>
+                    <pic:cNvPr id="6" name="Picture 6"/>
+                    <pic:cNvPicPr>
+                      <a:picLocks noChangeAspect="1" noChangeArrowheads="1"/>
+                    </pic:cNvPicPr>
+                  </pic:nvPicPr>
+                  <pic:blipFill>
+                    <a:blip r:embed="rId9">
+                      <a:extLst>
+                        <a:ext uri="{28A0092B-C50C-407E-A947-70E740481C1C}">
+                          <a14:useLocalDpi xmlns:a14="http://schemas.microsoft.com/office/drawing/2010/main" val="0"/>
+                        </a:ext>
+                      </a:extLst>
+                    </a:blip>
+                    <a:srcRect/>
+                    <a:stretch>
+                      <a:fillRect/>
+                    </a:stretch>
+                  </pic:blipFill>
+                  <pic:spPr bwMode="auto">
+                    <a:xfrm>
+                      <a:off x="0" y="0"/>
+                      <a:ext cx="5943600" cy="3060700"/>
+                    </a:xfrm>
+                    <a:prstGeom prst="rect">
+                      <a:avLst/>
+                    </a:prstGeom>
+                    <a:noFill/>
+                    <a:ln>
+                      <a:noFill/>
+                    </a:ln>
+                  </pic:spPr>
+                </pic:pic>
+              </a:graphicData>
+            </a:graphic>
+          </wp:inline>
+        </w:drawing>
+      </w:r>
+    </w:p>
+    <w:p/>
+    <w:p>
+      <w:r>
+        <w:t>As seen on the graph above, the model fits the historical data quite nicely even during the out of sample period. The biggest problem is in higher coupons</w:t>
+      </w:r>
+      <w:r>
+        <w:t xml:space="preserve"> through the end of the 2019, when mortgage rates have dropped, and prepayment speeds increased quite sharply. The model is not fitting that period well for 4%, 4.5%, and 5% coupons. However, if we restrict our population to the so called loan balance pools (pools consisting of loans with less than 200k outstanding loan balance), the model performance improves quite a bit, see the next graph below. </w:t>
+      </w:r>
+    </w:p>
+    <w:p>
+      <w:pPr>
+        <w:spacing w:before="0" w:after="0" w:line="240" w:lineRule="auto"/>
+        <w:rPr>
+          <w:rFonts w:ascii="Times New Roman" w:eastAsia="Times New Roman" w:hAnsi="Times New Roman" w:cs="Times New Roman"/>
+          <w:sz w:val="24"/>
+          <w:szCs w:val="24"/>
+        </w:rPr>
+      </w:pPr>
+      <w:r>
+        <w:rPr>
+          <w:noProof/>
+        </w:rPr>
+        <w:lastRenderedPageBreak/>
+        <w:drawing>
+          <wp:inline distT="0" distB="0" distL="0" distR="0" wp14:anchorId="539681F6" wp14:editId="6F938050">
+            <wp:extent cx="5943600" cy="3064510"/>
+            <wp:effectExtent l="0" t="0" r="0" b="0"/>
+            <wp:docPr id="7" name="Picture 7" descr="Chart, line chart&#10;&#10;Description automatically generated"/>
+            <wp:cNvGraphicFramePr>
+              <a:graphicFrameLocks xmlns:a="http://schemas.openxmlformats.org/drawingml/2006/main" noChangeAspect="1"/>
+            </wp:cNvGraphicFramePr>
+            <a:graphic xmlns:a="http://schemas.openxmlformats.org/drawingml/2006/main">
+              <a:graphicData uri="http://schemas.openxmlformats.org/drawingml/2006/picture">
+                <pic:pic xmlns:pic="http://schemas.openxmlformats.org/drawingml/2006/picture">
+                  <pic:nvPicPr>
+                    <pic:cNvPr id="7" name="Picture 7" descr="Chart, line chart&#10;&#10;Description automatically generated"/>
+                    <pic:cNvPicPr>
+                      <a:picLocks noChangeAspect="1" noChangeArrowheads="1"/>
+                    </pic:cNvPicPr>
+                  </pic:nvPicPr>
+                  <pic:blipFill>
+                    <a:blip r:embed="rId10">
+                      <a:extLst>
+                        <a:ext uri="{28A0092B-C50C-407E-A947-70E740481C1C}">
+                          <a14:useLocalDpi xmlns:a14="http://schemas.microsoft.com/office/drawing/2010/main" val="0"/>
+                        </a:ext>
+                      </a:extLst>
+                    </a:blip>
+                    <a:srcRect/>
+                    <a:stretch>
+                      <a:fillRect/>
+                    </a:stretch>
+                  </pic:blipFill>
+                  <pic:spPr bwMode="auto">
+                    <a:xfrm>
+                      <a:off x="0" y="0"/>
+                      <a:ext cx="5943600" cy="3064510"/>
+                    </a:xfrm>
+                    <a:prstGeom prst="rect">
+                      <a:avLst/>
+                    </a:prstGeom>
+                    <a:noFill/>
+                    <a:ln>
+                      <a:noFill/>
+                    </a:ln>
+                  </pic:spPr>
+                </pic:pic>
+              </a:graphicData>
+            </a:graphic>
+          </wp:inline>
+        </w:drawing>
+      </w:r>
+    </w:p>
+    <w:p/>
+    <w:p>
+      <w:r>
+        <w:t xml:space="preserve">The model also performs quite well on the so called “Cash Window” pools, which are pools consisting of loans originated by very small originators. </w:t>
+      </w:r>
+    </w:p>
+    <w:p/>
+    <w:p>
+      <w:pPr>
+        <w:spacing w:before="0" w:after="0" w:line="240" w:lineRule="auto"/>
+        <w:rPr>
+          <w:rFonts w:ascii="Times New Roman" w:eastAsia="Times New Roman" w:hAnsi="Times New Roman" w:cs="Times New Roman"/>
+          <w:sz w:val="24"/>
+          <w:szCs w:val="24"/>
+        </w:rPr>
+      </w:pPr>
+      <w:r>
+        <w:rPr>
+          <w:noProof/>
+        </w:rPr>
+        <w:drawing>
+          <wp:inline distT="0" distB="0" distL="0" distR="0" wp14:anchorId="1F96C490" wp14:editId="6F09D39B">
+            <wp:extent cx="5943600" cy="3064510"/>
+            <wp:effectExtent l="0" t="0" r="0" b="0"/>
+            <wp:docPr id="8" name="Picture 8" descr="Chart, line chart&#10;&#10;Description automatically generated"/>
+            <wp:cNvGraphicFramePr>
+              <a:graphicFrameLocks xmlns:a="http://schemas.openxmlformats.org/drawingml/2006/main" noChangeAspect="1"/>
+            </wp:cNvGraphicFramePr>
+            <a:graphic xmlns:a="http://schemas.openxmlformats.org/drawingml/2006/main">
+              <a:graphicData uri="http://schemas.openxmlformats.org/drawingml/2006/picture">
+                <pic:pic xmlns:pic="http://schemas.openxmlformats.org/drawingml/2006/picture">
+                  <pic:nvPicPr>
+                    <pic:cNvPr id="8" name="Picture 8" descr="Chart, line chart&#10;&#10;Description automatically generated"/>
+                    <pic:cNvPicPr>
+                      <a:picLocks noChangeAspect="1" noChangeArrowheads="1"/>
+                    </pic:cNvPicPr>
+                  </pic:nvPicPr>
+                  <pic:blipFill>
+                    <a:blip r:embed="rId11">
+                      <a:extLst>
+                        <a:ext uri="{28A0092B-C50C-407E-A947-70E740481C1C}">
+                          <a14:useLocalDpi xmlns:a14="http://schemas.microsoft.com/office/drawing/2010/main" val="0"/>
+                        </a:ext>
+                      </a:extLst>
+                    </a:blip>
+                    <a:srcRect/>
+                    <a:stretch>
+                      <a:fillRect/>
+                    </a:stretch>
+                  </pic:blipFill>
+                  <pic:spPr bwMode="auto">
+                    <a:xfrm>
+                      <a:off x="0" y="0"/>
+                      <a:ext cx="5943600" cy="3064510"/>
+                    </a:xfrm>
+                    <a:prstGeom prst="rect">
+                      <a:avLst/>
+                    </a:prstGeom>
+                    <a:noFill/>
+                    <a:ln>
+                      <a:noFill/>
+                    </a:ln>
+                  </pic:spPr>
+                </pic:pic>
+              </a:graphicData>
+            </a:graphic>
+          </wp:inline>
+        </w:drawing>
+      </w:r>
+    </w:p>
+    <w:p>
+      <w:pPr>
+        <w:spacing w:before="0" w:after="0" w:line="240" w:lineRule="auto"/>
+        <w:rPr>
+          <w:rFonts w:ascii="Times New Roman" w:eastAsia="Times New Roman" w:hAnsi="Times New Roman" w:cs="Times New Roman"/>
+          <w:sz w:val="24"/>
+          <w:szCs w:val="24"/>
+        </w:rPr>
+      </w:pPr>
+    </w:p>
+    <w:p>
+      <w:r>
+        <w:t xml:space="preserve">The model shows a quite decent performance on the investor loans as well, see graph below. </w:t>
+      </w:r>
+    </w:p>
+    <w:p>
+      <w:pPr>
+        <w:spacing w:before="0" w:after="0" w:line="240" w:lineRule="auto"/>
+        <w:rPr>
+          <w:rFonts w:ascii="Times New Roman" w:eastAsia="Times New Roman" w:hAnsi="Times New Roman" w:cs="Times New Roman"/>
+          <w:sz w:val="24"/>
+          <w:szCs w:val="24"/>
+        </w:rPr>
+      </w:pPr>
+      <w:r>
+        <w:rPr>
+          <w:noProof/>
+        </w:rPr>
+        <w:lastRenderedPageBreak/>
+        <w:drawing>
+          <wp:inline distT="0" distB="0" distL="0" distR="0" wp14:anchorId="122DE4F1" wp14:editId="10C22403">
+            <wp:extent cx="5943600" cy="3064510"/>
+            <wp:effectExtent l="0" t="0" r="0" b="0"/>
+            <wp:docPr id="10" name="Picture 10" descr="Chart, line chart&#10;&#10;Description automatically generated"/>
+            <wp:cNvGraphicFramePr>
+              <a:graphicFrameLocks xmlns:a="http://schemas.openxmlformats.org/drawingml/2006/main" noChangeAspect="1"/>
+            </wp:cNvGraphicFramePr>
+            <a:graphic xmlns:a="http://schemas.openxmlformats.org/drawingml/2006/main">
+              <a:graphicData uri="http://schemas.openxmlformats.org/drawingml/2006/picture">
+                <pic:pic xmlns:pic="http://schemas.openxmlformats.org/drawingml/2006/picture">
+                  <pic:nvPicPr>
+                    <pic:cNvPr id="10" name="Picture 10" descr="Chart, line chart&#10;&#10;Description automatically generated"/>
+                    <pic:cNvPicPr>
+                      <a:picLocks noChangeAspect="1" noChangeArrowheads="1"/>
+                    </pic:cNvPicPr>
+                  </pic:nvPicPr>
+                  <pic:blipFill>
+                    <a:blip r:embed="rId12">
+                      <a:extLst>
+                        <a:ext uri="{28A0092B-C50C-407E-A947-70E740481C1C}">
+                          <a14:useLocalDpi xmlns:a14="http://schemas.microsoft.com/office/drawing/2010/main" val="0"/>
+                        </a:ext>
+                      </a:extLst>
+                    </a:blip>
+                    <a:srcRect/>
+                    <a:stretch>
+                      <a:fillRect/>
+                    </a:stretch>
+                  </pic:blipFill>
+                  <pic:spPr bwMode="auto">
+                    <a:xfrm>
+                      <a:off x="0" y="0"/>
+                      <a:ext cx="5943600" cy="3064510"/>
+                    </a:xfrm>
+                    <a:prstGeom prst="rect">
+                      <a:avLst/>
+                    </a:prstGeom>
+                    <a:noFill/>
+                    <a:ln>
+                      <a:noFill/>
+                    </a:ln>
+                  </pic:spPr>
+                </pic:pic>
+              </a:graphicData>
+            </a:graphic>
+          </wp:inline>
+        </w:drawing>
+      </w:r>
+    </w:p>
+    <w:p/>
+    <w:p>
+      <w:r>
+        <w:t xml:space="preserve">A particular good model performance is observed on primarily “Retail” pools. These are pools of mortgages consisting of loans originated through a retail origination channel, so not through a Broker or a Correspondent. Think of these loans as originated by a bank itself (what bank? Any big bank). Retail loans usually behave quite tamely when compared to Broker and Correspondent loans, because Brokers make money on fees from loan originations, while banks also make money on loan servicing. Therefore, Broker tend to solicitate their clients more aggressively than banks on average. </w:t>
+      </w:r>
+      <w:r>
+        <w:t xml:space="preserve">So, it’s not surprising that Retail loans are easier to model. </w:t>
+      </w:r>
+    </w:p>
+    <w:p/>
+    <w:p>
+      <w:pPr>
+        <w:spacing w:before="0" w:after="0" w:line="240" w:lineRule="auto"/>
+        <w:rPr>
+          <w:rFonts w:ascii="Times New Roman" w:eastAsia="Times New Roman" w:hAnsi="Times New Roman" w:cs="Times New Roman"/>
+          <w:sz w:val="24"/>
+          <w:szCs w:val="24"/>
+        </w:rPr>
+      </w:pPr>
+      <w:r>
+        <w:rPr>
+          <w:noProof/>
+        </w:rPr>
+        <w:drawing>
+          <wp:inline distT="0" distB="0" distL="0" distR="0" wp14:anchorId="1689C410" wp14:editId="3A604AAE">
+            <wp:extent cx="5943600" cy="3064510"/>
+            <wp:effectExtent l="0" t="0" r="0" b="0"/>
+            <wp:docPr id="11" name="Picture 11" descr="Chart, line chart&#10;&#10;Description automatically generated"/>
+            <wp:cNvGraphicFramePr>
+              <a:graphicFrameLocks xmlns:a="http://schemas.openxmlformats.org/drawingml/2006/main" noChangeAspect="1"/>
+            </wp:cNvGraphicFramePr>
+            <a:graphic xmlns:a="http://schemas.openxmlformats.org/drawingml/2006/main">
+              <a:graphicData uri="http://schemas.openxmlformats.org/drawingml/2006/picture">
+                <pic:pic xmlns:pic="http://schemas.openxmlformats.org/drawingml/2006/picture">
+                  <pic:nvPicPr>
+                    <pic:cNvPr id="11" name="Picture 11" descr="Chart, line chart&#10;&#10;Description automatically generated"/>
+                    <pic:cNvPicPr>
+                      <a:picLocks noChangeAspect="1" noChangeArrowheads="1"/>
+                    </pic:cNvPicPr>
+                  </pic:nvPicPr>
+                  <pic:blipFill>
+                    <a:blip r:embed="rId13">
+                      <a:extLst>
+                        <a:ext uri="{28A0092B-C50C-407E-A947-70E740481C1C}">
+                          <a14:useLocalDpi xmlns:a14="http://schemas.microsoft.com/office/drawing/2010/main" val="0"/>
+                        </a:ext>
+                      </a:extLst>
+                    </a:blip>
+                    <a:srcRect/>
+                    <a:stretch>
+                      <a:fillRect/>
+                    </a:stretch>
+                  </pic:blipFill>
+                  <pic:spPr bwMode="auto">
+                    <a:xfrm>
+                      <a:off x="0" y="0"/>
+                      <a:ext cx="5943600" cy="3064510"/>
+                    </a:xfrm>
+                    <a:prstGeom prst="rect">
+                      <a:avLst/>
+                    </a:prstGeom>
+                    <a:noFill/>
+                    <a:ln>
+                      <a:noFill/>
+                    </a:ln>
+                  </pic:spPr>
+                </pic:pic>
+              </a:graphicData>
+            </a:graphic>
+          </wp:inline>
+        </w:drawing>
+      </w:r>
+    </w:p>
+    <w:p/>
+    <w:p>
+      <w:pPr>
+        <w:spacing w:before="0" w:after="0" w:line="240" w:lineRule="auto"/>
+        <w:rPr>
+          <w:rFonts w:ascii="Times New Roman" w:eastAsia="Times New Roman" w:hAnsi="Times New Roman" w:cs="Times New Roman"/>
+          <w:sz w:val="24"/>
+          <w:szCs w:val="24"/>
+        </w:rPr>
+      </w:pPr>
+    </w:p>
+    <w:p/>
+    <w:p>
+      <w:pPr>
+        <w:spacing w:before="0" w:after="0" w:line="240" w:lineRule="auto"/>
+        <w:rPr>
+          <w:rFonts w:ascii="Times New Roman" w:eastAsia="Times New Roman" w:hAnsi="Times New Roman" w:cs="Times New Roman"/>
+          <w:sz w:val="24"/>
+          <w:szCs w:val="24"/>
+        </w:rPr>
+      </w:pPr>
+    </w:p>
+    <w:p>
+      <w:pPr>
+        <w:spacing w:before="0" w:after="0" w:line="240" w:lineRule="auto"/>
+        <w:rPr>
+          <w:rFonts w:ascii="Times New Roman" w:eastAsia="Times New Roman" w:hAnsi="Times New Roman" w:cs="Times New Roman"/>
+          <w:sz w:val="24"/>
+          <w:szCs w:val="24"/>
+        </w:rPr>
+      </w:pPr>
+      <w:r>
+        <w:rPr>
+          <w:noProof/>
+        </w:rPr>
+        <w:drawing>
+          <wp:inline distT="0" distB="0" distL="0" distR="0" wp14:anchorId="046E1442" wp14:editId="4C0868B5">
+            <wp:extent cx="5943600" cy="3064510"/>
+            <wp:effectExtent l="0" t="0" r="0" b="0"/>
+            <wp:docPr id="14" name="Picture 14" descr="Chart, line chart&#10;&#10;Description automatically generated"/>
+            <wp:cNvGraphicFramePr>
+              <a:graphicFrameLocks xmlns:a="http://schemas.openxmlformats.org/drawingml/2006/main" noChangeAspect="1"/>
+            </wp:cNvGraphicFramePr>
+            <a:graphic xmlns:a="http://schemas.openxmlformats.org/drawingml/2006/main">
+              <a:graphicData uri="http://schemas.openxmlformats.org/drawingml/2006/picture">
+                <pic:pic xmlns:pic="http://schemas.openxmlformats.org/drawingml/2006/picture">
+                  <pic:nvPicPr>
+                    <pic:cNvPr id="14" name="Picture 14" descr="Chart, line chart&#10;&#10;Description automatically generated"/>
+                    <pic:cNvPicPr>
+                      <a:picLocks noChangeAspect="1" noChangeArrowheads="1"/>
+                    </pic:cNvPicPr>
+                  </pic:nvPicPr>
+                  <pic:blipFill>
+                    <a:blip r:embed="rId14">
+                      <a:extLst>
+                        <a:ext uri="{28A0092B-C50C-407E-A947-70E740481C1C}">
+                          <a14:useLocalDpi xmlns:a14="http://schemas.microsoft.com/office/drawing/2010/main" val="0"/>
+                        </a:ext>
+                      </a:extLst>
+                    </a:blip>
+                    <a:srcRect/>
+                    <a:stretch>
+                      <a:fillRect/>
+                    </a:stretch>
+                  </pic:blipFill>
+                  <pic:spPr bwMode="auto">
+                    <a:xfrm>
+                      <a:off x="0" y="0"/>
+                      <a:ext cx="5943600" cy="3064510"/>
+                    </a:xfrm>
+                    <a:prstGeom prst="rect">
+                      <a:avLst/>
+                    </a:prstGeom>
+                    <a:noFill/>
+                    <a:ln>
+                      <a:noFill/>
+                    </a:ln>
+                  </pic:spPr>
+                </pic:pic>
+              </a:graphicData>
+            </a:graphic>
+          </wp:inline>
+        </w:drawing>
+      </w:r>
+    </w:p>
+    <w:p/>
+    <w:p>
+      <w:pPr>
+        <w:spacing w:before="0" w:after="0" w:line="240" w:lineRule="auto"/>
+        <w:rPr>
+          <w:rFonts w:ascii="Times New Roman" w:eastAsia="Times New Roman" w:hAnsi="Times New Roman" w:cs="Times New Roman"/>
+          <w:sz w:val="24"/>
+          <w:szCs w:val="24"/>
+        </w:rPr>
+      </w:pPr>
+      <w:r>
+        <w:rPr>
+          <w:noProof/>
+        </w:rPr>
+        <w:drawing>
+          <wp:inline distT="0" distB="0" distL="0" distR="0" wp14:anchorId="00485223" wp14:editId="7F708660">
+            <wp:extent cx="5943600" cy="3050540"/>
+            <wp:effectExtent l="0" t="0" r="0" b="0"/>
+            <wp:docPr id="15" name="Picture 15" descr="Chart, line chart&#10;&#10;Description automatically generated"/>
+            <wp:cNvGraphicFramePr>
+              <a:graphicFrameLocks xmlns:a="http://schemas.openxmlformats.org/drawingml/2006/main" noChangeAspect="1"/>
+            </wp:cNvGraphicFramePr>
+            <a:graphic xmlns:a="http://schemas.openxmlformats.org/drawingml/2006/main">
+              <a:graphicData uri="http://schemas.openxmlformats.org/drawingml/2006/picture">
+                <pic:pic xmlns:pic="http://schemas.openxmlformats.org/drawingml/2006/picture">
+                  <pic:nvPicPr>
+                    <pic:cNvPr id="15" name="Picture 15" descr="Chart, line chart&#10;&#10;Description automatically generated"/>
+                    <pic:cNvPicPr>
+                      <a:picLocks noChangeAspect="1" noChangeArrowheads="1"/>
+                    </pic:cNvPicPr>
+                  </pic:nvPicPr>
+                  <pic:blipFill>
+                    <a:blip r:embed="rId15">
+                      <a:extLst>
+                        <a:ext uri="{28A0092B-C50C-407E-A947-70E740481C1C}">
+                          <a14:useLocalDpi xmlns:a14="http://schemas.microsoft.com/office/drawing/2010/main" val="0"/>
+                        </a:ext>
+                      </a:extLst>
+                    </a:blip>
+                    <a:srcRect/>
+                    <a:stretch>
+                      <a:fillRect/>
+                    </a:stretch>
+                  </pic:blipFill>
+                  <pic:spPr bwMode="auto">
+                    <a:xfrm>
+                      <a:off x="0" y="0"/>
+                      <a:ext cx="5943600" cy="3050540"/>
+                    </a:xfrm>
+                    <a:prstGeom prst="rect">
+                      <a:avLst/>
+                    </a:prstGeom>
+                    <a:noFill/>
+                    <a:ln>
+                      <a:noFill/>
+                    </a:ln>
+                  </pic:spPr>
+                </pic:pic>
+              </a:graphicData>
+            </a:graphic>
+          </wp:inline>
+        </w:drawing>
+      </w:r>
+    </w:p>
+    <w:p/>
+    <w:p/>
+    <w:p/>
+    <w:p/>
+    <w:p>
+      <w:pPr>
         <w:rPr>
           <w:rStyle w:val="BookTitle"/>
           <w:b w:val="0"/>
@@ -1588,46 +2852,7 @@
           <w:sz w:val="28"/>
           <w:szCs w:val="28"/>
         </w:rPr>
-        <w:t>Benchmark Model</w:t>
-      </w:r>
-    </w:p>
-    <w:p>
-      <w:r>
-        <w:t xml:space="preserve">We are not </w:t>
-      </w:r>
-      <w:r>
-        <w:t>in touch with any industry standard (not neural network-based</w:t>
-      </w:r>
-      <w:r>
-        <w:t>)</w:t>
-      </w:r>
-      <w:r>
-        <w:t xml:space="preserve"> prepayment model</w:t>
-      </w:r>
-      <w:r>
-        <w:t xml:space="preserve"> </w:t>
-      </w:r>
-      <w:r>
-        <w:t xml:space="preserve">for the sake of this project, so we will benchmark the goodness of </w:t>
-      </w:r>
-      <w:r>
-        <w:t xml:space="preserve">our </w:t>
-      </w:r>
-      <w:r>
-        <w:t xml:space="preserve">model predictions against </w:t>
-      </w:r>
-      <w:r>
-        <w:t>a linear regression model</w:t>
-      </w:r>
-      <w:r>
-        <w:t xml:space="preserve">. </w:t>
-      </w:r>
-      <w:r>
-        <w:t xml:space="preserve">It seems like a good model candidate to use for checking if our model output makes economic sense or not. After all, any monotone changes in model inputs, i.e. monotone changes of pool attributes, should typically lead to monotone changes in the output of the model, and a linear regression model guarantees that. For example, higher average FICO score should typically lead to higher prepayments, because of borrower’s easier access to mortgage credit. </w:t>
-      </w:r>
-    </w:p>
-    <w:p/>
-    <w:p>
+      </w:pPr>
       <w:r>
         <w:rPr>
           <w:rStyle w:val="BookTitle"/>
@@ -1639,7 +2864,7 @@
           <w:sz w:val="28"/>
           <w:szCs w:val="28"/>
         </w:rPr>
-        <w:t>6</w:t>
+        <w:t xml:space="preserve">5 </w:t>
       </w:r>
       <w:r>
         <w:rPr>
@@ -1652,9 +2877,11 @@
           <w:sz w:val="28"/>
           <w:szCs w:val="28"/>
         </w:rPr>
-        <w:t xml:space="preserve"> </w:t>
-      </w:r>
-      <w:r>
+        <w:t>Conclusions</w:t>
+      </w:r>
+    </w:p>
+    <w:p>
+      <w:pPr>
         <w:rPr>
           <w:rStyle w:val="BookTitle"/>
           <w:b w:val="0"/>
@@ -1665,79 +2892,9 @@
           <w:sz w:val="28"/>
           <w:szCs w:val="28"/>
         </w:rPr>
-        <w:t>Evaluation Metrics</w:t>
-      </w:r>
-    </w:p>
-    <w:p>
-      <w:r>
-        <w:t xml:space="preserve">The main evaluation metrics will be the root mean square error of model predictions on a test set – that is going to be the evaluation criteria during the process of hyperparameters turning. But there’s much more to it than that. The model will also be evaluated based </w:t>
-      </w:r>
-      <w:r>
-        <w:t>on</w:t>
-      </w:r>
-      <w:r>
-        <w:t xml:space="preserve"> its out of sample performance on large</w:t>
-      </w:r>
-      <w:r>
-        <w:t>r</w:t>
-      </w:r>
-      <w:r>
-        <w:t xml:space="preserve"> pools (i.e. containing many loans) and also </w:t>
-      </w:r>
-      <w:r>
-        <w:t xml:space="preserve">various </w:t>
-      </w:r>
-      <w:r>
-        <w:t>sub cohorts of a substantial combined current loan balance</w:t>
-      </w:r>
-      <w:r>
-        <w:t xml:space="preserve">. </w:t>
-      </w:r>
-      <w:r>
-        <w:t xml:space="preserve">In other words, the model will be evaluated on various statistically significant collections of loans. In addition to that we will vary </w:t>
-      </w:r>
-      <w:r>
-        <w:t xml:space="preserve">the model inputs (characteristics of a pool) and evaluate the changes in model output. We need to make sure that the changes in input parameters result in reasonable changes in predicted prepayment speeds, i.e. the changes make economic sense. For example, loans of higher loan size tend to prepay faster than loans of lower loan sizes, or pools with higher percentage of investor loans tend to prepay slower than pools with lower percentage of investors. </w:t>
-      </w:r>
-    </w:p>
-    <w:p/>
-    <w:p/>
-    <w:p>
-      <w:r>
-        <w:rPr>
-          <w:rStyle w:val="BookTitle"/>
-          <w:b w:val="0"/>
-          <w:bCs w:val="0"/>
-          <w:i w:val="0"/>
-          <w:iCs w:val="0"/>
-          <w:spacing w:val="0"/>
-          <w:sz w:val="28"/>
-          <w:szCs w:val="28"/>
-        </w:rPr>
-        <w:lastRenderedPageBreak/>
-        <w:t xml:space="preserve">7 Project Design </w:t>
-      </w:r>
-    </w:p>
-    <w:p>
-      <w:r>
-        <w:t xml:space="preserve">We first downloaded the data thru a vendor data service API and stored the data in a series of </w:t>
-      </w:r>
-      <w:proofErr w:type="spellStart"/>
-      <w:r>
-        <w:t>cvs</w:t>
-      </w:r>
-      <w:proofErr w:type="spellEnd"/>
-      <w:r>
-        <w:t xml:space="preserve"> files. We then loaded the data into memory and examined its quality, filled in NAs, dropped the unusable data rows, and </w:t>
-      </w:r>
-      <w:r>
-        <w:t>kept only the columns which could be used in a model. We then filtered out the data corresponding to pools containing at least 250 loans and stored this data in a series of csv files, which we then made available on GitHub along with this project. After that we performed a grid hyper parameter search for a series of neural network-based prepayment models and kept the most promising one. We then evaluated the model against our other evaluation metrics</w:t>
-      </w:r>
-      <w:r>
-        <w:t xml:space="preserve"> (see above)</w:t>
-      </w:r>
-      <w:r>
-        <w:t xml:space="preserve">. </w:t>
+      </w:pPr>
+      <w:r>
+        <w:t xml:space="preserve">In this project we have built a neural network-based mortgage prepayment model and have showed that such a model has a satisfactory predictive power and its output depends on model inputs in a way that makes economic sense. The relative speed with which such models can be developed can give a desirable advantage to any mortgage investor who wants to be able to adjust to regime changes in the mortgage market as quickly as possible and to risk manage her mortgage assets in a more accurate way. </w:t>
       </w:r>
     </w:p>
     <w:sectPr>
@@ -1751,7 +2908,7 @@
 </file>
 
 <file path=word/numbering.xml><?xml version="1.0" encoding="utf-8"?>
-<w:numbering xmlns:wpc="http://schemas.microsoft.com/office/word/2010/wordprocessingCanvas" xmlns:cx="http://schemas.microsoft.com/office/drawing/2014/chartex" xmlns:cx1="http://schemas.microsoft.com/office/drawing/2015/9/8/chartex" xmlns:mc="http://schemas.openxmlformats.org/markup-compatibility/2006" xmlns:o="urn:schemas-microsoft-com:office:office" xmlns:r="http://schemas.openxmlformats.org/officeDocument/2006/relationships" xmlns:m="http://schemas.openxmlformats.org/officeDocument/2006/math" xmlns:v="urn:schemas-microsoft-com:vml" xmlns:wp14="http://schemas.microsoft.com/office/word/2010/wordprocessingDrawing" xmlns:wp="http://schemas.openxmlformats.org/drawingml/2006/wordprocessingDrawing" xmlns:w10="urn:schemas-microsoft-com:office:word" xmlns:w="http://schemas.openxmlformats.org/wordprocessingml/2006/main" xmlns:w14="http://schemas.microsoft.com/office/word/2010/wordml" xmlns:w15="http://schemas.microsoft.com/office/word/2012/wordml" xmlns:w16se="http://schemas.microsoft.com/office/word/2015/wordml/symex" xmlns:wpg="http://schemas.microsoft.com/office/word/2010/wordprocessingGroup" xmlns:wpi="http://schemas.microsoft.com/office/word/2010/wordprocessingInk" xmlns:wne="http://schemas.microsoft.com/office/word/2006/wordml" xmlns:wps="http://schemas.microsoft.com/office/word/2010/wordprocessingShape" mc:Ignorable="w14 w15 w16se wp14">
+<w:numbering xmlns:wpc="http://schemas.microsoft.com/office/word/2010/wordprocessingCanvas" xmlns:cx="http://schemas.microsoft.com/office/drawing/2014/chartex" xmlns:cx1="http://schemas.microsoft.com/office/drawing/2015/9/8/chartex" xmlns:cx2="http://schemas.microsoft.com/office/drawing/2015/10/21/chartex" xmlns:cx3="http://schemas.microsoft.com/office/drawing/2016/5/9/chartex" xmlns:cx4="http://schemas.microsoft.com/office/drawing/2016/5/10/chartex" xmlns:cx5="http://schemas.microsoft.com/office/drawing/2016/5/11/chartex" xmlns:cx6="http://schemas.microsoft.com/office/drawing/2016/5/12/chartex" xmlns:cx7="http://schemas.microsoft.com/office/drawing/2016/5/13/chartex" xmlns:cx8="http://schemas.microsoft.com/office/drawing/2016/5/14/chartex" xmlns:mc="http://schemas.openxmlformats.org/markup-compatibility/2006" xmlns:aink="http://schemas.microsoft.com/office/drawing/2016/ink" xmlns:am3d="http://schemas.microsoft.com/office/drawing/2017/model3d" xmlns:o="urn:schemas-microsoft-com:office:office" xmlns:r="http://schemas.openxmlformats.org/officeDocument/2006/relationships" xmlns:m="http://schemas.openxmlformats.org/officeDocument/2006/math" xmlns:v="urn:schemas-microsoft-com:vml" xmlns:wp14="http://schemas.microsoft.com/office/word/2010/wordprocessingDrawing" xmlns:wp="http://schemas.openxmlformats.org/drawingml/2006/wordprocessingDrawing" xmlns:w10="urn:schemas-microsoft-com:office:word" xmlns:w="http://schemas.openxmlformats.org/wordprocessingml/2006/main" xmlns:w14="http://schemas.microsoft.com/office/word/2010/wordml" xmlns:w15="http://schemas.microsoft.com/office/word/2012/wordml" xmlns:w16cex="http://schemas.microsoft.com/office/word/2018/wordml/cex" xmlns:w16cid="http://schemas.microsoft.com/office/word/2016/wordml/cid" xmlns:w16="http://schemas.microsoft.com/office/word/2018/wordml" xmlns:w16se="http://schemas.microsoft.com/office/word/2015/wordml/symex" xmlns:wpg="http://schemas.microsoft.com/office/word/2010/wordprocessingGroup" xmlns:wpi="http://schemas.microsoft.com/office/word/2010/wordprocessingInk" xmlns:wne="http://schemas.microsoft.com/office/word/2006/wordml" xmlns:wps="http://schemas.microsoft.com/office/word/2010/wordprocessingShape" mc:Ignorable="w14 w15 w16se w16cid w16 w16cex wp14">
   <w:abstractNum w:abstractNumId="0" w15:restartNumberingAfterBreak="0">
     <w:nsid w:val="106A5C2C"/>
     <w:multiLevelType w:val="hybridMultilevel"/>
@@ -2208,7 +3365,7 @@
 </file>
 
 <file path=word/styles.xml><?xml version="1.0" encoding="utf-8"?>
-<w:styles xmlns:mc="http://schemas.openxmlformats.org/markup-compatibility/2006" xmlns:r="http://schemas.openxmlformats.org/officeDocument/2006/relationships" xmlns:w="http://schemas.openxmlformats.org/wordprocessingml/2006/main" xmlns:w14="http://schemas.microsoft.com/office/word/2010/wordml" xmlns:w15="http://schemas.microsoft.com/office/word/2012/wordml" xmlns:w16se="http://schemas.microsoft.com/office/word/2015/wordml/symex" mc:Ignorable="w14 w15 w16se">
+<w:styles xmlns:mc="http://schemas.openxmlformats.org/markup-compatibility/2006" xmlns:r="http://schemas.openxmlformats.org/officeDocument/2006/relationships" xmlns:w="http://schemas.openxmlformats.org/wordprocessingml/2006/main" xmlns:w14="http://schemas.microsoft.com/office/word/2010/wordml" xmlns:w15="http://schemas.microsoft.com/office/word/2012/wordml" xmlns:w16cex="http://schemas.microsoft.com/office/word/2018/wordml/cex" xmlns:w16cid="http://schemas.microsoft.com/office/word/2016/wordml/cid" xmlns:w16="http://schemas.microsoft.com/office/word/2018/wordml" xmlns:w16se="http://schemas.microsoft.com/office/word/2015/wordml/symex" mc:Ignorable="w14 w15 w16se w16cid w16 w16cex">
   <w:docDefaults>
     <w:rPrDefault>
       <w:rPr>
@@ -2224,7 +3381,7 @@
       </w:pPr>
     </w:pPrDefault>
   </w:docDefaults>
-  <w:latentStyles w:defLockedState="0" w:defUIPriority="99" w:defSemiHidden="0" w:defUnhideWhenUsed="0" w:defQFormat="0" w:count="371">
+  <w:latentStyles w:defLockedState="0" w:defUIPriority="99" w:defSemiHidden="0" w:defUnhideWhenUsed="0" w:defQFormat="0" w:count="376">
     <w:lsdException w:name="Normal" w:uiPriority="0" w:qFormat="1"/>
     <w:lsdException w:name="heading 1" w:uiPriority="9" w:qFormat="1"/>
     <w:lsdException w:name="heading 2" w:semiHidden="1" w:uiPriority="9" w:unhideWhenUsed="1" w:qFormat="1"/>
@@ -2330,7 +3487,6 @@
     <w:lsdException w:name="HTML Sample" w:semiHidden="1" w:unhideWhenUsed="1"/>
     <w:lsdException w:name="HTML Typewriter" w:semiHidden="1" w:unhideWhenUsed="1"/>
     <w:lsdException w:name="HTML Variable" w:semiHidden="1" w:unhideWhenUsed="1"/>
-    <w:lsdException w:name="Normal Table" w:semiHidden="1" w:unhideWhenUsed="1"/>
     <w:lsdException w:name="annotation subject" w:semiHidden="1" w:unhideWhenUsed="1"/>
     <w:lsdException w:name="No List" w:semiHidden="1" w:unhideWhenUsed="1"/>
     <w:lsdException w:name="Outline List 1" w:semiHidden="1" w:unhideWhenUsed="1"/>
@@ -2373,11 +3529,8 @@
     <w:lsdException w:name="Table Contemporary" w:semiHidden="1" w:unhideWhenUsed="1"/>
     <w:lsdException w:name="Table Elegant" w:semiHidden="1" w:unhideWhenUsed="1"/>
     <w:lsdException w:name="Table Professional" w:semiHidden="1" w:unhideWhenUsed="1"/>
-    <w:lsdException w:name="Table Subtle 1" w:semiHidden="1" w:unhideWhenUsed="1"/>
     <w:lsdException w:name="Table Subtle 2" w:semiHidden="1" w:unhideWhenUsed="1"/>
     <w:lsdException w:name="Table Web 1" w:semiHidden="1" w:unhideWhenUsed="1"/>
-    <w:lsdException w:name="Table Web 2" w:semiHidden="1" w:unhideWhenUsed="1"/>
-    <w:lsdException w:name="Table Web 3" w:semiHidden="1" w:unhideWhenUsed="1"/>
     <w:lsdException w:name="Balloon Text" w:semiHidden="1" w:unhideWhenUsed="1"/>
     <w:lsdException w:name="Table Grid" w:uiPriority="39"/>
     <w:lsdException w:name="Table Theme" w:semiHidden="1" w:unhideWhenUsed="1"/>
@@ -2596,6 +3749,11 @@
     <w:lsdException w:name="List Table 5 Dark Accent 6" w:uiPriority="50"/>
     <w:lsdException w:name="List Table 6 Colorful Accent 6" w:uiPriority="51"/>
     <w:lsdException w:name="List Table 7 Colorful Accent 6" w:uiPriority="52"/>
+    <w:lsdException w:name="Mention" w:semiHidden="1" w:unhideWhenUsed="1"/>
+    <w:lsdException w:name="Smart Hyperlink" w:semiHidden="1" w:unhideWhenUsed="1"/>
+    <w:lsdException w:name="Hashtag" w:semiHidden="1" w:unhideWhenUsed="1"/>
+    <w:lsdException w:name="Unresolved Mention" w:semiHidden="1" w:unhideWhenUsed="1"/>
+    <w:lsdException w:name="Smart Link" w:semiHidden="1" w:unhideWhenUsed="1"/>
   </w:latentStyles>
   <w:style w:type="paragraph" w:default="1" w:styleId="Normal">
     <w:name w:val="Normal"/>
@@ -3266,6 +4424,29 @@
       <w:color w:val="808080"/>
     </w:rPr>
   </w:style>
+  <w:style w:type="character" w:styleId="Hyperlink">
+    <w:name w:val="Hyperlink"/>
+    <w:basedOn w:val="DefaultParagraphFont"/>
+    <w:uiPriority w:val="99"/>
+    <w:unhideWhenUsed/>
+    <w:rsid w:val="0036578C"/>
+    <w:rPr>
+      <w:color w:val="0563C1" w:themeColor="hyperlink"/>
+      <w:u w:val="single"/>
+    </w:rPr>
+  </w:style>
+  <w:style w:type="character" w:styleId="UnresolvedMention">
+    <w:name w:val="Unresolved Mention"/>
+    <w:basedOn w:val="DefaultParagraphFont"/>
+    <w:uiPriority w:val="99"/>
+    <w:semiHidden/>
+    <w:unhideWhenUsed/>
+    <w:rsid w:val="0036578C"/>
+    <w:rPr>
+      <w:color w:val="605E5C"/>
+      <w:shd w:val="clear" w:color="auto" w:fill="E1DFDD"/>
+    </w:rPr>
+  </w:style>
 </w:styles>
 </file>
 

</xml_diff>

<commit_message>
added model metrics section
</commit_message>
<xml_diff>
--- a/Project report.docx
+++ b/Project report.docx
@@ -1,6 +1,6 @@
 
 <file path=word/document.xml><?xml version="1.0" encoding="utf-8"?>
-<w:document xmlns:wpc="http://schemas.microsoft.com/office/word/2010/wordprocessingCanvas" xmlns:cx="http://schemas.microsoft.com/office/drawing/2014/chartex" xmlns:cx1="http://schemas.microsoft.com/office/drawing/2015/9/8/chartex" xmlns:cx2="http://schemas.microsoft.com/office/drawing/2015/10/21/chartex" xmlns:cx3="http://schemas.microsoft.com/office/drawing/2016/5/9/chartex" xmlns:cx4="http://schemas.microsoft.com/office/drawing/2016/5/10/chartex" xmlns:cx5="http://schemas.microsoft.com/office/drawing/2016/5/11/chartex" xmlns:cx6="http://schemas.microsoft.com/office/drawing/2016/5/12/chartex" xmlns:cx7="http://schemas.microsoft.com/office/drawing/2016/5/13/chartex" xmlns:cx8="http://schemas.microsoft.com/office/drawing/2016/5/14/chartex" xmlns:mc="http://schemas.openxmlformats.org/markup-compatibility/2006" xmlns:aink="http://schemas.microsoft.com/office/drawing/2016/ink" xmlns:am3d="http://schemas.microsoft.com/office/drawing/2017/model3d" xmlns:o="urn:schemas-microsoft-com:office:office" xmlns:r="http://schemas.openxmlformats.org/officeDocument/2006/relationships" xmlns:m="http://schemas.openxmlformats.org/officeDocument/2006/math" xmlns:v="urn:schemas-microsoft-com:vml" xmlns:wp14="http://schemas.microsoft.com/office/word/2010/wordprocessingDrawing" xmlns:wp="http://schemas.openxmlformats.org/drawingml/2006/wordprocessingDrawing" xmlns:w10="urn:schemas-microsoft-com:office:word" xmlns:w="http://schemas.openxmlformats.org/wordprocessingml/2006/main" xmlns:w14="http://schemas.microsoft.com/office/word/2010/wordml" xmlns:w15="http://schemas.microsoft.com/office/word/2012/wordml" xmlns:w16cex="http://schemas.microsoft.com/office/word/2018/wordml/cex" xmlns:w16cid="http://schemas.microsoft.com/office/word/2016/wordml/cid" xmlns:w16="http://schemas.microsoft.com/office/word/2018/wordml" xmlns:w16se="http://schemas.microsoft.com/office/word/2015/wordml/symex" xmlns:wpg="http://schemas.microsoft.com/office/word/2010/wordprocessingGroup" xmlns:wpi="http://schemas.microsoft.com/office/word/2010/wordprocessingInk" xmlns:wne="http://schemas.microsoft.com/office/word/2006/wordml" xmlns:wps="http://schemas.microsoft.com/office/word/2010/wordprocessingShape" mc:Ignorable="w14 w15 w16se w16cid w16 w16cex wp14">
+<w:document xmlns:wpc="http://schemas.microsoft.com/office/word/2010/wordprocessingCanvas" xmlns:cx="http://schemas.microsoft.com/office/drawing/2014/chartex" xmlns:cx1="http://schemas.microsoft.com/office/drawing/2015/9/8/chartex" xmlns:mc="http://schemas.openxmlformats.org/markup-compatibility/2006" xmlns:o="urn:schemas-microsoft-com:office:office" xmlns:r="http://schemas.openxmlformats.org/officeDocument/2006/relationships" xmlns:m="http://schemas.openxmlformats.org/officeDocument/2006/math" xmlns:v="urn:schemas-microsoft-com:vml" xmlns:wp14="http://schemas.microsoft.com/office/word/2010/wordprocessingDrawing" xmlns:wp="http://schemas.openxmlformats.org/drawingml/2006/wordprocessingDrawing" xmlns:w10="urn:schemas-microsoft-com:office:word" xmlns:w="http://schemas.openxmlformats.org/wordprocessingml/2006/main" xmlns:w14="http://schemas.microsoft.com/office/word/2010/wordml" xmlns:w15="http://schemas.microsoft.com/office/word/2012/wordml" xmlns:w16se="http://schemas.microsoft.com/office/word/2015/wordml/symex" xmlns:wpg="http://schemas.microsoft.com/office/word/2010/wordprocessingGroup" xmlns:wpi="http://schemas.microsoft.com/office/word/2010/wordprocessingInk" xmlns:wne="http://schemas.microsoft.com/office/word/2006/wordml" xmlns:wps="http://schemas.microsoft.com/office/word/2010/wordprocessingShape" mc:Ignorable="w14 w15 w16se wp14">
   <w:body>
     <w:p>
       <w:pPr>
@@ -505,6 +505,611 @@
       <w:r>
         <w:t xml:space="preserve"> Feb 2020. </w:t>
       </w:r>
+    </w:p>
+    <w:p>
+      <w:pPr>
+        <w:rPr>
+          <w:rStyle w:val="BookTitle"/>
+          <w:b w:val="0"/>
+          <w:bCs w:val="0"/>
+          <w:i w:val="0"/>
+          <w:iCs w:val="0"/>
+          <w:spacing w:val="0"/>
+          <w:sz w:val="28"/>
+          <w:szCs w:val="28"/>
+        </w:rPr>
+      </w:pPr>
+      <w:r>
+        <w:rPr>
+          <w:rStyle w:val="BookTitle"/>
+          <w:b w:val="0"/>
+          <w:bCs w:val="0"/>
+          <w:i w:val="0"/>
+          <w:iCs w:val="0"/>
+          <w:spacing w:val="0"/>
+          <w:sz w:val="28"/>
+          <w:szCs w:val="28"/>
+        </w:rPr>
+        <w:lastRenderedPageBreak/>
+        <w:t>2</w:t>
+      </w:r>
+      <w:r>
+        <w:rPr>
+          <w:rStyle w:val="BookTitle"/>
+          <w:b w:val="0"/>
+          <w:bCs w:val="0"/>
+          <w:i w:val="0"/>
+          <w:iCs w:val="0"/>
+          <w:spacing w:val="0"/>
+          <w:sz w:val="28"/>
+          <w:szCs w:val="28"/>
+        </w:rPr>
+        <w:t xml:space="preserve"> </w:t>
+      </w:r>
+      <w:r>
+        <w:rPr>
+          <w:rStyle w:val="BookTitle"/>
+          <w:b w:val="0"/>
+          <w:bCs w:val="0"/>
+          <w:i w:val="0"/>
+          <w:iCs w:val="0"/>
+          <w:spacing w:val="0"/>
+          <w:sz w:val="28"/>
+          <w:szCs w:val="28"/>
+        </w:rPr>
+        <w:t>Evaluation Metrics</w:t>
+      </w:r>
+    </w:p>
+    <w:p>
+      <w:r>
+        <w:t>The problem we are trying to solve</w:t>
+      </w:r>
+      <w:r>
+        <w:t xml:space="preserve"> here</w:t>
+      </w:r>
+      <w:r>
+        <w:t xml:space="preserve"> is a regression </w:t>
+      </w:r>
+      <w:r>
+        <w:t xml:space="preserve">type </w:t>
+      </w:r>
+      <w:r>
+        <w:t xml:space="preserve">problem. Therefore, it is natural to use </w:t>
+      </w:r>
+      <w:r>
+        <w:t xml:space="preserve">root mean squared error (RMSE) as a main performance metrics for our model. We could, for example, just use RMSE on the test set to evaluate our models </w:t>
+      </w:r>
+      <w:r>
+        <w:t xml:space="preserve">performances </w:t>
+      </w:r>
+      <w:r>
+        <w:t xml:space="preserve">and </w:t>
+      </w:r>
+      <w:r>
+        <w:t>then</w:t>
+      </w:r>
+      <w:r>
+        <w:t xml:space="preserve"> pick </w:t>
+      </w:r>
+      <w:r>
+        <w:t>a model</w:t>
+      </w:r>
+      <w:r>
+        <w:t xml:space="preserve"> with the lowest RMSE</w:t>
+      </w:r>
+      <w:r>
+        <w:t xml:space="preserve"> to be the winner</w:t>
+      </w:r>
+      <w:r>
+        <w:t xml:space="preserve">. We could do that, but it wouldn’t </w:t>
+      </w:r>
+      <w:r>
+        <w:t>be</w:t>
+      </w:r>
+      <w:r>
+        <w:t xml:space="preserve"> a very meaningful methodology. </w:t>
+      </w:r>
+      <w:r>
+        <w:t>The problem is in that t</w:t>
+      </w:r>
+      <w:r>
+        <w:t>he dataset of all the mortgage pools is vast</w:t>
+      </w:r>
+      <w:r>
+        <w:t xml:space="preserve"> and is composed of many subsectors. A model which performs well on average throughout the whole dataset can still be very far off on some important subsectors and that is generally considered unacceptable in </w:t>
+      </w:r>
+      <w:r>
+        <w:t xml:space="preserve">the </w:t>
+      </w:r>
+      <w:r>
+        <w:t>finan</w:t>
+      </w:r>
+      <w:r>
+        <w:t>cial industry</w:t>
+      </w:r>
+      <w:r>
+        <w:t xml:space="preserve">. We should at least identify the subsectors which we consider important (and different enough) and examine </w:t>
+      </w:r>
+      <w:r>
+        <w:t xml:space="preserve">our </w:t>
+      </w:r>
+      <w:r>
+        <w:t xml:space="preserve">model performance on each </w:t>
+      </w:r>
+      <w:r>
+        <w:t xml:space="preserve">one </w:t>
+      </w:r>
+      <w:r>
+        <w:t xml:space="preserve">of them to see if any </w:t>
+      </w:r>
+      <w:r>
+        <w:t>sub</w:t>
+      </w:r>
+      <w:r>
+        <w:t xml:space="preserve">sector performance stands out. </w:t>
+      </w:r>
+      <w:r>
+        <w:rPr>
+          <w:b/>
+          <w:i/>
+        </w:rPr>
+        <w:t xml:space="preserve">More rigorously, </w:t>
+      </w:r>
+      <w:r>
+        <w:rPr>
+          <w:b/>
+          <w:i/>
+        </w:rPr>
+        <w:t xml:space="preserve">the </w:t>
+      </w:r>
+      <w:r>
+        <w:rPr>
+          <w:b/>
+          <w:i/>
+        </w:rPr>
+        <w:t xml:space="preserve">performance metrics we will use </w:t>
+      </w:r>
+      <w:r>
+        <w:rPr>
+          <w:b/>
+          <w:i/>
+        </w:rPr>
+        <w:t xml:space="preserve">for our model </w:t>
+      </w:r>
+      <w:r>
+        <w:rPr>
+          <w:b/>
+          <w:i/>
+        </w:rPr>
+        <w:t xml:space="preserve">is the maximum </w:t>
+      </w:r>
+      <w:r>
+        <w:rPr>
+          <w:b/>
+          <w:i/>
+        </w:rPr>
+        <w:t xml:space="preserve">of </w:t>
+      </w:r>
+      <w:r>
+        <w:rPr>
+          <w:b/>
+          <w:i/>
+        </w:rPr>
+        <w:t>RMSE</w:t>
+      </w:r>
+      <w:r>
+        <w:rPr>
+          <w:b/>
+          <w:i/>
+        </w:rPr>
+        <w:t>s</w:t>
+      </w:r>
+      <w:r>
+        <w:rPr>
+          <w:b/>
+          <w:i/>
+        </w:rPr>
+        <w:t xml:space="preserve"> </w:t>
+      </w:r>
+      <w:r>
+        <w:rPr>
+          <w:b/>
+          <w:i/>
+        </w:rPr>
+        <w:t xml:space="preserve">over a set of </w:t>
+      </w:r>
+      <w:r>
+        <w:rPr>
+          <w:b/>
+          <w:i/>
+        </w:rPr>
+        <w:t xml:space="preserve">subsectors in </w:t>
+      </w:r>
+      <w:r>
+        <w:rPr>
+          <w:b/>
+          <w:i/>
+        </w:rPr>
+        <w:t xml:space="preserve">our </w:t>
+      </w:r>
+      <w:r>
+        <w:rPr>
+          <w:b/>
+          <w:i/>
+        </w:rPr>
+        <w:t>data</w:t>
+      </w:r>
+      <w:r>
+        <w:rPr>
+          <w:b/>
+          <w:i/>
+        </w:rPr>
+        <w:t>set,</w:t>
+      </w:r>
+      <w:r>
+        <w:rPr>
+          <w:b/>
+          <w:i/>
+        </w:rPr>
+        <w:t xml:space="preserve"> which we will identify </w:t>
+      </w:r>
+      <w:r>
+        <w:rPr>
+          <w:b/>
+          <w:i/>
+        </w:rPr>
+        <w:t>as relevant.</w:t>
+      </w:r>
+      <w:r>
+        <w:t xml:space="preserve"> </w:t>
+      </w:r>
+    </w:p>
+    <w:p>
+      <w:r>
+        <w:t>For the purpose of this project we will use a rather simple set of subsectors</w:t>
+      </w:r>
+      <w:r>
+        <w:t>. We will simply break down our mortgage pools dataset by pool coupon. Mortgage pool is a bond and as such it has a coupon.</w:t>
+      </w:r>
+      <w:r>
+        <w:t xml:space="preserve"> The coupon payments come from borrowers’ mortgage payments. Thus, a mortgage pool coupon has to be lower than the average mortgage rate of borrowers in a pool. Typically, the difference between average mortgage rate of borrowers and pool coupon is 50-100 bps, i.e. pool coupon is 50-100 bps lower. </w:t>
+      </w:r>
+    </w:p>
+    <w:p>
+      <w:r>
+        <w:t>Coupons on mortgage pools come in the increment</w:t>
+      </w:r>
+      <w:r>
+        <w:t>s</w:t>
+      </w:r>
+      <w:r>
+        <w:t xml:space="preserve"> of 0.5%. </w:t>
+      </w:r>
+      <w:r>
+        <w:t>T</w:t>
+      </w:r>
+      <w:r>
+        <w:t xml:space="preserve">here are 2.5% mortgage pools, 3% mortgage pools, </w:t>
+      </w:r>
+      <w:r>
+        <w:t xml:space="preserve">3.5% mortgage pools, </w:t>
+      </w:r>
+      <w:r>
+        <w:t xml:space="preserve">etc. </w:t>
+      </w:r>
+      <w:r>
+        <w:t>That is just how that market trades</w:t>
+      </w:r>
+      <w:r>
+        <w:t>,</w:t>
+      </w:r>
+      <w:r>
+        <w:t xml:space="preserve"> which is one of the reasons to break up our data like that</w:t>
+      </w:r>
+      <w:r>
+        <w:t>.</w:t>
+      </w:r>
+      <w:r>
+        <w:t xml:space="preserve"> Another reason is that different coupons will have a different borrower’s profile. Different borrower’s will qualify for different mortgage rates, which depend on many factors such is FICO score, the size of the down payment to name a few. Loans with vastly different mortgage rates will end up in mortgage pools of different coupons. Thus, looking at model performance on </w:t>
+      </w:r>
+      <w:r>
+        <w:t xml:space="preserve">pools broken down by coupon </w:t>
+      </w:r>
+      <w:r>
+        <w:t xml:space="preserve">will give an insight into model’s ability to capture the behavior of different types of borrowers.  </w:t>
+      </w:r>
+      <w:r>
+        <w:t xml:space="preserve">We our project we will use the following set of coupons to measure model performance [2.5%, 3%, 3.5%, 4%, 4.5%, 5%]. Thus, our final metrics will be calculated as follows. </w:t>
+      </w:r>
+    </w:p>
+    <w:p/>
+    <w:p>
+      <w:pPr>
+        <w:rPr>
+          <w:sz w:val="36"/>
+          <w:szCs w:val="36"/>
+        </w:rPr>
+      </w:pPr>
+      <m:oMathPara>
+        <m:oMath>
+          <m:sSub>
+            <m:sSubPr>
+              <m:ctrlPr>
+                <w:rPr>
+                  <w:rFonts w:ascii="Cambria Math" w:hAnsi="Cambria Math"/>
+                  <w:i/>
+                  <w:sz w:val="36"/>
+                  <w:szCs w:val="36"/>
+                </w:rPr>
+              </m:ctrlPr>
+            </m:sSubPr>
+            <m:e>
+              <m:r>
+                <w:rPr>
+                  <w:rFonts w:ascii="Cambria Math" w:hAnsi="Cambria Math"/>
+                  <w:sz w:val="36"/>
+                  <w:szCs w:val="36"/>
+                </w:rPr>
+                <m:t>RMSE</m:t>
+              </m:r>
+            </m:e>
+            <m:sub>
+              <m:r>
+                <w:rPr>
+                  <w:rFonts w:ascii="Cambria Math" w:hAnsi="Cambria Math"/>
+                  <w:sz w:val="36"/>
+                  <w:szCs w:val="36"/>
+                </w:rPr>
+                <m:t>model</m:t>
+              </m:r>
+            </m:sub>
+          </m:sSub>
+          <m:r>
+            <w:rPr>
+              <w:rFonts w:ascii="Cambria Math" w:hAnsi="Cambria Math"/>
+              <w:sz w:val="36"/>
+              <w:szCs w:val="36"/>
+            </w:rPr>
+            <m:t>=</m:t>
+          </m:r>
+          <m:func>
+            <m:funcPr>
+              <m:ctrlPr>
+                <w:rPr>
+                  <w:rFonts w:ascii="Cambria Math" w:hAnsi="Cambria Math"/>
+                  <w:i/>
+                  <w:sz w:val="36"/>
+                  <w:szCs w:val="36"/>
+                </w:rPr>
+              </m:ctrlPr>
+            </m:funcPr>
+            <m:fName>
+              <m:limLow>
+                <m:limLowPr>
+                  <m:ctrlPr>
+                    <w:rPr>
+                      <w:rFonts w:ascii="Cambria Math" w:hAnsi="Cambria Math"/>
+                      <w:i/>
+                      <w:sz w:val="36"/>
+                      <w:szCs w:val="36"/>
+                    </w:rPr>
+                  </m:ctrlPr>
+                </m:limLowPr>
+                <m:e>
+                  <m:r>
+                    <m:rPr>
+                      <m:sty m:val="p"/>
+                    </m:rPr>
+                    <w:rPr>
+                      <w:rFonts w:ascii="Cambria Math" w:hAnsi="Cambria Math"/>
+                      <w:sz w:val="36"/>
+                      <w:szCs w:val="36"/>
+                    </w:rPr>
+                    <m:t>max</m:t>
+                  </m:r>
+                </m:e>
+                <m:lim>
+                  <m:r>
+                    <w:rPr>
+                      <w:rFonts w:ascii="Cambria Math" w:hAnsi="Cambria Math"/>
+                      <w:sz w:val="36"/>
+                      <w:szCs w:val="36"/>
+                    </w:rPr>
+                    <m:t>2.5</m:t>
+                  </m:r>
+                  <m:r>
+                    <w:rPr>
+                      <w:rFonts w:ascii="Cambria Math" w:hAnsi="Cambria Math"/>
+                      <w:sz w:val="36"/>
+                      <w:szCs w:val="36"/>
+                    </w:rPr>
+                    <m:t xml:space="preserve">% </m:t>
+                  </m:r>
+                  <m:r>
+                    <w:rPr>
+                      <w:rFonts w:ascii="Cambria Math" w:hAnsi="Cambria Math"/>
+                      <w:sz w:val="36"/>
+                      <w:szCs w:val="36"/>
+                    </w:rPr>
+                    <m:t>≤</m:t>
+                  </m:r>
+                  <m:r>
+                    <w:rPr>
+                      <w:rFonts w:ascii="Cambria Math" w:hAnsi="Cambria Math"/>
+                      <w:sz w:val="36"/>
+                      <w:szCs w:val="36"/>
+                    </w:rPr>
+                    <m:t xml:space="preserve"> </m:t>
+                  </m:r>
+                  <m:r>
+                    <w:rPr>
+                      <w:rFonts w:ascii="Cambria Math" w:hAnsi="Cambria Math"/>
+                      <w:sz w:val="36"/>
+                      <w:szCs w:val="36"/>
+                    </w:rPr>
+                    <m:t>c</m:t>
+                  </m:r>
+                  <m:r>
+                    <w:rPr>
+                      <w:rFonts w:ascii="Cambria Math" w:hAnsi="Cambria Math"/>
+                      <w:sz w:val="36"/>
+                      <w:szCs w:val="36"/>
+                    </w:rPr>
+                    <m:t xml:space="preserve"> </m:t>
+                  </m:r>
+                  <m:r>
+                    <w:rPr>
+                      <w:rFonts w:ascii="Cambria Math" w:hAnsi="Cambria Math"/>
+                      <w:sz w:val="36"/>
+                      <w:szCs w:val="36"/>
+                    </w:rPr>
+                    <m:t>≤</m:t>
+                  </m:r>
+                  <m:r>
+                    <w:rPr>
+                      <w:rFonts w:ascii="Cambria Math" w:hAnsi="Cambria Math"/>
+                      <w:sz w:val="36"/>
+                      <w:szCs w:val="36"/>
+                    </w:rPr>
+                    <m:t xml:space="preserve"> </m:t>
+                  </m:r>
+                  <m:r>
+                    <w:rPr>
+                      <w:rFonts w:ascii="Cambria Math" w:hAnsi="Cambria Math"/>
+                      <w:sz w:val="36"/>
+                      <w:szCs w:val="36"/>
+                    </w:rPr>
+                    <m:t>5</m:t>
+                  </m:r>
+                  <m:r>
+                    <w:rPr>
+                      <w:rFonts w:ascii="Cambria Math" w:hAnsi="Cambria Math"/>
+                      <w:sz w:val="36"/>
+                      <w:szCs w:val="36"/>
+                    </w:rPr>
+                    <m:t>%</m:t>
+                  </m:r>
+                </m:lim>
+              </m:limLow>
+            </m:fName>
+            <m:e>
+              <m:sSub>
+                <m:sSubPr>
+                  <m:ctrlPr>
+                    <w:rPr>
+                      <w:rFonts w:ascii="Cambria Math" w:hAnsi="Cambria Math"/>
+                      <w:i/>
+                      <w:sz w:val="36"/>
+                      <w:szCs w:val="36"/>
+                    </w:rPr>
+                  </m:ctrlPr>
+                </m:sSubPr>
+                <m:e>
+                  <m:r>
+                    <w:rPr>
+                      <w:rFonts w:ascii="Cambria Math" w:hAnsi="Cambria Math"/>
+                      <w:sz w:val="36"/>
+                      <w:szCs w:val="36"/>
+                    </w:rPr>
+                    <m:t>RMSE</m:t>
+                  </m:r>
+                </m:e>
+                <m:sub>
+                  <m:r>
+                    <w:rPr>
+                      <w:rFonts w:ascii="Cambria Math" w:hAnsi="Cambria Math"/>
+                      <w:sz w:val="36"/>
+                      <w:szCs w:val="36"/>
+                    </w:rPr>
+                    <m:t xml:space="preserve">pool </m:t>
+                  </m:r>
+                  <m:r>
+                    <w:rPr>
+                      <w:rFonts w:ascii="Cambria Math" w:hAnsi="Cambria Math"/>
+                      <w:sz w:val="36"/>
+                      <w:szCs w:val="36"/>
+                    </w:rPr>
+                    <m:t>coupon=c</m:t>
+                  </m:r>
+                </m:sub>
+              </m:sSub>
+            </m:e>
+          </m:func>
+        </m:oMath>
+      </m:oMathPara>
+    </w:p>
+    <w:p/>
+    <w:p>
+      <w:pPr>
+        <w:rPr>
+          <w:rStyle w:val="BookTitle"/>
+          <w:b w:val="0"/>
+          <w:bCs w:val="0"/>
+          <w:i w:val="0"/>
+          <w:iCs w:val="0"/>
+          <w:spacing w:val="0"/>
+          <w:sz w:val="28"/>
+          <w:szCs w:val="28"/>
+        </w:rPr>
+      </w:pPr>
+    </w:p>
+    <w:p>
+      <w:pPr>
+        <w:rPr>
+          <w:rStyle w:val="BookTitle"/>
+          <w:b w:val="0"/>
+          <w:bCs w:val="0"/>
+          <w:i w:val="0"/>
+          <w:iCs w:val="0"/>
+          <w:spacing w:val="0"/>
+          <w:sz w:val="28"/>
+          <w:szCs w:val="28"/>
+        </w:rPr>
+      </w:pPr>
+      <w:bookmarkStart w:id="0" w:name="_GoBack"/>
+      <w:bookmarkEnd w:id="0"/>
+    </w:p>
+    <w:p>
+      <w:pPr>
+        <w:rPr>
+          <w:rStyle w:val="BookTitle"/>
+          <w:b w:val="0"/>
+          <w:bCs w:val="0"/>
+          <w:i w:val="0"/>
+          <w:iCs w:val="0"/>
+          <w:spacing w:val="0"/>
+          <w:sz w:val="28"/>
+          <w:szCs w:val="28"/>
+        </w:rPr>
+      </w:pPr>
+    </w:p>
+    <w:p>
+      <w:pPr>
+        <w:rPr>
+          <w:rStyle w:val="BookTitle"/>
+          <w:b w:val="0"/>
+          <w:bCs w:val="0"/>
+          <w:i w:val="0"/>
+          <w:iCs w:val="0"/>
+          <w:spacing w:val="0"/>
+          <w:sz w:val="28"/>
+          <w:szCs w:val="28"/>
+        </w:rPr>
+      </w:pPr>
+    </w:p>
+    <w:p>
+      <w:pPr>
+        <w:rPr>
+          <w:rStyle w:val="BookTitle"/>
+          <w:b w:val="0"/>
+          <w:bCs w:val="0"/>
+          <w:i w:val="0"/>
+          <w:iCs w:val="0"/>
+          <w:spacing w:val="0"/>
+          <w:sz w:val="28"/>
+          <w:szCs w:val="28"/>
+        </w:rPr>
+      </w:pPr>
     </w:p>
     <w:p>
       <w:pPr>
@@ -2352,31 +2957,7 @@
           <w:iCs w:val="0"/>
           <w:spacing w:val="0"/>
         </w:rPr>
-        <w:t xml:space="preserve">e are trying to address the speed of development and model flexibility issues at the expense of model transparency, because </w:t>
-      </w:r>
-      <w:proofErr w:type="gramStart"/>
-      <w:r>
-        <w:rPr>
-          <w:rStyle w:val="BookTitle"/>
-          <w:b w:val="0"/>
-          <w:bCs w:val="0"/>
-          <w:i w:val="0"/>
-          <w:iCs w:val="0"/>
-          <w:spacing w:val="0"/>
-        </w:rPr>
-        <w:t>neural-networks</w:t>
-      </w:r>
-      <w:proofErr w:type="gramEnd"/>
-      <w:r>
-        <w:rPr>
-          <w:rStyle w:val="BookTitle"/>
-          <w:b w:val="0"/>
-          <w:bCs w:val="0"/>
-          <w:i w:val="0"/>
-          <w:iCs w:val="0"/>
-          <w:spacing w:val="0"/>
-        </w:rPr>
-        <w:t xml:space="preserve"> after all are </w:t>
+        <w:t xml:space="preserve">e are trying to address the speed of development and model flexibility issues at the expense of model transparency, because neural-networks after all are </w:t>
       </w:r>
       <w:r>
         <w:rPr>
@@ -2973,14 +3554,9 @@
       </w:r>
       <w:proofErr w:type="spellStart"/>
       <w:r>
-        <w:t>model_</w:t>
-      </w:r>
-      <w:proofErr w:type="gramStart"/>
-      <w:r>
-        <w:t>fitting.ipynb</w:t>
+        <w:t>model_fitting.ipynb</w:t>
       </w:r>
       <w:proofErr w:type="spellEnd"/>
-      <w:proofErr w:type="gramEnd"/>
       <w:r>
         <w:t>.</w:t>
       </w:r>
@@ -3094,10 +3670,7 @@
         <w:t xml:space="preserve"> out of sample prepayment experience</w:t>
       </w:r>
       <w:r>
-        <w:t xml:space="preserve"> </w:t>
-      </w:r>
-      <w:r>
-        <w:t>(2017 – Feb 2020)</w:t>
+        <w:t xml:space="preserve"> (2017 – Feb 2020)</w:t>
       </w:r>
       <w:r>
         <w:t xml:space="preserve">. </w:t>
@@ -3288,15 +3861,7 @@
         <w:t xml:space="preserve">originated by very small originators. </w:t>
       </w:r>
       <w:r>
-        <w:t xml:space="preserve">They are an important </w:t>
-      </w:r>
-      <w:proofErr w:type="gramStart"/>
-      <w:r>
-        <w:t>sub category</w:t>
-      </w:r>
-      <w:proofErr w:type="gramEnd"/>
-      <w:r>
-        <w:t xml:space="preserve"> of mortgage pools that requires us to look at separately. </w:t>
+        <w:t xml:space="preserve">They are an important sub category of mortgage pools that requires us to look at separately. </w:t>
       </w:r>
     </w:p>
     <w:p/>
@@ -3681,7 +4246,7 @@
 </file>
 
 <file path=word/numbering.xml><?xml version="1.0" encoding="utf-8"?>
-<w:numbering xmlns:wpc="http://schemas.microsoft.com/office/word/2010/wordprocessingCanvas" xmlns:cx="http://schemas.microsoft.com/office/drawing/2014/chartex" xmlns:cx1="http://schemas.microsoft.com/office/drawing/2015/9/8/chartex" xmlns:cx2="http://schemas.microsoft.com/office/drawing/2015/10/21/chartex" xmlns:cx3="http://schemas.microsoft.com/office/drawing/2016/5/9/chartex" xmlns:cx4="http://schemas.microsoft.com/office/drawing/2016/5/10/chartex" xmlns:cx5="http://schemas.microsoft.com/office/drawing/2016/5/11/chartex" xmlns:cx6="http://schemas.microsoft.com/office/drawing/2016/5/12/chartex" xmlns:cx7="http://schemas.microsoft.com/office/drawing/2016/5/13/chartex" xmlns:cx8="http://schemas.microsoft.com/office/drawing/2016/5/14/chartex" xmlns:mc="http://schemas.openxmlformats.org/markup-compatibility/2006" xmlns:aink="http://schemas.microsoft.com/office/drawing/2016/ink" xmlns:am3d="http://schemas.microsoft.com/office/drawing/2017/model3d" xmlns:o="urn:schemas-microsoft-com:office:office" xmlns:r="http://schemas.openxmlformats.org/officeDocument/2006/relationships" xmlns:m="http://schemas.openxmlformats.org/officeDocument/2006/math" xmlns:v="urn:schemas-microsoft-com:vml" xmlns:wp14="http://schemas.microsoft.com/office/word/2010/wordprocessingDrawing" xmlns:wp="http://schemas.openxmlformats.org/drawingml/2006/wordprocessingDrawing" xmlns:w10="urn:schemas-microsoft-com:office:word" xmlns:w="http://schemas.openxmlformats.org/wordprocessingml/2006/main" xmlns:w14="http://schemas.microsoft.com/office/word/2010/wordml" xmlns:w15="http://schemas.microsoft.com/office/word/2012/wordml" xmlns:w16cex="http://schemas.microsoft.com/office/word/2018/wordml/cex" xmlns:w16cid="http://schemas.microsoft.com/office/word/2016/wordml/cid" xmlns:w16="http://schemas.microsoft.com/office/word/2018/wordml" xmlns:w16se="http://schemas.microsoft.com/office/word/2015/wordml/symex" xmlns:wpg="http://schemas.microsoft.com/office/word/2010/wordprocessingGroup" xmlns:wpi="http://schemas.microsoft.com/office/word/2010/wordprocessingInk" xmlns:wne="http://schemas.microsoft.com/office/word/2006/wordml" xmlns:wps="http://schemas.microsoft.com/office/word/2010/wordprocessingShape" mc:Ignorable="w14 w15 w16se w16cid w16 w16cex wp14">
+<w:numbering xmlns:wpc="http://schemas.microsoft.com/office/word/2010/wordprocessingCanvas" xmlns:cx="http://schemas.microsoft.com/office/drawing/2014/chartex" xmlns:cx1="http://schemas.microsoft.com/office/drawing/2015/9/8/chartex" xmlns:mc="http://schemas.openxmlformats.org/markup-compatibility/2006" xmlns:o="urn:schemas-microsoft-com:office:office" xmlns:r="http://schemas.openxmlformats.org/officeDocument/2006/relationships" xmlns:m="http://schemas.openxmlformats.org/officeDocument/2006/math" xmlns:v="urn:schemas-microsoft-com:vml" xmlns:wp14="http://schemas.microsoft.com/office/word/2010/wordprocessingDrawing" xmlns:wp="http://schemas.openxmlformats.org/drawingml/2006/wordprocessingDrawing" xmlns:w10="urn:schemas-microsoft-com:office:word" xmlns:w="http://schemas.openxmlformats.org/wordprocessingml/2006/main" xmlns:w14="http://schemas.microsoft.com/office/word/2010/wordml" xmlns:w15="http://schemas.microsoft.com/office/word/2012/wordml" xmlns:w16se="http://schemas.microsoft.com/office/word/2015/wordml/symex" xmlns:wpg="http://schemas.microsoft.com/office/word/2010/wordprocessingGroup" xmlns:wpi="http://schemas.microsoft.com/office/word/2010/wordprocessingInk" xmlns:wne="http://schemas.microsoft.com/office/word/2006/wordml" xmlns:wps="http://schemas.microsoft.com/office/word/2010/wordprocessingShape" mc:Ignorable="w14 w15 w16se wp14">
   <w:abstractNum w:abstractNumId="0" w15:restartNumberingAfterBreak="0">
     <w:nsid w:val="106A5C2C"/>
     <w:multiLevelType w:val="hybridMultilevel"/>
@@ -4138,7 +4703,7 @@
 </file>
 
 <file path=word/styles.xml><?xml version="1.0" encoding="utf-8"?>
-<w:styles xmlns:mc="http://schemas.openxmlformats.org/markup-compatibility/2006" xmlns:r="http://schemas.openxmlformats.org/officeDocument/2006/relationships" xmlns:w="http://schemas.openxmlformats.org/wordprocessingml/2006/main" xmlns:w14="http://schemas.microsoft.com/office/word/2010/wordml" xmlns:w15="http://schemas.microsoft.com/office/word/2012/wordml" xmlns:w16cex="http://schemas.microsoft.com/office/word/2018/wordml/cex" xmlns:w16cid="http://schemas.microsoft.com/office/word/2016/wordml/cid" xmlns:w16="http://schemas.microsoft.com/office/word/2018/wordml" xmlns:w16se="http://schemas.microsoft.com/office/word/2015/wordml/symex" mc:Ignorable="w14 w15 w16se w16cid w16 w16cex">
+<w:styles xmlns:mc="http://schemas.openxmlformats.org/markup-compatibility/2006" xmlns:r="http://schemas.openxmlformats.org/officeDocument/2006/relationships" xmlns:w="http://schemas.openxmlformats.org/wordprocessingml/2006/main" xmlns:w14="http://schemas.microsoft.com/office/word/2010/wordml" xmlns:w15="http://schemas.microsoft.com/office/word/2012/wordml" xmlns:w16se="http://schemas.microsoft.com/office/word/2015/wordml/symex" mc:Ignorable="w14 w15 w16se">
   <w:docDefaults>
     <w:rPrDefault>
       <w:rPr>
@@ -4154,7 +4719,7 @@
       </w:pPr>
     </w:pPrDefault>
   </w:docDefaults>
-  <w:latentStyles w:defLockedState="0" w:defUIPriority="99" w:defSemiHidden="0" w:defUnhideWhenUsed="0" w:defQFormat="0" w:count="376">
+  <w:latentStyles w:defLockedState="0" w:defUIPriority="99" w:defSemiHidden="0" w:defUnhideWhenUsed="0" w:defQFormat="0" w:count="371">
     <w:lsdException w:name="Normal" w:uiPriority="0" w:qFormat="1"/>
     <w:lsdException w:name="heading 1" w:uiPriority="9" w:qFormat="1"/>
     <w:lsdException w:name="heading 2" w:semiHidden="1" w:uiPriority="9" w:unhideWhenUsed="1" w:qFormat="1"/>
@@ -4526,11 +5091,6 @@
     <w:lsdException w:name="List Table 5 Dark Accent 6" w:uiPriority="50"/>
     <w:lsdException w:name="List Table 6 Colorful Accent 6" w:uiPriority="51"/>
     <w:lsdException w:name="List Table 7 Colorful Accent 6" w:uiPriority="52"/>
-    <w:lsdException w:name="Mention" w:semiHidden="1" w:unhideWhenUsed="1"/>
-    <w:lsdException w:name="Smart Hyperlink" w:semiHidden="1" w:unhideWhenUsed="1"/>
-    <w:lsdException w:name="Hashtag" w:semiHidden="1" w:unhideWhenUsed="1"/>
-    <w:lsdException w:name="Unresolved Mention" w:semiHidden="1" w:unhideWhenUsed="1"/>
-    <w:lsdException w:name="Smart Link" w:semiHidden="1" w:unhideWhenUsed="1"/>
   </w:latentStyles>
   <w:style w:type="paragraph" w:default="1" w:styleId="Normal">
     <w:name w:val="Normal"/>
@@ -5212,7 +5772,7 @@
       <w:u w:val="single"/>
     </w:rPr>
   </w:style>
-  <w:style w:type="character" w:styleId="UnresolvedMention">
+  <w:style w:type="character" w:customStyle="1" w:styleId="UnresolvedMention">
     <w:name w:val="Unresolved Mention"/>
     <w:basedOn w:val="DefaultParagraphFont"/>
     <w:uiPriority w:val="99"/>

</xml_diff>

<commit_message>
added nn algo description
</commit_message>
<xml_diff>
--- a/Project report.docx
+++ b/Project report.docx
@@ -1066,8 +1066,6 @@
           <w:szCs w:val="28"/>
         </w:rPr>
       </w:pPr>
-      <w:bookmarkStart w:id="0" w:name="_GoBack"/>
-      <w:bookmarkEnd w:id="0"/>
     </w:p>
     <w:p>
       <w:pPr>
@@ -1136,7 +1134,20 @@
           <w:szCs w:val="28"/>
         </w:rPr>
         <w:lastRenderedPageBreak/>
-        <w:t>2 Analysis</w:t>
+        <w:t>3</w:t>
+      </w:r>
+      <w:r>
+        <w:rPr>
+          <w:rStyle w:val="BookTitle"/>
+          <w:b w:val="0"/>
+          <w:bCs w:val="0"/>
+          <w:i w:val="0"/>
+          <w:iCs w:val="0"/>
+          <w:spacing w:val="0"/>
+          <w:sz w:val="28"/>
+          <w:szCs w:val="28"/>
+        </w:rPr>
+        <w:t xml:space="preserve"> Analysis</w:t>
       </w:r>
     </w:p>
     <w:p>
@@ -2993,6 +3004,155 @@
           <w:spacing w:val="0"/>
         </w:rPr>
       </w:pPr>
+      <w:r>
+        <w:rPr>
+          <w:rStyle w:val="BookTitle"/>
+          <w:b w:val="0"/>
+          <w:bCs w:val="0"/>
+          <w:i w:val="0"/>
+          <w:iCs w:val="0"/>
+          <w:spacing w:val="0"/>
+        </w:rPr>
+        <w:t xml:space="preserve">What is a neural network and why do we think that a neural network approach will work at all here? The general architecture of a neural network is shown on the picture below. </w:t>
+      </w:r>
+      <w:r>
+        <w:rPr>
+          <w:rStyle w:val="BookTitle"/>
+          <w:b w:val="0"/>
+          <w:bCs w:val="0"/>
+          <w:i w:val="0"/>
+          <w:iCs w:val="0"/>
+          <w:spacing w:val="0"/>
+        </w:rPr>
+        <w:t xml:space="preserve">It is a mathematical construct consisting of layers and neurons. The circles on the picture below are neurons. The lines connecting the neurons represent rather simple mathematical functions. The values of neurons in each layer serve as inputs into these functions which are used to calculate the values of neurons in the next layer. This gets repeated until one runs out of layers. The last layer is called the output layer. The values of neurons in the output layer represent the output of the model. Obviously, the values of neurons in the input layer are the inputs into the model. </w:t>
+      </w:r>
+    </w:p>
+    <w:p>
+      <w:pPr>
+        <w:rPr>
+          <w:rStyle w:val="BookTitle"/>
+          <w:b w:val="0"/>
+          <w:bCs w:val="0"/>
+          <w:i w:val="0"/>
+          <w:iCs w:val="0"/>
+          <w:spacing w:val="0"/>
+        </w:rPr>
+      </w:pPr>
+    </w:p>
+    <w:p>
+      <w:pPr>
+        <w:jc w:val="center"/>
+        <w:rPr>
+          <w:rStyle w:val="BookTitle"/>
+          <w:b w:val="0"/>
+          <w:bCs w:val="0"/>
+          <w:i w:val="0"/>
+          <w:iCs w:val="0"/>
+          <w:spacing w:val="0"/>
+        </w:rPr>
+      </w:pPr>
+      <w:r>
+        <w:rPr>
+          <w:noProof/>
+        </w:rPr>
+        <w:drawing>
+          <wp:inline distT="0" distB="0" distL="0" distR="0" wp14:anchorId="7A9B1CBA" wp14:editId="7D2728AF">
+            <wp:extent cx="3440353" cy="2013438"/>
+            <wp:effectExtent l="0" t="0" r="8255" b="6350"/>
+            <wp:docPr id="1" name="Picture 1" descr="Artificial neural network architecture (ANN i-h 1-h 2-h n-o). | Download  Scientific Diagram"/>
+            <wp:cNvGraphicFramePr>
+              <a:graphicFrameLocks xmlns:a="http://schemas.openxmlformats.org/drawingml/2006/main" noChangeAspect="1"/>
+            </wp:cNvGraphicFramePr>
+            <a:graphic xmlns:a="http://schemas.openxmlformats.org/drawingml/2006/main">
+              <a:graphicData uri="http://schemas.openxmlformats.org/drawingml/2006/picture">
+                <pic:pic xmlns:pic="http://schemas.openxmlformats.org/drawingml/2006/picture">
+                  <pic:nvPicPr>
+                    <pic:cNvPr id="0" name="Picture 1" descr="Artificial neural network architecture (ANN i-h 1-h 2-h n-o). | Download  Scientific Diagram"/>
+                    <pic:cNvPicPr>
+                      <a:picLocks noChangeAspect="1" noChangeArrowheads="1"/>
+                    </pic:cNvPicPr>
+                  </pic:nvPicPr>
+                  <pic:blipFill>
+                    <a:blip r:embed="rId9" cstate="print">
+                      <a:extLst>
+                        <a:ext uri="{28A0092B-C50C-407E-A947-70E740481C1C}">
+                          <a14:useLocalDpi xmlns:a14="http://schemas.microsoft.com/office/drawing/2010/main" val="0"/>
+                        </a:ext>
+                      </a:extLst>
+                    </a:blip>
+                    <a:srcRect/>
+                    <a:stretch>
+                      <a:fillRect/>
+                    </a:stretch>
+                  </pic:blipFill>
+                  <pic:spPr bwMode="auto">
+                    <a:xfrm>
+                      <a:off x="0" y="0"/>
+                      <a:ext cx="3460348" cy="2025140"/>
+                    </a:xfrm>
+                    <a:prstGeom prst="rect">
+                      <a:avLst/>
+                    </a:prstGeom>
+                    <a:noFill/>
+                    <a:ln>
+                      <a:noFill/>
+                    </a:ln>
+                  </pic:spPr>
+                </pic:pic>
+              </a:graphicData>
+            </a:graphic>
+          </wp:inline>
+        </w:drawing>
+      </w:r>
+    </w:p>
+    <w:p>
+      <w:pPr>
+        <w:spacing w:before="240"/>
+        <w:rPr>
+          <w:rStyle w:val="BookTitle"/>
+          <w:b w:val="0"/>
+          <w:bCs w:val="0"/>
+          <w:i w:val="0"/>
+          <w:iCs w:val="0"/>
+          <w:spacing w:val="0"/>
+        </w:rPr>
+      </w:pPr>
+      <w:r>
+        <w:rPr>
+          <w:rStyle w:val="BookTitle"/>
+          <w:b w:val="0"/>
+          <w:bCs w:val="0"/>
+          <w:i w:val="0"/>
+          <w:iCs w:val="0"/>
+          <w:spacing w:val="0"/>
+        </w:rPr>
+        <w:t>Even though the functions connecting neurons in two neighboring layers are rather simple</w:t>
+      </w:r>
+      <w:r>
+        <w:rPr>
+          <w:rStyle w:val="BookTitle"/>
+          <w:b w:val="0"/>
+          <w:bCs w:val="0"/>
+          <w:i w:val="0"/>
+          <w:iCs w:val="0"/>
+          <w:spacing w:val="0"/>
+        </w:rPr>
+        <w:t>, over the course of several (hidden) layers complexity adds up and the output of a neural network can be a very complex function of inputs into the input layer. That is the trick of neural networks. There is also an efficient algori</w:t>
+      </w:r>
+      <w:bookmarkStart w:id="0" w:name="_GoBack"/>
+      <w:bookmarkEnd w:id="0"/>
+    </w:p>
+    <w:p>
+      <w:pPr>
+        <w:rPr>
+          <w:rStyle w:val="BookTitle"/>
+          <w:b w:val="0"/>
+          <w:bCs w:val="0"/>
+          <w:i w:val="0"/>
+          <w:iCs w:val="0"/>
+          <w:spacing w:val="0"/>
+        </w:rPr>
+      </w:pPr>
     </w:p>
     <w:p>
       <w:pPr>
@@ -3166,6 +3326,7 @@
           <w:sz w:val="18"/>
           <w:szCs w:val="18"/>
         </w:rPr>
+        <w:lastRenderedPageBreak/>
         <w:t>2</w:t>
       </w:r>
       <w:r>
@@ -3573,7 +3734,6 @@
         </w:rPr>
       </w:pPr>
       <w:r>
-        <w:lastRenderedPageBreak/>
         <w:t>The data used in the model fitting contained 101 features (columns) with only one of them being a categorical variable. That variable</w:t>
       </w:r>
       <w:r>
@@ -3708,6 +3868,7 @@
         <w:rPr>
           <w:noProof/>
         </w:rPr>
+        <w:lastRenderedPageBreak/>
         <w:drawing>
           <wp:inline distT="0" distB="0" distL="0" distR="0" wp14:anchorId="65EBF58B" wp14:editId="7AFFB2B6">
             <wp:extent cx="5943600" cy="3060700"/>
@@ -3726,7 +3887,7 @@
                     </pic:cNvPicPr>
                   </pic:nvPicPr>
                   <pic:blipFill>
-                    <a:blip r:embed="rId9">
+                    <a:blip r:embed="rId10">
                       <a:extLst>
                         <a:ext uri="{28A0092B-C50C-407E-A947-70E740481C1C}">
                           <a14:useLocalDpi xmlns:a14="http://schemas.microsoft.com/office/drawing/2010/main" val="0"/>
@@ -3764,11 +3925,7 @@
         <w:t>As seen on the graph above, the model fits the historical data quite nicely even during the out of sample period. The biggest problem is in higher coupons</w:t>
       </w:r>
       <w:r>
-        <w:t xml:space="preserve"> through the end of the 2019, when mortgage rates have dropped, and prepayment speeds increased quite sharply. The model is not fitting that period well for 4%, 4.5%, and 5% </w:t>
-      </w:r>
-      <w:r>
-        <w:lastRenderedPageBreak/>
-        <w:t xml:space="preserve">coupons. However, if we restrict our population to the </w:t>
+        <w:t xml:space="preserve"> through the end of the 2019, when mortgage rates have dropped, and prepayment speeds increased quite sharply. The model is not fitting that period well for 4%, 4.5%, and 5% coupons. However, if we restrict our population to the </w:t>
       </w:r>
       <w:r>
         <w:t>so-called</w:t>
@@ -3809,88 +3966,6 @@
                 <pic:pic xmlns:pic="http://schemas.openxmlformats.org/drawingml/2006/picture">
                   <pic:nvPicPr>
                     <pic:cNvPr id="7" name="Picture 7" descr="Chart, line chart&#10;&#10;Description automatically generated"/>
-                    <pic:cNvPicPr>
-                      <a:picLocks noChangeAspect="1" noChangeArrowheads="1"/>
-                    </pic:cNvPicPr>
-                  </pic:nvPicPr>
-                  <pic:blipFill>
-                    <a:blip r:embed="rId10">
-                      <a:extLst>
-                        <a:ext uri="{28A0092B-C50C-407E-A947-70E740481C1C}">
-                          <a14:useLocalDpi xmlns:a14="http://schemas.microsoft.com/office/drawing/2010/main" val="0"/>
-                        </a:ext>
-                      </a:extLst>
-                    </a:blip>
-                    <a:srcRect/>
-                    <a:stretch>
-                      <a:fillRect/>
-                    </a:stretch>
-                  </pic:blipFill>
-                  <pic:spPr bwMode="auto">
-                    <a:xfrm>
-                      <a:off x="0" y="0"/>
-                      <a:ext cx="5943600" cy="3064510"/>
-                    </a:xfrm>
-                    <a:prstGeom prst="rect">
-                      <a:avLst/>
-                    </a:prstGeom>
-                    <a:noFill/>
-                    <a:ln>
-                      <a:noFill/>
-                    </a:ln>
-                  </pic:spPr>
-                </pic:pic>
-              </a:graphicData>
-            </a:graphic>
-          </wp:inline>
-        </w:drawing>
-      </w:r>
-    </w:p>
-    <w:p/>
-    <w:p>
-      <w:r>
-        <w:t>Model performance</w:t>
-      </w:r>
-      <w:r>
-        <w:t xml:space="preserve"> on the so called “Cash Window” pools</w:t>
-      </w:r>
-      <w:r>
-        <w:t xml:space="preserve"> is also quite satisfactory. Cash Window pools are usually composed of mortgage loans </w:t>
-      </w:r>
-      <w:r>
-        <w:t xml:space="preserve">originated by very small originators. </w:t>
-      </w:r>
-      <w:r>
-        <w:t xml:space="preserve">They are an important sub category of mortgage pools that requires us to look at separately. </w:t>
-      </w:r>
-    </w:p>
-    <w:p/>
-    <w:p>
-      <w:pPr>
-        <w:spacing w:before="0" w:after="0" w:line="240" w:lineRule="auto"/>
-        <w:rPr>
-          <w:rFonts w:ascii="Times New Roman" w:eastAsia="Times New Roman" w:hAnsi="Times New Roman" w:cs="Times New Roman"/>
-          <w:sz w:val="24"/>
-          <w:szCs w:val="24"/>
-        </w:rPr>
-      </w:pPr>
-      <w:r>
-        <w:rPr>
-          <w:noProof/>
-        </w:rPr>
-        <w:drawing>
-          <wp:inline distT="0" distB="0" distL="0" distR="0" wp14:anchorId="1F96C490" wp14:editId="6F09D39B">
-            <wp:extent cx="5943600" cy="3064510"/>
-            <wp:effectExtent l="0" t="0" r="0" b="0"/>
-            <wp:docPr id="8" name="Picture 8" descr="Chart, line chart&#10;&#10;Description automatically generated"/>
-            <wp:cNvGraphicFramePr>
-              <a:graphicFrameLocks xmlns:a="http://schemas.openxmlformats.org/drawingml/2006/main" noChangeAspect="1"/>
-            </wp:cNvGraphicFramePr>
-            <a:graphic xmlns:a="http://schemas.openxmlformats.org/drawingml/2006/main">
-              <a:graphicData uri="http://schemas.openxmlformats.org/drawingml/2006/picture">
-                <pic:pic xmlns:pic="http://schemas.openxmlformats.org/drawingml/2006/picture">
-                  <pic:nvPicPr>
-                    <pic:cNvPr id="8" name="Picture 8" descr="Chart, line chart&#10;&#10;Description automatically generated"/>
                     <pic:cNvPicPr>
                       <a:picLocks noChangeAspect="1" noChangeArrowheads="1"/>
                     </pic:cNvPicPr>
@@ -3928,6 +4003,26 @@
         </w:drawing>
       </w:r>
     </w:p>
+    <w:p/>
+    <w:p>
+      <w:r>
+        <w:lastRenderedPageBreak/>
+        <w:t>Model performance</w:t>
+      </w:r>
+      <w:r>
+        <w:t xml:space="preserve"> on the so called “Cash Window” pools</w:t>
+      </w:r>
+      <w:r>
+        <w:t xml:space="preserve"> is also quite satisfactory. Cash Window pools are usually composed of mortgage loans </w:t>
+      </w:r>
+      <w:r>
+        <w:t xml:space="preserve">originated by very small originators. </w:t>
+      </w:r>
+      <w:r>
+        <w:t xml:space="preserve">They are an important sub category of mortgage pools that requires us to look at separately. </w:t>
+      </w:r>
+    </w:p>
+    <w:p/>
     <w:p>
       <w:pPr>
         <w:spacing w:before="0" w:after="0" w:line="240" w:lineRule="auto"/>
@@ -3937,34 +4032,15 @@
           <w:szCs w:val="24"/>
         </w:rPr>
       </w:pPr>
-    </w:p>
-    <w:p>
-      <w:r>
-        <w:lastRenderedPageBreak/>
-        <w:t>Performance of the model on investor loans is satisfactory as well</w:t>
-      </w:r>
-      <w:r>
-        <w:t xml:space="preserve">, see graph below. </w:t>
-      </w:r>
-    </w:p>
-    <w:p>
-      <w:pPr>
-        <w:spacing w:before="0" w:after="0" w:line="240" w:lineRule="auto"/>
-        <w:rPr>
-          <w:rFonts w:ascii="Times New Roman" w:eastAsia="Times New Roman" w:hAnsi="Times New Roman" w:cs="Times New Roman"/>
-          <w:sz w:val="24"/>
-          <w:szCs w:val="24"/>
-        </w:rPr>
-      </w:pPr>
       <w:r>
         <w:rPr>
           <w:noProof/>
         </w:rPr>
         <w:drawing>
-          <wp:inline distT="0" distB="0" distL="0" distR="0" wp14:anchorId="122DE4F1" wp14:editId="10C22403">
+          <wp:inline distT="0" distB="0" distL="0" distR="0" wp14:anchorId="1F96C490" wp14:editId="6F09D39B">
             <wp:extent cx="5943600" cy="3064510"/>
             <wp:effectExtent l="0" t="0" r="0" b="0"/>
-            <wp:docPr id="10" name="Picture 10" descr="Chart, line chart&#10;&#10;Description automatically generated"/>
+            <wp:docPr id="8" name="Picture 8" descr="Chart, line chart&#10;&#10;Description automatically generated"/>
             <wp:cNvGraphicFramePr>
               <a:graphicFrameLocks xmlns:a="http://schemas.openxmlformats.org/drawingml/2006/main" noChangeAspect="1"/>
             </wp:cNvGraphicFramePr>
@@ -3972,7 +4048,7 @@
               <a:graphicData uri="http://schemas.openxmlformats.org/drawingml/2006/picture">
                 <pic:pic xmlns:pic="http://schemas.openxmlformats.org/drawingml/2006/picture">
                   <pic:nvPicPr>
-                    <pic:cNvPr id="10" name="Picture 10" descr="Chart, line chart&#10;&#10;Description automatically generated"/>
+                    <pic:cNvPr id="8" name="Picture 8" descr="Chart, line chart&#10;&#10;Description automatically generated"/>
                     <pic:cNvPicPr>
                       <a:picLocks noChangeAspect="1" noChangeArrowheads="1"/>
                     </pic:cNvPicPr>
@@ -4010,66 +4086,6 @@
         </w:drawing>
       </w:r>
     </w:p>
-    <w:p/>
-    <w:p>
-      <w:r>
-        <w:t>The model performs particularly well on “Retail” pools or pools consisting of loans originated through a retail channel</w:t>
-      </w:r>
-      <w:r>
-        <w:t>, so not through a Broker or a Correspondent</w:t>
-      </w:r>
-      <w:r>
-        <w:t xml:space="preserve"> channel</w:t>
-      </w:r>
-      <w:r>
-        <w:t xml:space="preserve">. Think of these loans as originated by a bank </w:t>
-      </w:r>
-      <w:r>
-        <w:t>or a large financial institution.</w:t>
-      </w:r>
-      <w:r>
-        <w:t xml:space="preserve"> Retail loans usually behave quite tamely when compared to Broker </w:t>
-      </w:r>
-      <w:r>
-        <w:t>or</w:t>
-      </w:r>
-      <w:r>
-        <w:t xml:space="preserve"> Correspondent loans</w:t>
-      </w:r>
-      <w:r>
-        <w:t>. That is</w:t>
-      </w:r>
-      <w:r>
-        <w:t xml:space="preserve"> because</w:t>
-      </w:r>
-      <w:r>
-        <w:t xml:space="preserve"> brokers </w:t>
-      </w:r>
-      <w:r>
-        <w:t xml:space="preserve">tend to solicitate their clients more aggressively </w:t>
-      </w:r>
-      <w:r>
-        <w:t xml:space="preserve">for </w:t>
-      </w:r>
-      <w:proofErr w:type="spellStart"/>
-      <w:r>
-        <w:t>refinancings</w:t>
-      </w:r>
-      <w:proofErr w:type="spellEnd"/>
-      <w:r>
-        <w:t xml:space="preserve"> as the only way they make money is through origination fees</w:t>
-      </w:r>
-      <w:r>
-        <w:t>.</w:t>
-      </w:r>
-      <w:r>
-        <w:t xml:space="preserve"> </w:t>
-      </w:r>
-      <w:r>
-        <w:t xml:space="preserve"> </w:t>
-      </w:r>
-    </w:p>
-    <w:p/>
     <w:p>
       <w:pPr>
         <w:spacing w:before="0" w:after="0" w:line="240" w:lineRule="auto"/>
@@ -4079,15 +4095,33 @@
           <w:szCs w:val="24"/>
         </w:rPr>
       </w:pPr>
+    </w:p>
+    <w:p>
+      <w:r>
+        <w:t>Performance of the model on investor loans is satisfactory as well</w:t>
+      </w:r>
+      <w:r>
+        <w:t xml:space="preserve">, see graph below. </w:t>
+      </w:r>
+    </w:p>
+    <w:p>
+      <w:pPr>
+        <w:spacing w:before="0" w:after="0" w:line="240" w:lineRule="auto"/>
+        <w:rPr>
+          <w:rFonts w:ascii="Times New Roman" w:eastAsia="Times New Roman" w:hAnsi="Times New Roman" w:cs="Times New Roman"/>
+          <w:sz w:val="24"/>
+          <w:szCs w:val="24"/>
+        </w:rPr>
+      </w:pPr>
       <w:r>
         <w:rPr>
           <w:noProof/>
         </w:rPr>
         <w:drawing>
-          <wp:inline distT="0" distB="0" distL="0" distR="0" wp14:anchorId="1689C410" wp14:editId="3A604AAE">
+          <wp:inline distT="0" distB="0" distL="0" distR="0" wp14:anchorId="122DE4F1" wp14:editId="10C22403">
             <wp:extent cx="5943600" cy="3064510"/>
             <wp:effectExtent l="0" t="0" r="0" b="0"/>
-            <wp:docPr id="11" name="Picture 11" descr="Chart, line chart&#10;&#10;Description automatically generated"/>
+            <wp:docPr id="10" name="Picture 10" descr="Chart, line chart&#10;&#10;Description automatically generated"/>
             <wp:cNvGraphicFramePr>
               <a:graphicFrameLocks xmlns:a="http://schemas.openxmlformats.org/drawingml/2006/main" noChangeAspect="1"/>
             </wp:cNvGraphicFramePr>
@@ -4095,7 +4129,7 @@
               <a:graphicData uri="http://schemas.openxmlformats.org/drawingml/2006/picture">
                 <pic:pic xmlns:pic="http://schemas.openxmlformats.org/drawingml/2006/picture">
                   <pic:nvPicPr>
-                    <pic:cNvPr id="11" name="Picture 11" descr="Chart, line chart&#10;&#10;Description automatically generated"/>
+                    <pic:cNvPr id="10" name="Picture 10" descr="Chart, line chart&#10;&#10;Description automatically generated"/>
                     <pic:cNvPicPr>
                       <a:picLocks noChangeAspect="1" noChangeArrowheads="1"/>
                     </pic:cNvPicPr>
@@ -4133,6 +4167,130 @@
         </w:drawing>
       </w:r>
     </w:p>
+    <w:p/>
+    <w:p>
+      <w:r>
+        <w:lastRenderedPageBreak/>
+        <w:t>The model performs particularly well on “Retail” pools or pools consisting of loans originated through a retail channel</w:t>
+      </w:r>
+      <w:r>
+        <w:t>, so not through a Broker or a Correspondent</w:t>
+      </w:r>
+      <w:r>
+        <w:t xml:space="preserve"> channel</w:t>
+      </w:r>
+      <w:r>
+        <w:t xml:space="preserve">. Think of these loans as originated by a bank </w:t>
+      </w:r>
+      <w:r>
+        <w:t>or a large financial institution.</w:t>
+      </w:r>
+      <w:r>
+        <w:t xml:space="preserve"> Retail loans usually behave quite tamely when compared to Broker </w:t>
+      </w:r>
+      <w:r>
+        <w:t>or</w:t>
+      </w:r>
+      <w:r>
+        <w:t xml:space="preserve"> Correspondent loans</w:t>
+      </w:r>
+      <w:r>
+        <w:t>. That is</w:t>
+      </w:r>
+      <w:r>
+        <w:t xml:space="preserve"> because</w:t>
+      </w:r>
+      <w:r>
+        <w:t xml:space="preserve"> brokers </w:t>
+      </w:r>
+      <w:r>
+        <w:t xml:space="preserve">tend to solicitate their clients more aggressively </w:t>
+      </w:r>
+      <w:r>
+        <w:t xml:space="preserve">for </w:t>
+      </w:r>
+      <w:proofErr w:type="spellStart"/>
+      <w:r>
+        <w:t>refinancings</w:t>
+      </w:r>
+      <w:proofErr w:type="spellEnd"/>
+      <w:r>
+        <w:t xml:space="preserve"> as the only way they make money is through origination fees</w:t>
+      </w:r>
+      <w:r>
+        <w:t>.</w:t>
+      </w:r>
+      <w:r>
+        <w:t xml:space="preserve"> </w:t>
+      </w:r>
+      <w:r>
+        <w:t xml:space="preserve"> </w:t>
+      </w:r>
+    </w:p>
+    <w:p/>
+    <w:p>
+      <w:pPr>
+        <w:spacing w:before="0" w:after="0" w:line="240" w:lineRule="auto"/>
+        <w:rPr>
+          <w:rFonts w:ascii="Times New Roman" w:eastAsia="Times New Roman" w:hAnsi="Times New Roman" w:cs="Times New Roman"/>
+          <w:sz w:val="24"/>
+          <w:szCs w:val="24"/>
+        </w:rPr>
+      </w:pPr>
+      <w:r>
+        <w:rPr>
+          <w:noProof/>
+        </w:rPr>
+        <w:drawing>
+          <wp:inline distT="0" distB="0" distL="0" distR="0" wp14:anchorId="1689C410" wp14:editId="3A604AAE">
+            <wp:extent cx="5943600" cy="3064510"/>
+            <wp:effectExtent l="0" t="0" r="0" b="0"/>
+            <wp:docPr id="11" name="Picture 11" descr="Chart, line chart&#10;&#10;Description automatically generated"/>
+            <wp:cNvGraphicFramePr>
+              <a:graphicFrameLocks xmlns:a="http://schemas.openxmlformats.org/drawingml/2006/main" noChangeAspect="1"/>
+            </wp:cNvGraphicFramePr>
+            <a:graphic xmlns:a="http://schemas.openxmlformats.org/drawingml/2006/main">
+              <a:graphicData uri="http://schemas.openxmlformats.org/drawingml/2006/picture">
+                <pic:pic xmlns:pic="http://schemas.openxmlformats.org/drawingml/2006/picture">
+                  <pic:nvPicPr>
+                    <pic:cNvPr id="11" name="Picture 11" descr="Chart, line chart&#10;&#10;Description automatically generated"/>
+                    <pic:cNvPicPr>
+                      <a:picLocks noChangeAspect="1" noChangeArrowheads="1"/>
+                    </pic:cNvPicPr>
+                  </pic:nvPicPr>
+                  <pic:blipFill>
+                    <a:blip r:embed="rId14">
+                      <a:extLst>
+                        <a:ext uri="{28A0092B-C50C-407E-A947-70E740481C1C}">
+                          <a14:useLocalDpi xmlns:a14="http://schemas.microsoft.com/office/drawing/2010/main" val="0"/>
+                        </a:ext>
+                      </a:extLst>
+                    </a:blip>
+                    <a:srcRect/>
+                    <a:stretch>
+                      <a:fillRect/>
+                    </a:stretch>
+                  </pic:blipFill>
+                  <pic:spPr bwMode="auto">
+                    <a:xfrm>
+                      <a:off x="0" y="0"/>
+                      <a:ext cx="5943600" cy="3064510"/>
+                    </a:xfrm>
+                    <a:prstGeom prst="rect">
+                      <a:avLst/>
+                    </a:prstGeom>
+                    <a:noFill/>
+                    <a:ln>
+                      <a:noFill/>
+                    </a:ln>
+                  </pic:spPr>
+                </pic:pic>
+              </a:graphicData>
+            </a:graphic>
+          </wp:inline>
+        </w:drawing>
+      </w:r>
+    </w:p>
     <w:p>
       <w:pPr>
         <w:rPr>
@@ -4157,7 +4315,6 @@
           <w:sz w:val="28"/>
           <w:szCs w:val="28"/>
         </w:rPr>
-        <w:lastRenderedPageBreak/>
         <w:t xml:space="preserve">5 </w:t>
       </w:r>
       <w:r>

</xml_diff>

<commit_message>
finished project report v2
</commit_message>
<xml_diff>
--- a/Project report.docx
+++ b/Project report.docx
@@ -1294,7 +1294,7 @@
         </w:rPr>
         <w:t xml:space="preserve">here </w:t>
       </w:r>
-      <w:hyperlink r:id="rId5" w:history="1">
+      <w:hyperlink r:id="rId7" w:history="1">
         <w:r>
           <w:rPr>
             <w:rStyle w:val="Hyperlink"/>
@@ -1733,7 +1733,7 @@
                     </pic:cNvPicPr>
                   </pic:nvPicPr>
                   <pic:blipFill>
-                    <a:blip r:embed="rId6">
+                    <a:blip r:embed="rId8">
                       <a:extLst>
                         <a:ext uri="{28A0092B-C50C-407E-A947-70E740481C1C}">
                           <a14:useLocalDpi xmlns:a14="http://schemas.microsoft.com/office/drawing/2010/main" val="0"/>
@@ -1921,7 +1921,7 @@
                     </pic:cNvPicPr>
                   </pic:nvPicPr>
                   <pic:blipFill>
-                    <a:blip r:embed="rId7">
+                    <a:blip r:embed="rId9">
                       <a:extLst>
                         <a:ext uri="{28A0092B-C50C-407E-A947-70E740481C1C}">
                           <a14:useLocalDpi xmlns:a14="http://schemas.microsoft.com/office/drawing/2010/main" val="0"/>
@@ -2119,7 +2119,7 @@
                     </pic:cNvPicPr>
                   </pic:nvPicPr>
                   <pic:blipFill>
-                    <a:blip r:embed="rId8">
+                    <a:blip r:embed="rId10">
                       <a:extLst>
                         <a:ext uri="{28A0092B-C50C-407E-A947-70E740481C1C}">
                           <a14:useLocalDpi xmlns:a14="http://schemas.microsoft.com/office/drawing/2010/main" val="0"/>
@@ -3024,7 +3024,29 @@
           <w:iCs w:val="0"/>
           <w:spacing w:val="0"/>
         </w:rPr>
-        <w:t xml:space="preserve">It is a mathematical construct consisting of layers and neurons. The circles on the picture below are neurons. The lines connecting the neurons represent rather simple mathematical functions. The values of neurons in each layer serve as inputs into these functions which are used to calculate the values of neurons in the next layer. This gets repeated until one runs out of layers. The last layer is called the output layer. The values of neurons in the output layer represent the output of the model. Obviously, the values of neurons in the input layer are the inputs into the model. </w:t>
+        <w:t>It is a mathematical construct consisting of layers and neurons. The circles on the picture below are neurons. The lines connecting the neurons represent rather simple mathematical functions</w:t>
+      </w:r>
+      <w:r>
+        <w:rPr>
+          <w:rStyle w:val="BookTitle"/>
+          <w:b w:val="0"/>
+          <w:bCs w:val="0"/>
+          <w:i w:val="0"/>
+          <w:iCs w:val="0"/>
+          <w:spacing w:val="0"/>
+        </w:rPr>
+        <w:t>. Neurons are divided into groups – layers of the network</w:t>
+      </w:r>
+      <w:r>
+        <w:rPr>
+          <w:rStyle w:val="BookTitle"/>
+          <w:b w:val="0"/>
+          <w:bCs w:val="0"/>
+          <w:i w:val="0"/>
+          <w:iCs w:val="0"/>
+          <w:spacing w:val="0"/>
+        </w:rPr>
+        <w:t xml:space="preserve">. The values of neurons in each layer serve as inputs into these functions which are used to calculate the values of neurons in the next layer. This gets repeated until one runs out of layers. The last layer is called the output layer. The values of neurons in the output layer represent the output of the model. Obviously, the values of neurons in the input layer are the inputs into the model. </w:t>
       </w:r>
     </w:p>
     <w:p>
@@ -3073,7 +3095,7 @@
                     </pic:cNvPicPr>
                   </pic:nvPicPr>
                   <pic:blipFill>
-                    <a:blip r:embed="rId9" cstate="print">
+                    <a:blip r:embed="rId11" cstate="print">
                       <a:extLst>
                         <a:ext uri="{28A0092B-C50C-407E-A947-70E740481C1C}">
                           <a14:useLocalDpi xmlns:a14="http://schemas.microsoft.com/office/drawing/2010/main" val="0"/>
@@ -3137,23 +3159,390 @@
           <w:iCs w:val="0"/>
           <w:spacing w:val="0"/>
         </w:rPr>
-        <w:t>, over the course of several (hidden) layers complexity adds up and the output of a neural network can be a very complex function of inputs into the input layer. That is the trick of neural networks. There is also an efficient algori</w:t>
+        <w:t xml:space="preserve">, over the course of several (hidden) layers complexity adds up and the output of a neural network can be a very complex function of inputs into the input layer. That is the trick of neural networks. There is also an efficient </w:t>
+      </w:r>
+      <w:r>
+        <w:rPr>
+          <w:rStyle w:val="BookTitle"/>
+          <w:b w:val="0"/>
+          <w:bCs w:val="0"/>
+          <w:i w:val="0"/>
+          <w:iCs w:val="0"/>
+          <w:spacing w:val="0"/>
+        </w:rPr>
+        <w:t xml:space="preserve">and highly parallelizable </w:t>
+      </w:r>
+      <w:r>
+        <w:rPr>
+          <w:rStyle w:val="BookTitle"/>
+          <w:b w:val="0"/>
+          <w:bCs w:val="0"/>
+          <w:i w:val="0"/>
+          <w:iCs w:val="0"/>
+          <w:spacing w:val="0"/>
+        </w:rPr>
+        <w:t>algori</w:t>
+      </w:r>
+      <w:r>
+        <w:rPr>
+          <w:rStyle w:val="BookTitle"/>
+          <w:b w:val="0"/>
+          <w:bCs w:val="0"/>
+          <w:i w:val="0"/>
+          <w:iCs w:val="0"/>
+          <w:spacing w:val="0"/>
+        </w:rPr>
+        <w:t>thm</w:t>
+      </w:r>
+      <w:r>
+        <w:rPr>
+          <w:rStyle w:val="BookTitle"/>
+          <w:b w:val="0"/>
+          <w:bCs w:val="0"/>
+          <w:i w:val="0"/>
+          <w:iCs w:val="0"/>
+          <w:spacing w:val="0"/>
+        </w:rPr>
+        <w:t xml:space="preserve"> called “back propagations”,</w:t>
+      </w:r>
+      <w:r>
+        <w:rPr>
+          <w:rStyle w:val="BookTitle"/>
+          <w:b w:val="0"/>
+          <w:bCs w:val="0"/>
+          <w:i w:val="0"/>
+          <w:iCs w:val="0"/>
+          <w:spacing w:val="0"/>
+        </w:rPr>
+        <w:t xml:space="preserve"> which allows to fit such models to data through minimizing some cost function. </w:t>
+      </w:r>
+      <w:r>
+        <w:rPr>
+          <w:rStyle w:val="BookTitle"/>
+          <w:b w:val="0"/>
+          <w:bCs w:val="0"/>
+          <w:i w:val="0"/>
+          <w:iCs w:val="0"/>
+          <w:spacing w:val="0"/>
+        </w:rPr>
+        <w:t xml:space="preserve">In the case of this study, the cost function used is the mean squared error function. </w:t>
+      </w:r>
+    </w:p>
+    <w:p>
+      <w:pPr>
+        <w:spacing w:before="240"/>
+        <w:rPr>
+          <w:rStyle w:val="BookTitle"/>
+          <w:b w:val="0"/>
+          <w:bCs w:val="0"/>
+          <w:i w:val="0"/>
+          <w:iCs w:val="0"/>
+          <w:spacing w:val="0"/>
+        </w:rPr>
+      </w:pPr>
+      <w:r>
+        <w:rPr>
+          <w:rStyle w:val="BookTitle"/>
+          <w:b w:val="0"/>
+          <w:bCs w:val="0"/>
+          <w:i w:val="0"/>
+          <w:iCs w:val="0"/>
+          <w:spacing w:val="0"/>
+        </w:rPr>
+        <w:t>What neural networks do well is they extract new features from the data which helps in making accurate predictions. One can think of neurons in hidden layers as new model features. Going from one hidden layer to the next, the model filters out more and more important and more nuanced features until making the final prediction. That is why very often the number of neurons in each consecutive hidden layer is smaller than in the previous hidden layer</w:t>
+      </w:r>
+      <w:r>
+        <w:rPr>
+          <w:rStyle w:val="BookTitle"/>
+          <w:b w:val="0"/>
+          <w:bCs w:val="0"/>
+          <w:i w:val="0"/>
+          <w:iCs w:val="0"/>
+          <w:spacing w:val="0"/>
+        </w:rPr>
+        <w:t xml:space="preserve">. </w:t>
+      </w:r>
+      <w:r>
+        <w:rPr>
+          <w:rStyle w:val="BookTitle"/>
+          <w:b w:val="0"/>
+          <w:bCs w:val="0"/>
+          <w:i w:val="0"/>
+          <w:iCs w:val="0"/>
+          <w:spacing w:val="0"/>
+        </w:rPr>
+        <w:t xml:space="preserve">One </w:t>
+      </w:r>
+      <w:r>
+        <w:rPr>
+          <w:rStyle w:val="BookTitle"/>
+          <w:b w:val="0"/>
+          <w:bCs w:val="0"/>
+          <w:i w:val="0"/>
+          <w:iCs w:val="0"/>
+          <w:spacing w:val="0"/>
+        </w:rPr>
+        <w:t xml:space="preserve">of the reasons </w:t>
+      </w:r>
+      <w:r>
+        <w:rPr>
+          <w:rStyle w:val="BookTitle"/>
+          <w:b w:val="0"/>
+          <w:bCs w:val="0"/>
+          <w:i w:val="0"/>
+          <w:iCs w:val="0"/>
+          <w:spacing w:val="0"/>
+        </w:rPr>
+        <w:t xml:space="preserve">we embarked on this research work was to find a model which would be possible to update quickly as new data comes in. Thus, </w:t>
+      </w:r>
+      <w:r>
+        <w:rPr>
+          <w:rStyle w:val="BookTitle"/>
+          <w:b w:val="0"/>
+          <w:bCs w:val="0"/>
+          <w:i w:val="0"/>
+          <w:iCs w:val="0"/>
+          <w:spacing w:val="0"/>
+        </w:rPr>
+        <w:t xml:space="preserve">it is important to pick a model which does not require an extensive feature engineering phase. A feed forward neural network described above is exactly such a model. </w:t>
+      </w:r>
+    </w:p>
+    <w:p>
+      <w:pPr>
+        <w:spacing w:before="240"/>
+        <w:rPr>
+          <w:rStyle w:val="BookTitle"/>
+          <w:b w:val="0"/>
+          <w:bCs w:val="0"/>
+          <w:i w:val="0"/>
+          <w:iCs w:val="0"/>
+          <w:spacing w:val="0"/>
+          <w:sz w:val="28"/>
+          <w:szCs w:val="28"/>
+        </w:rPr>
+      </w:pPr>
+      <w:r>
+        <w:rPr>
+          <w:rStyle w:val="BookTitle"/>
+          <w:b w:val="0"/>
+          <w:bCs w:val="0"/>
+          <w:i w:val="0"/>
+          <w:iCs w:val="0"/>
+          <w:spacing w:val="0"/>
+          <w:sz w:val="28"/>
+          <w:szCs w:val="28"/>
+        </w:rPr>
+        <w:lastRenderedPageBreak/>
+        <w:t>4</w:t>
+      </w:r>
+      <w:r>
+        <w:rPr>
+          <w:rStyle w:val="BookTitle"/>
+          <w:b w:val="0"/>
+          <w:bCs w:val="0"/>
+          <w:i w:val="0"/>
+          <w:iCs w:val="0"/>
+          <w:spacing w:val="0"/>
+          <w:sz w:val="28"/>
+          <w:szCs w:val="28"/>
+        </w:rPr>
+        <w:t xml:space="preserve"> </w:t>
+      </w:r>
+      <w:r>
+        <w:rPr>
+          <w:rStyle w:val="BookTitle"/>
+          <w:b w:val="0"/>
+          <w:bCs w:val="0"/>
+          <w:i w:val="0"/>
+          <w:iCs w:val="0"/>
+          <w:spacing w:val="0"/>
+          <w:sz w:val="28"/>
+          <w:szCs w:val="28"/>
+        </w:rPr>
+        <w:t>Benchmark models</w:t>
+      </w:r>
+    </w:p>
+    <w:p>
+      <w:r>
+        <w:t xml:space="preserve">We decided to try out two different models as benchmark models for the project – a very simple one and a more nuanced ML model. </w:t>
+      </w:r>
+      <w:r>
+        <w:t>For the simple</w:t>
+      </w:r>
+      <w:r>
+        <w:t xml:space="preserve"> model </w:t>
+      </w:r>
+      <w:r>
+        <w:t>we used a</w:t>
+      </w:r>
+      <w:r>
+        <w:t xml:space="preserve"> linear regression. Prepayment speeds do not depend on characteristics of borrowers in a pool in a linear way, but it is still interesting to see how well a simple linear model will do predicting residential model prepayments. After all, the output of the model is guaranteed to depend on the model inputs in a way which makes economic sense. </w:t>
+      </w:r>
+    </w:p>
+    <w:p>
+      <w:r>
+        <w:t>For the mode nuanced</w:t>
+      </w:r>
+      <w:r>
+        <w:t xml:space="preserve"> model we decided to use is a random forest model. This model builds a series of decision trees randomly picking the features to split a tree at each step, and then averages out the results across all trees to get a random forest model output. These models are interesting to us, because they are “scale invariant”, whereas a neural network performs much better (easier to fit) if one scales the model output. </w:t>
+      </w:r>
+    </w:p>
+    <w:p>
+      <w:r>
+        <w:t xml:space="preserve">Both benchmark models were fitted on the same train/test datasets as the neural network model. </w:t>
+      </w:r>
+    </w:p>
+    <w:p>
+      <w:r>
+        <w:t xml:space="preserve">In the end of this report we will compare the performance metrics of all three model to conclude which one had performed better. </w:t>
+      </w:r>
+    </w:p>
+    <w:p/>
+    <w:p>
+      <w:pPr>
+        <w:rPr>
+          <w:rStyle w:val="BookTitle"/>
+          <w:b w:val="0"/>
+          <w:bCs w:val="0"/>
+          <w:i w:val="0"/>
+          <w:iCs w:val="0"/>
+          <w:spacing w:val="0"/>
+          <w:sz w:val="28"/>
+          <w:szCs w:val="28"/>
+        </w:rPr>
+      </w:pPr>
+      <w:r>
+        <w:rPr>
+          <w:rStyle w:val="BookTitle"/>
+          <w:b w:val="0"/>
+          <w:bCs w:val="0"/>
+          <w:i w:val="0"/>
+          <w:iCs w:val="0"/>
+          <w:spacing w:val="0"/>
+          <w:sz w:val="28"/>
+          <w:szCs w:val="28"/>
+        </w:rPr>
+        <w:t>5</w:t>
+      </w:r>
+      <w:r>
+        <w:rPr>
+          <w:rStyle w:val="BookTitle"/>
+          <w:b w:val="0"/>
+          <w:bCs w:val="0"/>
+          <w:i w:val="0"/>
+          <w:iCs w:val="0"/>
+          <w:spacing w:val="0"/>
+          <w:sz w:val="28"/>
+          <w:szCs w:val="28"/>
+        </w:rPr>
+        <w:t xml:space="preserve"> </w:t>
+      </w:r>
+      <w:r>
+        <w:rPr>
+          <w:rStyle w:val="BookTitle"/>
+          <w:b w:val="0"/>
+          <w:bCs w:val="0"/>
+          <w:i w:val="0"/>
+          <w:iCs w:val="0"/>
+          <w:spacing w:val="0"/>
+          <w:sz w:val="28"/>
+          <w:szCs w:val="28"/>
+        </w:rPr>
+        <w:t>Data preprocessing</w:t>
+      </w:r>
+    </w:p>
+    <w:p>
+      <w:r>
+        <w:t xml:space="preserve">The data used in fitting of the models in this project is a widely used data provided by Fannie Mae and as such it did not require cleaning and preprocessing. </w:t>
+      </w:r>
+    </w:p>
+    <w:p>
+      <w:r>
+        <w:t xml:space="preserve">After having loaded the dataset into the </w:t>
+      </w:r>
+      <w:proofErr w:type="spellStart"/>
+      <w:r>
+        <w:t>Jupyter</w:t>
+      </w:r>
+      <w:proofErr w:type="spellEnd"/>
+      <w:r>
+        <w:t xml:space="preserve"> notebook, we have examined if data had any missing values and none were missing. We have also examined the ranges of values of each feature and all feature values were in acceptable ranges. </w:t>
+      </w:r>
+    </w:p>
+    <w:p>
+      <w:r>
+        <w:t xml:space="preserve">The columns </w:t>
+      </w:r>
+      <w:r>
+        <w:t xml:space="preserve">that </w:t>
+      </w:r>
+      <w:r>
+        <w:t>we thought were appropriate</w:t>
+      </w:r>
+      <w:r>
+        <w:t xml:space="preserve"> to keep for the model are described in the </w:t>
+      </w:r>
+      <w:proofErr w:type="spellStart"/>
+      <w:r>
+        <w:t>Jupyter</w:t>
+      </w:r>
+      <w:proofErr w:type="spellEnd"/>
+      <w:r>
+        <w:t xml:space="preserve"> notebook in the section called “Model features selection and defining train/test split”. </w:t>
+      </w:r>
+    </w:p>
+    <w:p>
+      <w:r>
+        <w:t xml:space="preserve">We had created a “Seasonality” feature which represents the month during which prepayment has occurred. We then turned this categorical “Seasonality” feature into 11 numerical features, and then dropped the “Seasonality” column as redundant. </w:t>
+      </w:r>
+    </w:p>
+    <w:p>
+      <w:r>
+        <w:t>As a result we were left with data</w:t>
+      </w:r>
+      <w:r>
+        <w:t>set</w:t>
+      </w:r>
+      <w:r>
+        <w:t xml:space="preserve"> appropriate to feed into a mathematical model consisting of 111 columns all of which were numerical. </w:t>
+      </w:r>
+    </w:p>
+    <w:p>
+      <w:r>
+        <w:t xml:space="preserve">We then split the data into train and test sets. </w:t>
+      </w:r>
+    </w:p>
+    <w:p>
+      <w:r>
+        <w:t xml:space="preserve">For fitting of the benchmark models (linear regression and random forest) we had used the data as is. For fitting of the neural network </w:t>
+      </w:r>
+      <w:r>
+        <w:t>model we had re-scaled the data to the train set</w:t>
       </w:r>
       <w:bookmarkStart w:id="0" w:name="_GoBack"/>
       <w:bookmarkEnd w:id="0"/>
-    </w:p>
-    <w:p>
-      <w:pPr>
-        <w:rPr>
-          <w:rStyle w:val="BookTitle"/>
-          <w:b w:val="0"/>
-          <w:bCs w:val="0"/>
-          <w:i w:val="0"/>
-          <w:iCs w:val="0"/>
-          <w:spacing w:val="0"/>
-        </w:rPr>
-      </w:pPr>
-    </w:p>
+      <w:r>
+        <w:t xml:space="preserve"> using the </w:t>
+      </w:r>
+      <w:proofErr w:type="spellStart"/>
+      <w:r>
+        <w:t>MinMaxScaler</w:t>
+      </w:r>
+      <w:proofErr w:type="spellEnd"/>
+      <w:r>
+        <w:t xml:space="preserve"> scaler from </w:t>
+      </w:r>
+      <w:proofErr w:type="spellStart"/>
+      <w:r>
+        <w:t>sklearn</w:t>
+      </w:r>
+      <w:proofErr w:type="spellEnd"/>
+      <w:r>
+        <w:t xml:space="preserve">. </w:t>
+      </w:r>
+    </w:p>
+    <w:p/>
+    <w:p/>
     <w:p>
       <w:pPr>
         <w:rPr>
@@ -3167,7 +3556,9 @@
           <w:szCs w:val="28"/>
         </w:rPr>
       </w:pPr>
-      <w:r>
+    </w:p>
+    <w:p>
+      <w:pPr>
         <w:rPr>
           <w:rStyle w:val="BookTitle"/>
           <w:b w:val="0"/>
@@ -3178,7 +3569,33 @@
           <w:sz w:val="28"/>
           <w:szCs w:val="28"/>
         </w:rPr>
-        <w:t xml:space="preserve">3 </w:t>
+      </w:pPr>
+      <w:r>
+        <w:rPr>
+          <w:rStyle w:val="BookTitle"/>
+          <w:b w:val="0"/>
+          <w:bCs w:val="0"/>
+          <w:i w:val="0"/>
+          <w:iCs w:val="0"/>
+          <w:spacing w:val="0"/>
+          <w:sz w:val="28"/>
+          <w:szCs w:val="28"/>
+        </w:rPr>
+        <w:lastRenderedPageBreak/>
+        <w:t>6</w:t>
+      </w:r>
+      <w:r>
+        <w:rPr>
+          <w:rStyle w:val="BookTitle"/>
+          <w:b w:val="0"/>
+          <w:bCs w:val="0"/>
+          <w:i w:val="0"/>
+          <w:iCs w:val="0"/>
+          <w:spacing w:val="0"/>
+          <w:sz w:val="28"/>
+          <w:szCs w:val="28"/>
+        </w:rPr>
+        <w:t xml:space="preserve"> </w:t>
       </w:r>
       <w:r>
         <w:rPr>
@@ -3326,7 +3743,6 @@
           <w:sz w:val="18"/>
           <w:szCs w:val="18"/>
         </w:rPr>
-        <w:lastRenderedPageBreak/>
         <w:t>2</w:t>
       </w:r>
       <w:r>
@@ -3780,7 +4196,9 @@
           <w:szCs w:val="28"/>
         </w:rPr>
       </w:pPr>
-      <w:r>
+    </w:p>
+    <w:p>
+      <w:pPr>
         <w:rPr>
           <w:rStyle w:val="BookTitle"/>
           <w:b w:val="0"/>
@@ -3791,9 +4209,10 @@
           <w:sz w:val="28"/>
           <w:szCs w:val="28"/>
         </w:rPr>
-        <w:t xml:space="preserve">4 </w:t>
-      </w:r>
-      <w:r>
+      </w:pPr>
+    </w:p>
+    <w:p>
+      <w:pPr>
         <w:rPr>
           <w:rStyle w:val="BookTitle"/>
           <w:b w:val="0"/>
@@ -3804,12 +4223,86 @@
           <w:sz w:val="28"/>
           <w:szCs w:val="28"/>
         </w:rPr>
+      </w:pPr>
+    </w:p>
+    <w:p>
+      <w:pPr>
+        <w:rPr>
+          <w:rStyle w:val="BookTitle"/>
+          <w:b w:val="0"/>
+          <w:bCs w:val="0"/>
+          <w:i w:val="0"/>
+          <w:iCs w:val="0"/>
+          <w:spacing w:val="0"/>
+          <w:sz w:val="28"/>
+          <w:szCs w:val="28"/>
+        </w:rPr>
+      </w:pPr>
+      <w:r>
+        <w:rPr>
+          <w:rStyle w:val="BookTitle"/>
+          <w:b w:val="0"/>
+          <w:bCs w:val="0"/>
+          <w:i w:val="0"/>
+          <w:iCs w:val="0"/>
+          <w:spacing w:val="0"/>
+          <w:sz w:val="28"/>
+          <w:szCs w:val="28"/>
+        </w:rPr>
+        <w:lastRenderedPageBreak/>
+        <w:t>7</w:t>
+      </w:r>
+      <w:r>
+        <w:rPr>
+          <w:rStyle w:val="BookTitle"/>
+          <w:b w:val="0"/>
+          <w:bCs w:val="0"/>
+          <w:i w:val="0"/>
+          <w:iCs w:val="0"/>
+          <w:spacing w:val="0"/>
+          <w:sz w:val="28"/>
+          <w:szCs w:val="28"/>
+        </w:rPr>
+        <w:t xml:space="preserve"> </w:t>
+      </w:r>
+      <w:r>
+        <w:rPr>
+          <w:rStyle w:val="BookTitle"/>
+          <w:b w:val="0"/>
+          <w:bCs w:val="0"/>
+          <w:i w:val="0"/>
+          <w:iCs w:val="0"/>
+          <w:spacing w:val="0"/>
+          <w:sz w:val="28"/>
+          <w:szCs w:val="28"/>
+        </w:rPr>
         <w:t>Results</w:t>
       </w:r>
     </w:p>
     <w:p>
-      <w:r>
-        <w:t>The model is fitting previous prepayment experience quite nicely and appears to have a good predictive power into the future as evidenced by</w:t>
+      <w:pPr>
+        <w:spacing w:after="240"/>
+      </w:pPr>
+      <w:r>
+        <w:t xml:space="preserve">The </w:t>
+      </w:r>
+      <w:r>
+        <w:t xml:space="preserve">neural network </w:t>
+      </w:r>
+      <w:r>
+        <w:t xml:space="preserve">model is fitting </w:t>
+      </w:r>
+      <w:r>
+        <w:t xml:space="preserve">train set </w:t>
+      </w:r>
+      <w:r>
+        <w:t xml:space="preserve">prepayment experience quite nicely and appears to have a good predictive </w:t>
+      </w:r>
+      <w:r>
+        <w:t xml:space="preserve">ability </w:t>
+      </w:r>
+      <w:r>
+        <w:t>into the future as evidenced by</w:t>
       </w:r>
       <w:r>
         <w:t xml:space="preserve"> the</w:t>
@@ -3854,7 +4347,14 @@
         <w:t xml:space="preserve">Looking at mortgage pools by coupon can give us a valuable insight into model performance and predictive ability. </w:t>
       </w:r>
     </w:p>
-    <w:p/>
+    <w:p>
+      <w:pPr>
+        <w:spacing w:after="0"/>
+      </w:pPr>
+      <w:r>
+        <w:t>Fig 1.</w:t>
+      </w:r>
+    </w:p>
     <w:p>
       <w:pPr>
         <w:spacing w:before="0" w:after="0" w:line="240" w:lineRule="auto"/>
@@ -3868,7 +4368,6 @@
         <w:rPr>
           <w:noProof/>
         </w:rPr>
-        <w:lastRenderedPageBreak/>
         <w:drawing>
           <wp:inline distT="0" distB="0" distL="0" distR="0" wp14:anchorId="65EBF58B" wp14:editId="7AFFB2B6">
             <wp:extent cx="5943600" cy="3060700"/>
@@ -3887,7 +4386,7 @@
                     </pic:cNvPicPr>
                   </pic:nvPicPr>
                   <pic:blipFill>
-                    <a:blip r:embed="rId10">
+                    <a:blip r:embed="rId12">
                       <a:extLst>
                         <a:ext uri="{28A0092B-C50C-407E-A947-70E740481C1C}">
                           <a14:useLocalDpi xmlns:a14="http://schemas.microsoft.com/office/drawing/2010/main" val="0"/>
@@ -3919,10 +4418,87 @@
         </w:drawing>
       </w:r>
     </w:p>
-    <w:p/>
-    <w:p>
-      <w:r>
-        <w:t>As seen on the graph above, the model fits the historical data quite nicely even during the out of sample period. The biggest problem is in higher coupons</w:t>
+    <w:p>
+      <w:pPr>
+        <w:spacing w:before="0" w:after="0" w:line="240" w:lineRule="auto"/>
+        <w:rPr>
+          <w:rFonts w:ascii="Times New Roman" w:eastAsia="Times New Roman" w:hAnsi="Times New Roman" w:cs="Times New Roman"/>
+          <w:sz w:val="24"/>
+          <w:szCs w:val="24"/>
+        </w:rPr>
+      </w:pPr>
+    </w:p>
+    <w:p>
+      <w:pPr>
+        <w:spacing w:before="0" w:after="0" w:line="240" w:lineRule="auto"/>
+        <w:rPr>
+          <w:rFonts w:ascii="Times New Roman" w:eastAsia="Times New Roman" w:hAnsi="Times New Roman" w:cs="Times New Roman"/>
+          <w:sz w:val="24"/>
+          <w:szCs w:val="24"/>
+        </w:rPr>
+      </w:pPr>
+      <w:r>
+        <w:t xml:space="preserve">Let us also quantify out performance metrics for the neural network model. The RMSEs by coupon on our test dataset (2017 – Feb 2020 prepayment experience) are we follows, which implies that our model’s RMSE = 3.42 CPR. </w:t>
+      </w:r>
+    </w:p>
+    <w:p>
+      <w:pPr>
+        <w:jc w:val="center"/>
+      </w:pPr>
+      <w:r>
+        <w:rPr>
+          <w:noProof/>
+        </w:rPr>
+        <w:drawing>
+          <wp:inline distT="0" distB="0" distL="0" distR="0" wp14:anchorId="033AE171" wp14:editId="6CC509D4">
+            <wp:extent cx="1459523" cy="1713352"/>
+            <wp:effectExtent l="0" t="0" r="7620" b="1270"/>
+            <wp:docPr id="4" name="Picture 4"/>
+            <wp:cNvGraphicFramePr>
+              <a:graphicFrameLocks xmlns:a="http://schemas.openxmlformats.org/drawingml/2006/main" noChangeAspect="1"/>
+            </wp:cNvGraphicFramePr>
+            <a:graphic xmlns:a="http://schemas.openxmlformats.org/drawingml/2006/main">
+              <a:graphicData uri="http://schemas.openxmlformats.org/drawingml/2006/picture">
+                <pic:pic xmlns:pic="http://schemas.openxmlformats.org/drawingml/2006/picture">
+                  <pic:nvPicPr>
+                    <pic:cNvPr id="1" name=""/>
+                    <pic:cNvPicPr/>
+                  </pic:nvPicPr>
+                  <pic:blipFill>
+                    <a:blip r:embed="rId13"/>
+                    <a:stretch>
+                      <a:fillRect/>
+                    </a:stretch>
+                  </pic:blipFill>
+                  <pic:spPr>
+                    <a:xfrm>
+                      <a:off x="0" y="0"/>
+                      <a:ext cx="1479392" cy="1736676"/>
+                    </a:xfrm>
+                    <a:prstGeom prst="rect">
+                      <a:avLst/>
+                    </a:prstGeom>
+                  </pic:spPr>
+                </pic:pic>
+              </a:graphicData>
+            </a:graphic>
+          </wp:inline>
+        </w:drawing>
+      </w:r>
+    </w:p>
+    <w:p>
+      <w:pPr>
+        <w:spacing w:after="360"/>
+      </w:pPr>
+      <w:r>
+        <w:lastRenderedPageBreak/>
+        <w:t xml:space="preserve">As seen on </w:t>
+      </w:r>
+      <w:r>
+        <w:t>Fig 1 above</w:t>
+      </w:r>
+      <w:r>
+        <w:t>, the model fits the historical data quite nicely even during the out of sample period. The biggest problem is in higher coupons</w:t>
       </w:r>
       <w:r>
         <w:t xml:space="preserve"> through the end of the 2019, when mortgage rates have dropped, and prepayment speeds increased quite sharply. The model is not fitting that period well for 4%, 4.5%, and 5% coupons. However, if we restrict our population to the </w:t>
@@ -3966,294 +4542,6 @@
                 <pic:pic xmlns:pic="http://schemas.openxmlformats.org/drawingml/2006/picture">
                   <pic:nvPicPr>
                     <pic:cNvPr id="7" name="Picture 7" descr="Chart, line chart&#10;&#10;Description automatically generated"/>
-                    <pic:cNvPicPr>
-                      <a:picLocks noChangeAspect="1" noChangeArrowheads="1"/>
-                    </pic:cNvPicPr>
-                  </pic:nvPicPr>
-                  <pic:blipFill>
-                    <a:blip r:embed="rId11">
-                      <a:extLst>
-                        <a:ext uri="{28A0092B-C50C-407E-A947-70E740481C1C}">
-                          <a14:useLocalDpi xmlns:a14="http://schemas.microsoft.com/office/drawing/2010/main" val="0"/>
-                        </a:ext>
-                      </a:extLst>
-                    </a:blip>
-                    <a:srcRect/>
-                    <a:stretch>
-                      <a:fillRect/>
-                    </a:stretch>
-                  </pic:blipFill>
-                  <pic:spPr bwMode="auto">
-                    <a:xfrm>
-                      <a:off x="0" y="0"/>
-                      <a:ext cx="5943600" cy="3064510"/>
-                    </a:xfrm>
-                    <a:prstGeom prst="rect">
-                      <a:avLst/>
-                    </a:prstGeom>
-                    <a:noFill/>
-                    <a:ln>
-                      <a:noFill/>
-                    </a:ln>
-                  </pic:spPr>
-                </pic:pic>
-              </a:graphicData>
-            </a:graphic>
-          </wp:inline>
-        </w:drawing>
-      </w:r>
-    </w:p>
-    <w:p/>
-    <w:p>
-      <w:r>
-        <w:lastRenderedPageBreak/>
-        <w:t>Model performance</w:t>
-      </w:r>
-      <w:r>
-        <w:t xml:space="preserve"> on the so called “Cash Window” pools</w:t>
-      </w:r>
-      <w:r>
-        <w:t xml:space="preserve"> is also quite satisfactory. Cash Window pools are usually composed of mortgage loans </w:t>
-      </w:r>
-      <w:r>
-        <w:t xml:space="preserve">originated by very small originators. </w:t>
-      </w:r>
-      <w:r>
-        <w:t xml:space="preserve">They are an important sub category of mortgage pools that requires us to look at separately. </w:t>
-      </w:r>
-    </w:p>
-    <w:p/>
-    <w:p>
-      <w:pPr>
-        <w:spacing w:before="0" w:after="0" w:line="240" w:lineRule="auto"/>
-        <w:rPr>
-          <w:rFonts w:ascii="Times New Roman" w:eastAsia="Times New Roman" w:hAnsi="Times New Roman" w:cs="Times New Roman"/>
-          <w:sz w:val="24"/>
-          <w:szCs w:val="24"/>
-        </w:rPr>
-      </w:pPr>
-      <w:r>
-        <w:rPr>
-          <w:noProof/>
-        </w:rPr>
-        <w:drawing>
-          <wp:inline distT="0" distB="0" distL="0" distR="0" wp14:anchorId="1F96C490" wp14:editId="6F09D39B">
-            <wp:extent cx="5943600" cy="3064510"/>
-            <wp:effectExtent l="0" t="0" r="0" b="0"/>
-            <wp:docPr id="8" name="Picture 8" descr="Chart, line chart&#10;&#10;Description automatically generated"/>
-            <wp:cNvGraphicFramePr>
-              <a:graphicFrameLocks xmlns:a="http://schemas.openxmlformats.org/drawingml/2006/main" noChangeAspect="1"/>
-            </wp:cNvGraphicFramePr>
-            <a:graphic xmlns:a="http://schemas.openxmlformats.org/drawingml/2006/main">
-              <a:graphicData uri="http://schemas.openxmlformats.org/drawingml/2006/picture">
-                <pic:pic xmlns:pic="http://schemas.openxmlformats.org/drawingml/2006/picture">
-                  <pic:nvPicPr>
-                    <pic:cNvPr id="8" name="Picture 8" descr="Chart, line chart&#10;&#10;Description automatically generated"/>
-                    <pic:cNvPicPr>
-                      <a:picLocks noChangeAspect="1" noChangeArrowheads="1"/>
-                    </pic:cNvPicPr>
-                  </pic:nvPicPr>
-                  <pic:blipFill>
-                    <a:blip r:embed="rId12">
-                      <a:extLst>
-                        <a:ext uri="{28A0092B-C50C-407E-A947-70E740481C1C}">
-                          <a14:useLocalDpi xmlns:a14="http://schemas.microsoft.com/office/drawing/2010/main" val="0"/>
-                        </a:ext>
-                      </a:extLst>
-                    </a:blip>
-                    <a:srcRect/>
-                    <a:stretch>
-                      <a:fillRect/>
-                    </a:stretch>
-                  </pic:blipFill>
-                  <pic:spPr bwMode="auto">
-                    <a:xfrm>
-                      <a:off x="0" y="0"/>
-                      <a:ext cx="5943600" cy="3064510"/>
-                    </a:xfrm>
-                    <a:prstGeom prst="rect">
-                      <a:avLst/>
-                    </a:prstGeom>
-                    <a:noFill/>
-                    <a:ln>
-                      <a:noFill/>
-                    </a:ln>
-                  </pic:spPr>
-                </pic:pic>
-              </a:graphicData>
-            </a:graphic>
-          </wp:inline>
-        </w:drawing>
-      </w:r>
-    </w:p>
-    <w:p>
-      <w:pPr>
-        <w:spacing w:before="0" w:after="0" w:line="240" w:lineRule="auto"/>
-        <w:rPr>
-          <w:rFonts w:ascii="Times New Roman" w:eastAsia="Times New Roman" w:hAnsi="Times New Roman" w:cs="Times New Roman"/>
-          <w:sz w:val="24"/>
-          <w:szCs w:val="24"/>
-        </w:rPr>
-      </w:pPr>
-    </w:p>
-    <w:p>
-      <w:r>
-        <w:t>Performance of the model on investor loans is satisfactory as well</w:t>
-      </w:r>
-      <w:r>
-        <w:t xml:space="preserve">, see graph below. </w:t>
-      </w:r>
-    </w:p>
-    <w:p>
-      <w:pPr>
-        <w:spacing w:before="0" w:after="0" w:line="240" w:lineRule="auto"/>
-        <w:rPr>
-          <w:rFonts w:ascii="Times New Roman" w:eastAsia="Times New Roman" w:hAnsi="Times New Roman" w:cs="Times New Roman"/>
-          <w:sz w:val="24"/>
-          <w:szCs w:val="24"/>
-        </w:rPr>
-      </w:pPr>
-      <w:r>
-        <w:rPr>
-          <w:noProof/>
-        </w:rPr>
-        <w:drawing>
-          <wp:inline distT="0" distB="0" distL="0" distR="0" wp14:anchorId="122DE4F1" wp14:editId="10C22403">
-            <wp:extent cx="5943600" cy="3064510"/>
-            <wp:effectExtent l="0" t="0" r="0" b="0"/>
-            <wp:docPr id="10" name="Picture 10" descr="Chart, line chart&#10;&#10;Description automatically generated"/>
-            <wp:cNvGraphicFramePr>
-              <a:graphicFrameLocks xmlns:a="http://schemas.openxmlformats.org/drawingml/2006/main" noChangeAspect="1"/>
-            </wp:cNvGraphicFramePr>
-            <a:graphic xmlns:a="http://schemas.openxmlformats.org/drawingml/2006/main">
-              <a:graphicData uri="http://schemas.openxmlformats.org/drawingml/2006/picture">
-                <pic:pic xmlns:pic="http://schemas.openxmlformats.org/drawingml/2006/picture">
-                  <pic:nvPicPr>
-                    <pic:cNvPr id="10" name="Picture 10" descr="Chart, line chart&#10;&#10;Description automatically generated"/>
-                    <pic:cNvPicPr>
-                      <a:picLocks noChangeAspect="1" noChangeArrowheads="1"/>
-                    </pic:cNvPicPr>
-                  </pic:nvPicPr>
-                  <pic:blipFill>
-                    <a:blip r:embed="rId13">
-                      <a:extLst>
-                        <a:ext uri="{28A0092B-C50C-407E-A947-70E740481C1C}">
-                          <a14:useLocalDpi xmlns:a14="http://schemas.microsoft.com/office/drawing/2010/main" val="0"/>
-                        </a:ext>
-                      </a:extLst>
-                    </a:blip>
-                    <a:srcRect/>
-                    <a:stretch>
-                      <a:fillRect/>
-                    </a:stretch>
-                  </pic:blipFill>
-                  <pic:spPr bwMode="auto">
-                    <a:xfrm>
-                      <a:off x="0" y="0"/>
-                      <a:ext cx="5943600" cy="3064510"/>
-                    </a:xfrm>
-                    <a:prstGeom prst="rect">
-                      <a:avLst/>
-                    </a:prstGeom>
-                    <a:noFill/>
-                    <a:ln>
-                      <a:noFill/>
-                    </a:ln>
-                  </pic:spPr>
-                </pic:pic>
-              </a:graphicData>
-            </a:graphic>
-          </wp:inline>
-        </w:drawing>
-      </w:r>
-    </w:p>
-    <w:p/>
-    <w:p>
-      <w:r>
-        <w:lastRenderedPageBreak/>
-        <w:t>The model performs particularly well on “Retail” pools or pools consisting of loans originated through a retail channel</w:t>
-      </w:r>
-      <w:r>
-        <w:t>, so not through a Broker or a Correspondent</w:t>
-      </w:r>
-      <w:r>
-        <w:t xml:space="preserve"> channel</w:t>
-      </w:r>
-      <w:r>
-        <w:t xml:space="preserve">. Think of these loans as originated by a bank </w:t>
-      </w:r>
-      <w:r>
-        <w:t>or a large financial institution.</w:t>
-      </w:r>
-      <w:r>
-        <w:t xml:space="preserve"> Retail loans usually behave quite tamely when compared to Broker </w:t>
-      </w:r>
-      <w:r>
-        <w:t>or</w:t>
-      </w:r>
-      <w:r>
-        <w:t xml:space="preserve"> Correspondent loans</w:t>
-      </w:r>
-      <w:r>
-        <w:t>. That is</w:t>
-      </w:r>
-      <w:r>
-        <w:t xml:space="preserve"> because</w:t>
-      </w:r>
-      <w:r>
-        <w:t xml:space="preserve"> brokers </w:t>
-      </w:r>
-      <w:r>
-        <w:t xml:space="preserve">tend to solicitate their clients more aggressively </w:t>
-      </w:r>
-      <w:r>
-        <w:t xml:space="preserve">for </w:t>
-      </w:r>
-      <w:proofErr w:type="spellStart"/>
-      <w:r>
-        <w:t>refinancings</w:t>
-      </w:r>
-      <w:proofErr w:type="spellEnd"/>
-      <w:r>
-        <w:t xml:space="preserve"> as the only way they make money is through origination fees</w:t>
-      </w:r>
-      <w:r>
-        <w:t>.</w:t>
-      </w:r>
-      <w:r>
-        <w:t xml:space="preserve"> </w:t>
-      </w:r>
-      <w:r>
-        <w:t xml:space="preserve"> </w:t>
-      </w:r>
-    </w:p>
-    <w:p/>
-    <w:p>
-      <w:pPr>
-        <w:spacing w:before="0" w:after="0" w:line="240" w:lineRule="auto"/>
-        <w:rPr>
-          <w:rFonts w:ascii="Times New Roman" w:eastAsia="Times New Roman" w:hAnsi="Times New Roman" w:cs="Times New Roman"/>
-          <w:sz w:val="24"/>
-          <w:szCs w:val="24"/>
-        </w:rPr>
-      </w:pPr>
-      <w:r>
-        <w:rPr>
-          <w:noProof/>
-        </w:rPr>
-        <w:drawing>
-          <wp:inline distT="0" distB="0" distL="0" distR="0" wp14:anchorId="1689C410" wp14:editId="3A604AAE">
-            <wp:extent cx="5943600" cy="3064510"/>
-            <wp:effectExtent l="0" t="0" r="0" b="0"/>
-            <wp:docPr id="11" name="Picture 11" descr="Chart, line chart&#10;&#10;Description automatically generated"/>
-            <wp:cNvGraphicFramePr>
-              <a:graphicFrameLocks xmlns:a="http://schemas.openxmlformats.org/drawingml/2006/main" noChangeAspect="1"/>
-            </wp:cNvGraphicFramePr>
-            <a:graphic xmlns:a="http://schemas.openxmlformats.org/drawingml/2006/main">
-              <a:graphicData uri="http://schemas.openxmlformats.org/drawingml/2006/picture">
-                <pic:pic xmlns:pic="http://schemas.openxmlformats.org/drawingml/2006/picture">
-                  <pic:nvPicPr>
-                    <pic:cNvPr id="11" name="Picture 11" descr="Chart, line chart&#10;&#10;Description automatically generated"/>
                     <pic:cNvPicPr>
                       <a:picLocks noChangeAspect="1" noChangeArrowheads="1"/>
                     </pic:cNvPicPr>
@@ -4291,6 +4579,296 @@
         </w:drawing>
       </w:r>
     </w:p>
+    <w:p/>
+    <w:p>
+      <w:pPr>
+        <w:spacing w:after="360"/>
+      </w:pPr>
+      <w:r>
+        <w:t>Model performance</w:t>
+      </w:r>
+      <w:r>
+        <w:t xml:space="preserve"> on the so called “Cash Window” pools</w:t>
+      </w:r>
+      <w:r>
+        <w:t xml:space="preserve"> is also quite satisfactory</w:t>
+      </w:r>
+      <w:r>
+        <w:t>, see fig below</w:t>
+      </w:r>
+      <w:r>
+        <w:t xml:space="preserve">. Cash Window pools are usually composed of mortgage loans </w:t>
+      </w:r>
+      <w:r>
+        <w:t xml:space="preserve">originated by very small originators. </w:t>
+      </w:r>
+      <w:r>
+        <w:t xml:space="preserve">They are an important sub category of mortgage pools that requires us to look at separately. </w:t>
+      </w:r>
+    </w:p>
+    <w:p>
+      <w:pPr>
+        <w:spacing w:before="0" w:after="0" w:line="240" w:lineRule="auto"/>
+        <w:jc w:val="center"/>
+        <w:rPr>
+          <w:rFonts w:ascii="Times New Roman" w:eastAsia="Times New Roman" w:hAnsi="Times New Roman" w:cs="Times New Roman"/>
+          <w:sz w:val="24"/>
+          <w:szCs w:val="24"/>
+        </w:rPr>
+      </w:pPr>
+      <w:r>
+        <w:rPr>
+          <w:noProof/>
+        </w:rPr>
+        <w:drawing>
+          <wp:inline distT="0" distB="0" distL="0" distR="0" wp14:anchorId="1F96C490" wp14:editId="47523889">
+            <wp:extent cx="5442439" cy="2806113"/>
+            <wp:effectExtent l="0" t="0" r="6350" b="0"/>
+            <wp:docPr id="8" name="Picture 8" descr="Chart, line chart&#10;&#10;Description automatically generated"/>
+            <wp:cNvGraphicFramePr>
+              <a:graphicFrameLocks xmlns:a="http://schemas.openxmlformats.org/drawingml/2006/main" noChangeAspect="1"/>
+            </wp:cNvGraphicFramePr>
+            <a:graphic xmlns:a="http://schemas.openxmlformats.org/drawingml/2006/main">
+              <a:graphicData uri="http://schemas.openxmlformats.org/drawingml/2006/picture">
+                <pic:pic xmlns:pic="http://schemas.openxmlformats.org/drawingml/2006/picture">
+                  <pic:nvPicPr>
+                    <pic:cNvPr id="8" name="Picture 8" descr="Chart, line chart&#10;&#10;Description automatically generated"/>
+                    <pic:cNvPicPr>
+                      <a:picLocks noChangeAspect="1" noChangeArrowheads="1"/>
+                    </pic:cNvPicPr>
+                  </pic:nvPicPr>
+                  <pic:blipFill>
+                    <a:blip r:embed="rId15" cstate="print">
+                      <a:extLst>
+                        <a:ext uri="{28A0092B-C50C-407E-A947-70E740481C1C}">
+                          <a14:useLocalDpi xmlns:a14="http://schemas.microsoft.com/office/drawing/2010/main" val="0"/>
+                        </a:ext>
+                      </a:extLst>
+                    </a:blip>
+                    <a:srcRect/>
+                    <a:stretch>
+                      <a:fillRect/>
+                    </a:stretch>
+                  </pic:blipFill>
+                  <pic:spPr bwMode="auto">
+                    <a:xfrm>
+                      <a:off x="0" y="0"/>
+                      <a:ext cx="5464753" cy="2817618"/>
+                    </a:xfrm>
+                    <a:prstGeom prst="rect">
+                      <a:avLst/>
+                    </a:prstGeom>
+                    <a:noFill/>
+                    <a:ln>
+                      <a:noFill/>
+                    </a:ln>
+                  </pic:spPr>
+                </pic:pic>
+              </a:graphicData>
+            </a:graphic>
+          </wp:inline>
+        </w:drawing>
+      </w:r>
+    </w:p>
+    <w:p>
+      <w:pPr>
+        <w:spacing w:after="360"/>
+      </w:pPr>
+      <w:r>
+        <w:lastRenderedPageBreak/>
+        <w:t>Performance of the model on investor loans is satisfactory as well</w:t>
+      </w:r>
+      <w:r>
+        <w:t xml:space="preserve">, see graph below. </w:t>
+      </w:r>
+    </w:p>
+    <w:p>
+      <w:pPr>
+        <w:spacing w:before="0" w:after="0" w:line="240" w:lineRule="auto"/>
+        <w:rPr>
+          <w:rFonts w:ascii="Times New Roman" w:eastAsia="Times New Roman" w:hAnsi="Times New Roman" w:cs="Times New Roman"/>
+          <w:sz w:val="24"/>
+          <w:szCs w:val="24"/>
+        </w:rPr>
+      </w:pPr>
+      <w:r>
+        <w:rPr>
+          <w:noProof/>
+        </w:rPr>
+        <w:drawing>
+          <wp:inline distT="0" distB="0" distL="0" distR="0" wp14:anchorId="122DE4F1" wp14:editId="10C22403">
+            <wp:extent cx="5943600" cy="3064510"/>
+            <wp:effectExtent l="0" t="0" r="0" b="0"/>
+            <wp:docPr id="10" name="Picture 10" descr="Chart, line chart&#10;&#10;Description automatically generated"/>
+            <wp:cNvGraphicFramePr>
+              <a:graphicFrameLocks xmlns:a="http://schemas.openxmlformats.org/drawingml/2006/main" noChangeAspect="1"/>
+            </wp:cNvGraphicFramePr>
+            <a:graphic xmlns:a="http://schemas.openxmlformats.org/drawingml/2006/main">
+              <a:graphicData uri="http://schemas.openxmlformats.org/drawingml/2006/picture">
+                <pic:pic xmlns:pic="http://schemas.openxmlformats.org/drawingml/2006/picture">
+                  <pic:nvPicPr>
+                    <pic:cNvPr id="10" name="Picture 10" descr="Chart, line chart&#10;&#10;Description automatically generated"/>
+                    <pic:cNvPicPr>
+                      <a:picLocks noChangeAspect="1" noChangeArrowheads="1"/>
+                    </pic:cNvPicPr>
+                  </pic:nvPicPr>
+                  <pic:blipFill>
+                    <a:blip r:embed="rId16">
+                      <a:extLst>
+                        <a:ext uri="{28A0092B-C50C-407E-A947-70E740481C1C}">
+                          <a14:useLocalDpi xmlns:a14="http://schemas.microsoft.com/office/drawing/2010/main" val="0"/>
+                        </a:ext>
+                      </a:extLst>
+                    </a:blip>
+                    <a:srcRect/>
+                    <a:stretch>
+                      <a:fillRect/>
+                    </a:stretch>
+                  </pic:blipFill>
+                  <pic:spPr bwMode="auto">
+                    <a:xfrm>
+                      <a:off x="0" y="0"/>
+                      <a:ext cx="5943600" cy="3064510"/>
+                    </a:xfrm>
+                    <a:prstGeom prst="rect">
+                      <a:avLst/>
+                    </a:prstGeom>
+                    <a:noFill/>
+                    <a:ln>
+                      <a:noFill/>
+                    </a:ln>
+                  </pic:spPr>
+                </pic:pic>
+              </a:graphicData>
+            </a:graphic>
+          </wp:inline>
+        </w:drawing>
+      </w:r>
+    </w:p>
+    <w:p>
+      <w:pPr>
+        <w:spacing w:before="360" w:after="360"/>
+      </w:pPr>
+      <w:r>
+        <w:t>The model performs particularly well on “Retail” pools or pools consisting of loans originated through a retail channel</w:t>
+      </w:r>
+      <w:r>
+        <w:t>, so not through a Broker or a Correspondent</w:t>
+      </w:r>
+      <w:r>
+        <w:t xml:space="preserve"> channel</w:t>
+      </w:r>
+      <w:r>
+        <w:t xml:space="preserve">. Think of these loans as originated by a bank </w:t>
+      </w:r>
+      <w:r>
+        <w:t>or a large financial institution.</w:t>
+      </w:r>
+      <w:r>
+        <w:t xml:space="preserve"> Retail loans usually behave quite tamely when compared to Broker </w:t>
+      </w:r>
+      <w:r>
+        <w:t>or</w:t>
+      </w:r>
+      <w:r>
+        <w:t xml:space="preserve"> Correspondent loans</w:t>
+      </w:r>
+      <w:r>
+        <w:t>. That is</w:t>
+      </w:r>
+      <w:r>
+        <w:t xml:space="preserve"> because</w:t>
+      </w:r>
+      <w:r>
+        <w:t xml:space="preserve"> brokers </w:t>
+      </w:r>
+      <w:r>
+        <w:t xml:space="preserve">tend to solicitate their clients more aggressively </w:t>
+      </w:r>
+      <w:r>
+        <w:t xml:space="preserve">for </w:t>
+      </w:r>
+      <w:proofErr w:type="spellStart"/>
+      <w:r>
+        <w:t>refinancings</w:t>
+      </w:r>
+      <w:proofErr w:type="spellEnd"/>
+      <w:r>
+        <w:t xml:space="preserve"> as the only way they make money is through origination fees</w:t>
+      </w:r>
+      <w:r>
+        <w:t>.</w:t>
+      </w:r>
+      <w:r>
+        <w:t xml:space="preserve"> </w:t>
+      </w:r>
+      <w:r>
+        <w:t xml:space="preserve"> </w:t>
+      </w:r>
+    </w:p>
+    <w:p>
+      <w:pPr>
+        <w:spacing w:before="0" w:after="0" w:line="240" w:lineRule="auto"/>
+        <w:rPr>
+          <w:rFonts w:ascii="Times New Roman" w:eastAsia="Times New Roman" w:hAnsi="Times New Roman" w:cs="Times New Roman"/>
+          <w:sz w:val="24"/>
+          <w:szCs w:val="24"/>
+        </w:rPr>
+      </w:pPr>
+      <w:r>
+        <w:rPr>
+          <w:noProof/>
+        </w:rPr>
+        <w:drawing>
+          <wp:inline distT="0" distB="0" distL="0" distR="0" wp14:anchorId="1689C410" wp14:editId="3A604AAE">
+            <wp:extent cx="5943600" cy="3064510"/>
+            <wp:effectExtent l="0" t="0" r="0" b="0"/>
+            <wp:docPr id="11" name="Picture 11" descr="Chart, line chart&#10;&#10;Description automatically generated"/>
+            <wp:cNvGraphicFramePr>
+              <a:graphicFrameLocks xmlns:a="http://schemas.openxmlformats.org/drawingml/2006/main" noChangeAspect="1"/>
+            </wp:cNvGraphicFramePr>
+            <a:graphic xmlns:a="http://schemas.openxmlformats.org/drawingml/2006/main">
+              <a:graphicData uri="http://schemas.openxmlformats.org/drawingml/2006/picture">
+                <pic:pic xmlns:pic="http://schemas.openxmlformats.org/drawingml/2006/picture">
+                  <pic:nvPicPr>
+                    <pic:cNvPr id="11" name="Picture 11" descr="Chart, line chart&#10;&#10;Description automatically generated"/>
+                    <pic:cNvPicPr>
+                      <a:picLocks noChangeAspect="1" noChangeArrowheads="1"/>
+                    </pic:cNvPicPr>
+                  </pic:nvPicPr>
+                  <pic:blipFill>
+                    <a:blip r:embed="rId17">
+                      <a:extLst>
+                        <a:ext uri="{28A0092B-C50C-407E-A947-70E740481C1C}">
+                          <a14:useLocalDpi xmlns:a14="http://schemas.microsoft.com/office/drawing/2010/main" val="0"/>
+                        </a:ext>
+                      </a:extLst>
+                    </a:blip>
+                    <a:srcRect/>
+                    <a:stretch>
+                      <a:fillRect/>
+                    </a:stretch>
+                  </pic:blipFill>
+                  <pic:spPr bwMode="auto">
+                    <a:xfrm>
+                      <a:off x="0" y="0"/>
+                      <a:ext cx="5943600" cy="3064510"/>
+                    </a:xfrm>
+                    <a:prstGeom prst="rect">
+                      <a:avLst/>
+                    </a:prstGeom>
+                    <a:noFill/>
+                    <a:ln>
+                      <a:noFill/>
+                    </a:ln>
+                  </pic:spPr>
+                </pic:pic>
+              </a:graphicData>
+            </a:graphic>
+          </wp:inline>
+        </w:drawing>
+      </w:r>
+    </w:p>
     <w:p>
       <w:pPr>
         <w:rPr>
@@ -4304,7 +4882,9 @@
           <w:szCs w:val="28"/>
         </w:rPr>
       </w:pPr>
-      <w:r>
+    </w:p>
+    <w:p>
+      <w:pPr>
         <w:rPr>
           <w:rStyle w:val="BookTitle"/>
           <w:b w:val="0"/>
@@ -4315,7 +4895,402 @@
           <w:sz w:val="28"/>
           <w:szCs w:val="28"/>
         </w:rPr>
-        <w:t xml:space="preserve">5 </w:t>
+      </w:pPr>
+      <w:r>
+        <w:rPr>
+          <w:rStyle w:val="BookTitle"/>
+          <w:b w:val="0"/>
+          <w:bCs w:val="0"/>
+          <w:i w:val="0"/>
+          <w:iCs w:val="0"/>
+          <w:spacing w:val="0"/>
+          <w:sz w:val="28"/>
+          <w:szCs w:val="28"/>
+        </w:rPr>
+        <w:lastRenderedPageBreak/>
+        <w:t>8</w:t>
+      </w:r>
+      <w:r>
+        <w:rPr>
+          <w:rStyle w:val="BookTitle"/>
+          <w:b w:val="0"/>
+          <w:bCs w:val="0"/>
+          <w:i w:val="0"/>
+          <w:iCs w:val="0"/>
+          <w:spacing w:val="0"/>
+          <w:sz w:val="28"/>
+          <w:szCs w:val="28"/>
+        </w:rPr>
+        <w:t xml:space="preserve"> </w:t>
+      </w:r>
+      <w:r>
+        <w:rPr>
+          <w:rStyle w:val="BookTitle"/>
+          <w:b w:val="0"/>
+          <w:bCs w:val="0"/>
+          <w:i w:val="0"/>
+          <w:iCs w:val="0"/>
+          <w:spacing w:val="0"/>
+          <w:sz w:val="28"/>
+          <w:szCs w:val="28"/>
+        </w:rPr>
+        <w:t>Comparison to benchmark model</w:t>
+      </w:r>
+      <w:r>
+        <w:rPr>
+          <w:rStyle w:val="BookTitle"/>
+          <w:b w:val="0"/>
+          <w:bCs w:val="0"/>
+          <w:i w:val="0"/>
+          <w:iCs w:val="0"/>
+          <w:spacing w:val="0"/>
+          <w:sz w:val="28"/>
+          <w:szCs w:val="28"/>
+        </w:rPr>
+        <w:t>s</w:t>
+      </w:r>
+    </w:p>
+    <w:p>
+      <w:r>
+        <w:t>Model performance of the linear model was far worse than that of the neural network model. We can see the problems visually on the charts below</w:t>
+      </w:r>
+      <w:r>
+        <w:t xml:space="preserve">. </w:t>
+      </w:r>
+    </w:p>
+    <w:p>
+      <w:pPr>
+        <w:rPr>
+          <w:rStyle w:val="BookTitle"/>
+          <w:b w:val="0"/>
+          <w:bCs w:val="0"/>
+          <w:i w:val="0"/>
+          <w:iCs w:val="0"/>
+          <w:spacing w:val="0"/>
+          <w:sz w:val="28"/>
+          <w:szCs w:val="28"/>
+        </w:rPr>
+      </w:pPr>
+      <w:r>
+        <w:rPr>
+          <w:rStyle w:val="BookTitle"/>
+          <w:noProof/>
+          <w:sz w:val="28"/>
+          <w:szCs w:val="28"/>
+        </w:rPr>
+        <w:drawing>
+          <wp:inline distT="0" distB="0" distL="0" distR="0" wp14:anchorId="29DAA1EC" wp14:editId="26AF38C6">
+            <wp:extent cx="5943600" cy="3050402"/>
+            <wp:effectExtent l="0" t="0" r="0" b="0"/>
+            <wp:docPr id="9" name="Picture 9" descr="C:\Users\YuriTurygin\AppData\Local\Microsoft\Windows\INetCache\Content.MSO\DC72BF82.tmp"/>
+            <wp:cNvGraphicFramePr>
+              <a:graphicFrameLocks xmlns:a="http://schemas.openxmlformats.org/drawingml/2006/main" noChangeAspect="1"/>
+            </wp:cNvGraphicFramePr>
+            <a:graphic xmlns:a="http://schemas.openxmlformats.org/drawingml/2006/main">
+              <a:graphicData uri="http://schemas.openxmlformats.org/drawingml/2006/picture">
+                <pic:pic xmlns:pic="http://schemas.openxmlformats.org/drawingml/2006/picture">
+                  <pic:nvPicPr>
+                    <pic:cNvPr id="0" name="Picture 3" descr="C:\Users\YuriTurygin\AppData\Local\Microsoft\Windows\INetCache\Content.MSO\DC72BF82.tmp"/>
+                    <pic:cNvPicPr>
+                      <a:picLocks noChangeAspect="1" noChangeArrowheads="1"/>
+                    </pic:cNvPicPr>
+                  </pic:nvPicPr>
+                  <pic:blipFill>
+                    <a:blip r:embed="rId18">
+                      <a:extLst>
+                        <a:ext uri="{28A0092B-C50C-407E-A947-70E740481C1C}">
+                          <a14:useLocalDpi xmlns:a14="http://schemas.microsoft.com/office/drawing/2010/main" val="0"/>
+                        </a:ext>
+                      </a:extLst>
+                    </a:blip>
+                    <a:srcRect/>
+                    <a:stretch>
+                      <a:fillRect/>
+                    </a:stretch>
+                  </pic:blipFill>
+                  <pic:spPr bwMode="auto">
+                    <a:xfrm>
+                      <a:off x="0" y="0"/>
+                      <a:ext cx="5943600" cy="3050402"/>
+                    </a:xfrm>
+                    <a:prstGeom prst="rect">
+                      <a:avLst/>
+                    </a:prstGeom>
+                    <a:noFill/>
+                    <a:ln>
+                      <a:noFill/>
+                    </a:ln>
+                  </pic:spPr>
+                </pic:pic>
+              </a:graphicData>
+            </a:graphic>
+          </wp:inline>
+        </w:drawing>
+      </w:r>
+    </w:p>
+    <w:p>
+      <w:r>
+        <w:t>Per our model performance metrics, linear model’s performance was far worse at 7.92 CPR</w:t>
+      </w:r>
+    </w:p>
+    <w:p/>
+    <w:p>
+      <w:pPr>
+        <w:jc w:val="center"/>
+      </w:pPr>
+      <w:r>
+        <w:rPr>
+          <w:noProof/>
+        </w:rPr>
+        <w:drawing>
+          <wp:inline distT="0" distB="0" distL="0" distR="0" wp14:anchorId="1E7588A3" wp14:editId="6760B3A0">
+            <wp:extent cx="1714500" cy="1903005"/>
+            <wp:effectExtent l="0" t="0" r="0" b="2540"/>
+            <wp:docPr id="12" name="Picture 12"/>
+            <wp:cNvGraphicFramePr>
+              <a:graphicFrameLocks xmlns:a="http://schemas.openxmlformats.org/drawingml/2006/main" noChangeAspect="1"/>
+            </wp:cNvGraphicFramePr>
+            <a:graphic xmlns:a="http://schemas.openxmlformats.org/drawingml/2006/main">
+              <a:graphicData uri="http://schemas.openxmlformats.org/drawingml/2006/picture">
+                <pic:pic xmlns:pic="http://schemas.openxmlformats.org/drawingml/2006/picture">
+                  <pic:nvPicPr>
+                    <pic:cNvPr id="1" name=""/>
+                    <pic:cNvPicPr/>
+                  </pic:nvPicPr>
+                  <pic:blipFill>
+                    <a:blip r:embed="rId19"/>
+                    <a:stretch>
+                      <a:fillRect/>
+                    </a:stretch>
+                  </pic:blipFill>
+                  <pic:spPr>
+                    <a:xfrm>
+                      <a:off x="0" y="0"/>
+                      <a:ext cx="1723670" cy="1913183"/>
+                    </a:xfrm>
+                    <a:prstGeom prst="rect">
+                      <a:avLst/>
+                    </a:prstGeom>
+                  </pic:spPr>
+                </pic:pic>
+              </a:graphicData>
+            </a:graphic>
+          </wp:inline>
+        </w:drawing>
+      </w:r>
+    </w:p>
+    <w:p>
+      <w:pPr>
+        <w:jc w:val="center"/>
+      </w:pPr>
+    </w:p>
+    <w:p>
+      <w:r>
+        <w:t xml:space="preserve">A random forest model has performed much better than the linear model, and generally it did on par with the neural-network model. Per our performance metrics, the RMSE model performance was at 4.03 CPR (see table below). </w:t>
+      </w:r>
+    </w:p>
+    <w:p>
+      <w:pPr>
+        <w:jc w:val="center"/>
+      </w:pPr>
+      <w:r>
+        <w:rPr>
+          <w:noProof/>
+        </w:rPr>
+        <w:lastRenderedPageBreak/>
+        <w:drawing>
+          <wp:inline distT="0" distB="0" distL="0" distR="0" wp14:anchorId="05220CE9" wp14:editId="7C70BD75">
+            <wp:extent cx="1529861" cy="1782036"/>
+            <wp:effectExtent l="0" t="0" r="0" b="8890"/>
+            <wp:docPr id="13" name="Picture 13"/>
+            <wp:cNvGraphicFramePr>
+              <a:graphicFrameLocks xmlns:a="http://schemas.openxmlformats.org/drawingml/2006/main" noChangeAspect="1"/>
+            </wp:cNvGraphicFramePr>
+            <a:graphic xmlns:a="http://schemas.openxmlformats.org/drawingml/2006/main">
+              <a:graphicData uri="http://schemas.openxmlformats.org/drawingml/2006/picture">
+                <pic:pic xmlns:pic="http://schemas.openxmlformats.org/drawingml/2006/picture">
+                  <pic:nvPicPr>
+                    <pic:cNvPr id="1" name=""/>
+                    <pic:cNvPicPr/>
+                  </pic:nvPicPr>
+                  <pic:blipFill>
+                    <a:blip r:embed="rId20"/>
+                    <a:stretch>
+                      <a:fillRect/>
+                    </a:stretch>
+                  </pic:blipFill>
+                  <pic:spPr>
+                    <a:xfrm>
+                      <a:off x="0" y="0"/>
+                      <a:ext cx="1539315" cy="1793048"/>
+                    </a:xfrm>
+                    <a:prstGeom prst="rect">
+                      <a:avLst/>
+                    </a:prstGeom>
+                  </pic:spPr>
+                </pic:pic>
+              </a:graphicData>
+            </a:graphic>
+          </wp:inline>
+        </w:drawing>
+      </w:r>
+    </w:p>
+    <w:p/>
+    <w:p>
+      <w:pPr>
+        <w:spacing w:after="360"/>
+      </w:pPr>
+      <w:r>
+        <w:t xml:space="preserve">However, some of the jumpiness in model output (see below 2.5s &amp; 3s out of sample predictions) is concerning. </w:t>
+      </w:r>
+    </w:p>
+    <w:p>
+      <w:r>
+        <w:rPr>
+          <w:noProof/>
+        </w:rPr>
+        <w:drawing>
+          <wp:inline distT="0" distB="0" distL="0" distR="0" wp14:anchorId="445E0825" wp14:editId="6BAD21F7">
+            <wp:extent cx="5943600" cy="3061087"/>
+            <wp:effectExtent l="0" t="0" r="0" b="6350"/>
+            <wp:docPr id="14" name="Picture 14" descr="C:\Users\YuriTurygin\AppData\Local\Microsoft\Windows\INetCache\Content.MSO\571C8AE0.tmp"/>
+            <wp:cNvGraphicFramePr>
+              <a:graphicFrameLocks xmlns:a="http://schemas.openxmlformats.org/drawingml/2006/main" noChangeAspect="1"/>
+            </wp:cNvGraphicFramePr>
+            <a:graphic xmlns:a="http://schemas.openxmlformats.org/drawingml/2006/main">
+              <a:graphicData uri="http://schemas.openxmlformats.org/drawingml/2006/picture">
+                <pic:pic xmlns:pic="http://schemas.openxmlformats.org/drawingml/2006/picture">
+                  <pic:nvPicPr>
+                    <pic:cNvPr id="0" name="Picture 5" descr="C:\Users\YuriTurygin\AppData\Local\Microsoft\Windows\INetCache\Content.MSO\571C8AE0.tmp"/>
+                    <pic:cNvPicPr>
+                      <a:picLocks noChangeAspect="1" noChangeArrowheads="1"/>
+                    </pic:cNvPicPr>
+                  </pic:nvPicPr>
+                  <pic:blipFill>
+                    <a:blip r:embed="rId21">
+                      <a:extLst>
+                        <a:ext uri="{28A0092B-C50C-407E-A947-70E740481C1C}">
+                          <a14:useLocalDpi xmlns:a14="http://schemas.microsoft.com/office/drawing/2010/main" val="0"/>
+                        </a:ext>
+                      </a:extLst>
+                    </a:blip>
+                    <a:srcRect/>
+                    <a:stretch>
+                      <a:fillRect/>
+                    </a:stretch>
+                  </pic:blipFill>
+                  <pic:spPr bwMode="auto">
+                    <a:xfrm>
+                      <a:off x="0" y="0"/>
+                      <a:ext cx="5943600" cy="3061087"/>
+                    </a:xfrm>
+                    <a:prstGeom prst="rect">
+                      <a:avLst/>
+                    </a:prstGeom>
+                    <a:noFill/>
+                    <a:ln>
+                      <a:noFill/>
+                    </a:ln>
+                  </pic:spPr>
+                </pic:pic>
+              </a:graphicData>
+            </a:graphic>
+          </wp:inline>
+        </w:drawing>
+      </w:r>
+    </w:p>
+    <w:p>
+      <w:pPr>
+        <w:spacing w:before="240"/>
+      </w:pPr>
+      <w:r>
+        <w:t xml:space="preserve">In summary, a neural network model seems to be a winner on both our performance metrics and through visually inspecting the model output. </w:t>
+      </w:r>
+    </w:p>
+    <w:p>
+      <w:pPr>
+        <w:jc w:val="center"/>
+      </w:pPr>
+      <w:r>
+        <w:rPr>
+          <w:noProof/>
+        </w:rPr>
+        <w:drawing>
+          <wp:inline distT="0" distB="0" distL="0" distR="0" wp14:anchorId="3290C6B4" wp14:editId="0DBBFB4B">
+            <wp:extent cx="3123467" cy="1784838"/>
+            <wp:effectExtent l="0" t="0" r="1270" b="6350"/>
+            <wp:docPr id="15" name="Picture 15"/>
+            <wp:cNvGraphicFramePr>
+              <a:graphicFrameLocks xmlns:a="http://schemas.openxmlformats.org/drawingml/2006/main" noChangeAspect="1"/>
+            </wp:cNvGraphicFramePr>
+            <a:graphic xmlns:a="http://schemas.openxmlformats.org/drawingml/2006/main">
+              <a:graphicData uri="http://schemas.openxmlformats.org/drawingml/2006/picture">
+                <pic:pic xmlns:pic="http://schemas.openxmlformats.org/drawingml/2006/picture">
+                  <pic:nvPicPr>
+                    <pic:cNvPr id="1" name=""/>
+                    <pic:cNvPicPr/>
+                  </pic:nvPicPr>
+                  <pic:blipFill>
+                    <a:blip r:embed="rId22"/>
+                    <a:stretch>
+                      <a:fillRect/>
+                    </a:stretch>
+                  </pic:blipFill>
+                  <pic:spPr>
+                    <a:xfrm>
+                      <a:off x="0" y="0"/>
+                      <a:ext cx="3166613" cy="1809493"/>
+                    </a:xfrm>
+                    <a:prstGeom prst="rect">
+                      <a:avLst/>
+                    </a:prstGeom>
+                  </pic:spPr>
+                </pic:pic>
+              </a:graphicData>
+            </a:graphic>
+          </wp:inline>
+        </w:drawing>
+      </w:r>
+    </w:p>
+    <w:p>
+      <w:pPr>
+        <w:rPr>
+          <w:rStyle w:val="BookTitle"/>
+          <w:b w:val="0"/>
+          <w:bCs w:val="0"/>
+          <w:i w:val="0"/>
+          <w:iCs w:val="0"/>
+          <w:spacing w:val="0"/>
+          <w:sz w:val="28"/>
+          <w:szCs w:val="28"/>
+        </w:rPr>
+      </w:pPr>
+      <w:r>
+        <w:rPr>
+          <w:rStyle w:val="BookTitle"/>
+          <w:b w:val="0"/>
+          <w:bCs w:val="0"/>
+          <w:i w:val="0"/>
+          <w:iCs w:val="0"/>
+          <w:spacing w:val="0"/>
+          <w:sz w:val="28"/>
+          <w:szCs w:val="28"/>
+        </w:rPr>
+        <w:lastRenderedPageBreak/>
+        <w:t>9</w:t>
+      </w:r>
+      <w:r>
+        <w:rPr>
+          <w:rStyle w:val="BookTitle"/>
+          <w:b w:val="0"/>
+          <w:bCs w:val="0"/>
+          <w:i w:val="0"/>
+          <w:iCs w:val="0"/>
+          <w:spacing w:val="0"/>
+          <w:sz w:val="28"/>
+          <w:szCs w:val="28"/>
+        </w:rPr>
+        <w:t xml:space="preserve"> </w:t>
       </w:r>
       <w:r>
         <w:rPr>
@@ -4400,6 +5375,56 @@
     </w:sectPr>
   </w:body>
 </w:document>
+</file>
+
+<file path=word/endnotes.xml><?xml version="1.0" encoding="utf-8"?>
+<w:endnotes xmlns:wpc="http://schemas.microsoft.com/office/word/2010/wordprocessingCanvas" xmlns:cx="http://schemas.microsoft.com/office/drawing/2014/chartex" xmlns:cx1="http://schemas.microsoft.com/office/drawing/2015/9/8/chartex" xmlns:mc="http://schemas.openxmlformats.org/markup-compatibility/2006" xmlns:o="urn:schemas-microsoft-com:office:office" xmlns:r="http://schemas.openxmlformats.org/officeDocument/2006/relationships" xmlns:m="http://schemas.openxmlformats.org/officeDocument/2006/math" xmlns:v="urn:schemas-microsoft-com:vml" xmlns:wp14="http://schemas.microsoft.com/office/word/2010/wordprocessingDrawing" xmlns:wp="http://schemas.openxmlformats.org/drawingml/2006/wordprocessingDrawing" xmlns:w10="urn:schemas-microsoft-com:office:word" xmlns:w="http://schemas.openxmlformats.org/wordprocessingml/2006/main" xmlns:w14="http://schemas.microsoft.com/office/word/2010/wordml" xmlns:w15="http://schemas.microsoft.com/office/word/2012/wordml" xmlns:w16se="http://schemas.microsoft.com/office/word/2015/wordml/symex" xmlns:wpg="http://schemas.microsoft.com/office/word/2010/wordprocessingGroup" xmlns:wpi="http://schemas.microsoft.com/office/word/2010/wordprocessingInk" xmlns:wne="http://schemas.microsoft.com/office/word/2006/wordml" xmlns:wps="http://schemas.microsoft.com/office/word/2010/wordprocessingShape" mc:Ignorable="w14 w15 w16se wp14">
+  <w:endnote w:type="separator" w:id="-1">
+    <w:p>
+      <w:pPr>
+        <w:spacing w:before="0" w:after="0" w:line="240" w:lineRule="auto"/>
+      </w:pPr>
+      <w:r>
+        <w:separator/>
+      </w:r>
+    </w:p>
+  </w:endnote>
+  <w:endnote w:type="continuationSeparator" w:id="0">
+    <w:p>
+      <w:pPr>
+        <w:spacing w:before="0" w:after="0" w:line="240" w:lineRule="auto"/>
+      </w:pPr>
+      <w:r>
+        <w:continuationSeparator/>
+      </w:r>
+    </w:p>
+  </w:endnote>
+</w:endnotes>
+</file>
+
+<file path=word/footnotes.xml><?xml version="1.0" encoding="utf-8"?>
+<w:footnotes xmlns:wpc="http://schemas.microsoft.com/office/word/2010/wordprocessingCanvas" xmlns:cx="http://schemas.microsoft.com/office/drawing/2014/chartex" xmlns:cx1="http://schemas.microsoft.com/office/drawing/2015/9/8/chartex" xmlns:mc="http://schemas.openxmlformats.org/markup-compatibility/2006" xmlns:o="urn:schemas-microsoft-com:office:office" xmlns:r="http://schemas.openxmlformats.org/officeDocument/2006/relationships" xmlns:m="http://schemas.openxmlformats.org/officeDocument/2006/math" xmlns:v="urn:schemas-microsoft-com:vml" xmlns:wp14="http://schemas.microsoft.com/office/word/2010/wordprocessingDrawing" xmlns:wp="http://schemas.openxmlformats.org/drawingml/2006/wordprocessingDrawing" xmlns:w10="urn:schemas-microsoft-com:office:word" xmlns:w="http://schemas.openxmlformats.org/wordprocessingml/2006/main" xmlns:w14="http://schemas.microsoft.com/office/word/2010/wordml" xmlns:w15="http://schemas.microsoft.com/office/word/2012/wordml" xmlns:w16se="http://schemas.microsoft.com/office/word/2015/wordml/symex" xmlns:wpg="http://schemas.microsoft.com/office/word/2010/wordprocessingGroup" xmlns:wpi="http://schemas.microsoft.com/office/word/2010/wordprocessingInk" xmlns:wne="http://schemas.microsoft.com/office/word/2006/wordml" xmlns:wps="http://schemas.microsoft.com/office/word/2010/wordprocessingShape" mc:Ignorable="w14 w15 w16se wp14">
+  <w:footnote w:type="separator" w:id="-1">
+    <w:p>
+      <w:pPr>
+        <w:spacing w:before="0" w:after="0" w:line="240" w:lineRule="auto"/>
+      </w:pPr>
+      <w:r>
+        <w:separator/>
+      </w:r>
+    </w:p>
+  </w:footnote>
+  <w:footnote w:type="continuationSeparator" w:id="0">
+    <w:p>
+      <w:pPr>
+        <w:spacing w:before="0" w:after="0" w:line="240" w:lineRule="auto"/>
+      </w:pPr>
+      <w:r>
+        <w:continuationSeparator/>
+      </w:r>
+    </w:p>
+  </w:footnote>
+</w:footnotes>
 </file>
 
 <file path=word/numbering.xml><?xml version="1.0" encoding="utf-8"?>
@@ -5941,6 +6966,58 @@
       <w:shd w:val="clear" w:color="auto" w:fill="E1DFDD"/>
     </w:rPr>
   </w:style>
+  <w:style w:type="paragraph" w:styleId="Header">
+    <w:name w:val="header"/>
+    <w:basedOn w:val="Normal"/>
+    <w:link w:val="HeaderChar"/>
+    <w:uiPriority w:val="99"/>
+    <w:unhideWhenUsed/>
+    <w:rsid w:val="00D468E0"/>
+    <w:pPr>
+      <w:tabs>
+        <w:tab w:val="center" w:pos="4680"/>
+        <w:tab w:val="right" w:pos="9360"/>
+      </w:tabs>
+      <w:spacing w:before="0" w:after="0" w:line="240" w:lineRule="auto"/>
+    </w:pPr>
+  </w:style>
+  <w:style w:type="character" w:customStyle="1" w:styleId="HeaderChar">
+    <w:name w:val="Header Char"/>
+    <w:basedOn w:val="DefaultParagraphFont"/>
+    <w:link w:val="Header"/>
+    <w:uiPriority w:val="99"/>
+    <w:rsid w:val="00D468E0"/>
+    <w:rPr>
+      <w:sz w:val="20"/>
+      <w:szCs w:val="20"/>
+    </w:rPr>
+  </w:style>
+  <w:style w:type="paragraph" w:styleId="Footer">
+    <w:name w:val="footer"/>
+    <w:basedOn w:val="Normal"/>
+    <w:link w:val="FooterChar"/>
+    <w:uiPriority w:val="99"/>
+    <w:unhideWhenUsed/>
+    <w:rsid w:val="00D468E0"/>
+    <w:pPr>
+      <w:tabs>
+        <w:tab w:val="center" w:pos="4680"/>
+        <w:tab w:val="right" w:pos="9360"/>
+      </w:tabs>
+      <w:spacing w:before="0" w:after="0" w:line="240" w:lineRule="auto"/>
+    </w:pPr>
+  </w:style>
+  <w:style w:type="character" w:customStyle="1" w:styleId="FooterChar">
+    <w:name w:val="Footer Char"/>
+    <w:basedOn w:val="DefaultParagraphFont"/>
+    <w:link w:val="Footer"/>
+    <w:uiPriority w:val="99"/>
+    <w:rsid w:val="00D468E0"/>
+    <w:rPr>
+      <w:sz w:val="20"/>
+      <w:szCs w:val="20"/>
+    </w:rPr>
+  </w:style>
 </w:styles>
 </file>
 

</xml_diff>